<commit_message>
fix template code error
</commit_message>
<xml_diff>
--- a/docassemble/MLHDivorceAndCustody/data/templates/reminders_template.docx
+++ b/docassemble/MLHDivorceAndCustody/data/templates/reminders_template.docx
@@ -137,16 +137,26 @@
         <w:rPr>
           <w:rFonts w:ascii="Arial" w:hAnsi="Arial" w:cs="Arial"/>
         </w:rPr>
-        <w:t xml:space="preserve">if </w:t>
-      </w:r>
-      <w:proofErr w:type="spellStart"/>
-      <w:r>
-        <w:rPr>
-          <w:rFonts w:ascii="Arial" w:hAnsi="Arial" w:cs="Arial"/>
-        </w:rPr>
-        <w:t>tool_ID</w:t>
-      </w:r>
-      <w:proofErr w:type="spellEnd"/>
+        <w:t xml:space="preserve">if tool_ID </w:t>
+      </w:r>
+      <w:r>
+        <w:rPr>
+          <w:rFonts w:ascii="Arial" w:hAnsi="Arial" w:cs="Arial"/>
+        </w:rPr>
+        <w:t>in [</w:t>
+      </w:r>
+      <w:r>
+        <w:rPr>
+          <w:rFonts w:ascii="Arial" w:hAnsi="Arial" w:cs="Arial"/>
+        </w:rPr>
+        <w:t>“divorce_complaint”</w:t>
+      </w:r>
+      <w:r>
+        <w:rPr>
+          <w:rFonts w:ascii="Arial" w:hAnsi="Arial" w:cs="Arial"/>
+        </w:rPr>
+        <w:t>, “JOD_only”]</w:t>
+      </w:r>
       <w:r>
         <w:rPr>
           <w:rFonts w:ascii="Arial" w:hAnsi="Arial" w:cs="Arial"/>
@@ -157,76 +167,14 @@
         <w:rPr>
           <w:rFonts w:ascii="Arial" w:hAnsi="Arial" w:cs="Arial"/>
         </w:rPr>
-        <w:t>in [</w:t>
-      </w:r>
-      <w:r>
-        <w:rPr>
-          <w:rFonts w:ascii="Arial" w:hAnsi="Arial" w:cs="Arial"/>
-        </w:rPr>
-        <w:t>“</w:t>
-      </w:r>
-      <w:proofErr w:type="spellStart"/>
-      <w:r>
-        <w:rPr>
-          <w:rFonts w:ascii="Arial" w:hAnsi="Arial" w:cs="Arial"/>
-        </w:rPr>
-        <w:t>divorce_complaint</w:t>
-      </w:r>
-      <w:proofErr w:type="spellEnd"/>
-      <w:r>
-        <w:rPr>
-          <w:rFonts w:ascii="Arial" w:hAnsi="Arial" w:cs="Arial"/>
-        </w:rPr>
-        <w:t>”</w:t>
-      </w:r>
-      <w:r>
-        <w:rPr>
-          <w:rFonts w:ascii="Arial" w:hAnsi="Arial" w:cs="Arial"/>
-        </w:rPr>
-        <w:t>, “</w:t>
-      </w:r>
-      <w:proofErr w:type="spellStart"/>
-      <w:r>
-        <w:rPr>
-          <w:rFonts w:ascii="Arial" w:hAnsi="Arial" w:cs="Arial"/>
-        </w:rPr>
-        <w:t>JOD_only</w:t>
-      </w:r>
-      <w:proofErr w:type="spellEnd"/>
-      <w:r>
-        <w:rPr>
-          <w:rFonts w:ascii="Arial" w:hAnsi="Arial" w:cs="Arial"/>
-        </w:rPr>
-        <w:t>”]</w:t>
-      </w:r>
-      <w:r>
-        <w:rPr>
-          <w:rFonts w:ascii="Arial" w:hAnsi="Arial" w:cs="Arial"/>
-        </w:rPr>
-        <w:t xml:space="preserve"> </w:t>
-      </w:r>
-      <w:r>
-        <w:rPr>
-          <w:rFonts w:ascii="Arial" w:hAnsi="Arial" w:cs="Arial"/>
-        </w:rPr>
         <w:t xml:space="preserve">and </w:t>
       </w:r>
-      <w:proofErr w:type="spellStart"/>
-      <w:proofErr w:type="gramStart"/>
-      <w:r>
-        <w:rPr>
-          <w:rFonts w:ascii="Arial" w:hAnsi="Arial" w:cs="Arial"/>
-        </w:rPr>
-        <w:t>marriage.have</w:t>
-      </w:r>
-      <w:proofErr w:type="gramEnd"/>
-      <w:r>
-        <w:rPr>
-          <w:rFonts w:ascii="Arial" w:hAnsi="Arial" w:cs="Arial"/>
-        </w:rPr>
-        <w:t>_pension_retirement</w:t>
-      </w:r>
-      <w:proofErr w:type="spellEnd"/>
+      <w:r>
+        <w:rPr>
+          <w:rFonts w:ascii="Arial" w:hAnsi="Arial" w:cs="Arial"/>
+        </w:rPr>
+        <w:t>marriage.have_pension_retirement</w:t>
+      </w:r>
       <w:r>
         <w:rPr>
           <w:rFonts w:ascii="Arial" w:hAnsi="Arial" w:cs="Arial"/>
@@ -237,24 +185,8 @@
         <w:rPr>
           <w:rFonts w:ascii="Arial" w:hAnsi="Arial" w:cs="Arial"/>
         </w:rPr>
-        <w:t xml:space="preserve">not </w:t>
-      </w:r>
-      <w:proofErr w:type="spellStart"/>
-      <w:proofErr w:type="gramStart"/>
-      <w:r>
-        <w:rPr>
-          <w:rFonts w:ascii="Arial" w:hAnsi="Arial" w:cs="Arial"/>
-        </w:rPr>
-        <w:t>marriage.pension</w:t>
-      </w:r>
-      <w:proofErr w:type="gramEnd"/>
-      <w:r>
-        <w:rPr>
-          <w:rFonts w:ascii="Arial" w:hAnsi="Arial" w:cs="Arial"/>
-        </w:rPr>
-        <w:t>_retirement_accounts_keep_own</w:t>
-      </w:r>
-      <w:proofErr w:type="spellEnd"/>
+        <w:t>not marriage.pension_retirement_accounts_keep_own</w:t>
+      </w:r>
       <w:r>
         <w:rPr>
           <w:rFonts w:ascii="Arial" w:hAnsi="Arial" w:cs="Arial"/>
@@ -421,14 +353,7 @@
             <w:rStyle w:val="Hyperlink"/>
             <w:rFonts w:ascii="Arial" w:hAnsi="Arial" w:cs="Arial"/>
           </w:rPr>
-          <w:t>Guide to Leg</w:t>
-        </w:r>
-        <w:r>
-          <w:rPr>
-            <w:rStyle w:val="Hyperlink"/>
-            <w:rFonts w:ascii="Arial" w:hAnsi="Arial" w:cs="Arial"/>
-          </w:rPr>
-          <w:t>a</w:t>
+          <w:t>Guide to Lega</w:t>
         </w:r>
         <w:r>
           <w:rPr>
@@ -481,16 +406,8 @@
         <w:rPr>
           <w:rFonts w:ascii="Arial" w:hAnsi="Arial" w:cs="Arial"/>
         </w:rPr>
-        <w:t xml:space="preserve">{%p </w:t>
-      </w:r>
-      <w:proofErr w:type="gramStart"/>
-      <w:r>
-        <w:rPr>
-          <w:rFonts w:ascii="Arial" w:hAnsi="Arial" w:cs="Arial"/>
-        </w:rPr>
-        <w:t>endif %}</w:t>
-      </w:r>
-      <w:proofErr w:type="gramEnd"/>
+        <w:t>{%p endif %}</w:t>
+      </w:r>
     </w:p>
     <w:p>
       <w:pPr>
@@ -513,49 +430,7 @@
         <w:rPr>
           <w:rFonts w:ascii="Arial" w:hAnsi="Arial" w:cs="Arial"/>
         </w:rPr>
-        <w:t xml:space="preserve">if </w:t>
-      </w:r>
-      <w:proofErr w:type="spellStart"/>
-      <w:r>
-        <w:rPr>
-          <w:rFonts w:ascii="Arial" w:hAnsi="Arial" w:cs="Arial"/>
-        </w:rPr>
-        <w:t>tool_ID</w:t>
-      </w:r>
-      <w:proofErr w:type="spellEnd"/>
-      <w:r>
-        <w:rPr>
-          <w:rFonts w:ascii="Arial" w:hAnsi="Arial" w:cs="Arial"/>
-        </w:rPr>
-        <w:t xml:space="preserve"> in [“</w:t>
-      </w:r>
-      <w:proofErr w:type="spellStart"/>
-      <w:r>
-        <w:rPr>
-          <w:rFonts w:ascii="Arial" w:hAnsi="Arial" w:cs="Arial"/>
-        </w:rPr>
-        <w:t>divorce_complaint</w:t>
-      </w:r>
-      <w:proofErr w:type="spellEnd"/>
-      <w:r>
-        <w:rPr>
-          <w:rFonts w:ascii="Arial" w:hAnsi="Arial" w:cs="Arial"/>
-        </w:rPr>
-        <w:t>”, “</w:t>
-      </w:r>
-      <w:proofErr w:type="spellStart"/>
-      <w:r>
-        <w:rPr>
-          <w:rFonts w:ascii="Arial" w:hAnsi="Arial" w:cs="Arial"/>
-        </w:rPr>
-        <w:t>JOD_only</w:t>
-      </w:r>
-      <w:proofErr w:type="spellEnd"/>
-      <w:r>
-        <w:rPr>
-          <w:rFonts w:ascii="Arial" w:hAnsi="Arial" w:cs="Arial"/>
-        </w:rPr>
-        <w:t>”]</w:t>
+        <w:t>if tool_ID in [“divorce_complaint”, “JOD_only”]</w:t>
       </w:r>
       <w:r>
         <w:rPr>
@@ -569,50 +444,24 @@
         </w:rPr>
         <w:t xml:space="preserve">and </w:t>
       </w:r>
-      <w:proofErr w:type="spellStart"/>
-      <w:proofErr w:type="gramStart"/>
-      <w:r>
-        <w:rPr>
-          <w:rFonts w:ascii="Arial" w:hAnsi="Arial" w:cs="Arial"/>
-        </w:rPr>
-        <w:t>marriage.have</w:t>
-      </w:r>
-      <w:proofErr w:type="gramEnd"/>
-      <w:r>
-        <w:rPr>
-          <w:rFonts w:ascii="Arial" w:hAnsi="Arial" w:cs="Arial"/>
-        </w:rPr>
-        <w:t>_financial_instrument</w:t>
-      </w:r>
-      <w:r>
-        <w:rPr>
-          <w:rFonts w:ascii="Arial" w:hAnsi="Arial" w:cs="Arial"/>
-        </w:rPr>
-        <w:t>s</w:t>
-      </w:r>
-      <w:proofErr w:type="spellEnd"/>
-      <w:r>
-        <w:rPr>
-          <w:rFonts w:ascii="Arial" w:hAnsi="Arial" w:cs="Arial"/>
-        </w:rPr>
-        <w:t xml:space="preserve"> and </w:t>
-      </w:r>
-      <w:proofErr w:type="spellStart"/>
-      <w:proofErr w:type="gramStart"/>
-      <w:r>
-        <w:rPr>
-          <w:rFonts w:ascii="Arial" w:hAnsi="Arial" w:cs="Arial"/>
-        </w:rPr>
-        <w:t>marriage.financial</w:t>
-      </w:r>
-      <w:proofErr w:type="gramEnd"/>
-      <w:r>
-        <w:rPr>
-          <w:rFonts w:ascii="Arial" w:hAnsi="Arial" w:cs="Arial"/>
-        </w:rPr>
-        <w:t>_instruments_held_together</w:t>
-      </w:r>
-      <w:proofErr w:type="spellEnd"/>
+      <w:r>
+        <w:rPr>
+          <w:rFonts w:ascii="Arial" w:hAnsi="Arial" w:cs="Arial"/>
+        </w:rPr>
+        <w:t>marriage.have_financial_instrument</w:t>
+      </w:r>
+      <w:r>
+        <w:rPr>
+          <w:rFonts w:ascii="Arial" w:hAnsi="Arial" w:cs="Arial"/>
+        </w:rPr>
+        <w:t xml:space="preserve">s and </w:t>
+      </w:r>
+      <w:r>
+        <w:rPr>
+          <w:rFonts w:ascii="Arial" w:hAnsi="Arial" w:cs="Arial"/>
+        </w:rPr>
+        <w:t>marriage.financial_instruments_held_together</w:t>
+      </w:r>
       <w:r>
         <w:rPr>
           <w:rFonts w:ascii="Arial" w:hAnsi="Arial" w:cs="Arial"/>
@@ -684,33 +533,15 @@
           <w:rFonts w:ascii="Arial" w:hAnsi="Arial" w:cs="Arial"/>
           <w:highlight w:val="yellow"/>
         </w:rPr>
-        <w:t xml:space="preserve">Investments in both spouses’ names must be divided as part of your Judgment of Divorce. Dividing investments </w:t>
-      </w:r>
-      <w:proofErr w:type="gramStart"/>
+        <w:t xml:space="preserve">Investments in both spouses’ names must be divided as part of your Judgment of Divorce. Dividing investments in a divorce is not simple. There may also be problems </w:t>
+      </w:r>
       <w:r>
         <w:rPr>
           <w:rFonts w:ascii="Arial" w:hAnsi="Arial" w:cs="Arial"/>
           <w:highlight w:val="yellow"/>
         </w:rPr>
-        <w:t>in</w:t>
-      </w:r>
-      <w:proofErr w:type="gramEnd"/>
-      <w:r>
-        <w:rPr>
-          <w:rFonts w:ascii="Arial" w:hAnsi="Arial" w:cs="Arial"/>
-          <w:highlight w:val="yellow"/>
-        </w:rPr>
-        <w:t xml:space="preserve"> a divorce is not simple. There may also be problems </w:t>
-      </w:r>
-      <w:proofErr w:type="gramStart"/>
-      <w:r>
-        <w:rPr>
-          <w:rFonts w:ascii="Arial" w:hAnsi="Arial" w:cs="Arial"/>
-          <w:highlight w:val="yellow"/>
-        </w:rPr>
         <w:t>actually dividing</w:t>
       </w:r>
-      <w:proofErr w:type="gramEnd"/>
       <w:r>
         <w:rPr>
           <w:rFonts w:ascii="Arial" w:hAnsi="Arial" w:cs="Arial"/>
@@ -822,39 +653,7 @@
           <w:rFonts w:ascii="Arial" w:hAnsi="Arial" w:cs="Arial"/>
           <w:highlight w:val="yellow"/>
         </w:rPr>
-        <w:t xml:space="preserve">You may want to consider hiring a lawyer to help you divide your investments. Consider asking a financial planner for advice on how to transfer investments and about tax issues that come with transferring investments. You can still complete this tool to prepare your Judgment of Divorce. You will be allowed to divide your investments </w:t>
-      </w:r>
-      <w:proofErr w:type="gramStart"/>
-      <w:r>
-        <w:rPr>
-          <w:rFonts w:ascii="Arial" w:hAnsi="Arial" w:cs="Arial"/>
-          <w:highlight w:val="yellow"/>
-        </w:rPr>
-        <w:t>in</w:t>
-      </w:r>
-      <w:proofErr w:type="gramEnd"/>
-      <w:r>
-        <w:rPr>
-          <w:rFonts w:ascii="Arial" w:hAnsi="Arial" w:cs="Arial"/>
-          <w:highlight w:val="yellow"/>
-        </w:rPr>
-        <w:t xml:space="preserve"> your Judgment of Divorce. However, the Judgment of Divorce will not include any information about how the investments will be transferred or about tax liability. Your investments will not be transferred automatically to the person they are awarded to in the Judgment of Divorce. There are more steps that need to be </w:t>
-      </w:r>
-      <w:proofErr w:type="gramStart"/>
-      <w:r>
-        <w:rPr>
-          <w:rFonts w:ascii="Arial" w:hAnsi="Arial" w:cs="Arial"/>
-          <w:highlight w:val="yellow"/>
-        </w:rPr>
-        <w:t>followed after</w:t>
-      </w:r>
-      <w:proofErr w:type="gramEnd"/>
-      <w:r>
-        <w:rPr>
-          <w:rFonts w:ascii="Arial" w:hAnsi="Arial" w:cs="Arial"/>
-          <w:highlight w:val="yellow"/>
-        </w:rPr>
-        <w:t xml:space="preserve"> the Judgment of Divorce is final.</w:t>
+        <w:t>You may want to consider hiring a lawyer to help you divide your investments. Consider asking a financial planner for advice on how to transfer investments and about tax issues that come with transferring investments. You can still complete this tool to prepare your Judgment of Divorce. You will be allowed to divide your investments in your Judgment of Divorce. However, the Judgment of Divorce will not include any information about how the investments will be transferred or about tax liability. Your investments will not be transferred automatically to the person they are awarded to in the Judgment of Divorce. There are more steps that need to be followed after the Judgment of Divorce is final.</w:t>
       </w:r>
     </w:p>
     <w:p>
@@ -924,84 +723,34 @@
         <w:rPr>
           <w:rFonts w:ascii="Arial" w:hAnsi="Arial" w:cs="Arial"/>
         </w:rPr>
+        <w:t>{%p endif %}</w:t>
+      </w:r>
+    </w:p>
+    <w:p>
+      <w:pPr>
+        <w:spacing w:after="0" w:line="240" w:lineRule="auto"/>
+        <w:ind w:left="-446" w:right="-547"/>
+        <w:rPr>
+          <w:rFonts w:ascii="Arial" w:hAnsi="Arial" w:cs="Arial"/>
+        </w:rPr>
+      </w:pPr>
+      <w:r>
+        <w:rPr>
+          <w:rFonts w:ascii="Arial" w:hAnsi="Arial" w:cs="Arial"/>
+        </w:rPr>
         <w:t xml:space="preserve">{%p </w:t>
       </w:r>
-      <w:proofErr w:type="gramStart"/>
-      <w:r>
-        <w:rPr>
-          <w:rFonts w:ascii="Arial" w:hAnsi="Arial" w:cs="Arial"/>
-        </w:rPr>
-        <w:t>endif %}</w:t>
-      </w:r>
-      <w:proofErr w:type="gramEnd"/>
-    </w:p>
-    <w:p>
-      <w:pPr>
-        <w:spacing w:after="0" w:line="240" w:lineRule="auto"/>
-        <w:ind w:left="-446" w:right="-547"/>
-        <w:rPr>
-          <w:rFonts w:ascii="Arial" w:hAnsi="Arial" w:cs="Arial"/>
-        </w:rPr>
-      </w:pPr>
-      <w:r>
-        <w:rPr>
-          <w:rFonts w:ascii="Arial" w:hAnsi="Arial" w:cs="Arial"/>
-        </w:rPr>
-        <w:t xml:space="preserve">{%p </w:t>
-      </w:r>
-      <w:r>
-        <w:rPr>
-          <w:rFonts w:ascii="Arial" w:hAnsi="Arial" w:cs="Arial"/>
-        </w:rPr>
-        <w:t xml:space="preserve">if </w:t>
-      </w:r>
-      <w:proofErr w:type="spellStart"/>
-      <w:r>
-        <w:rPr>
-          <w:rFonts w:ascii="Arial" w:hAnsi="Arial" w:cs="Arial"/>
-        </w:rPr>
-        <w:t>tool_ID</w:t>
-      </w:r>
-      <w:proofErr w:type="spellEnd"/>
-      <w:r>
-        <w:rPr>
-          <w:rFonts w:ascii="Arial" w:hAnsi="Arial" w:cs="Arial"/>
-        </w:rPr>
-        <w:t xml:space="preserve"> in [“</w:t>
-      </w:r>
-      <w:proofErr w:type="spellStart"/>
-      <w:r>
-        <w:rPr>
-          <w:rFonts w:ascii="Arial" w:hAnsi="Arial" w:cs="Arial"/>
-        </w:rPr>
-        <w:t>divorce_complaint</w:t>
-      </w:r>
-      <w:proofErr w:type="spellEnd"/>
-      <w:r>
-        <w:rPr>
-          <w:rFonts w:ascii="Arial" w:hAnsi="Arial" w:cs="Arial"/>
-        </w:rPr>
-        <w:t>”</w:t>
-      </w:r>
-      <w:r>
-        <w:rPr>
-          <w:rFonts w:ascii="Arial" w:hAnsi="Arial" w:cs="Arial"/>
-        </w:rPr>
-        <w:t>, “</w:t>
-      </w:r>
-      <w:proofErr w:type="spellStart"/>
-      <w:r>
-        <w:rPr>
-          <w:rFonts w:ascii="Arial" w:hAnsi="Arial" w:cs="Arial"/>
-        </w:rPr>
-        <w:t>divorce_answer</w:t>
-      </w:r>
-      <w:proofErr w:type="spellEnd"/>
-      <w:r>
-        <w:rPr>
-          <w:rFonts w:ascii="Arial" w:hAnsi="Arial" w:cs="Arial"/>
-        </w:rPr>
-        <w:t>”</w:t>
+      <w:r>
+        <w:rPr>
+          <w:rFonts w:ascii="Arial" w:hAnsi="Arial" w:cs="Arial"/>
+        </w:rPr>
+        <w:t>if tool_ID in [“divorce_complaint”</w:t>
+      </w:r>
+      <w:r>
+        <w:rPr>
+          <w:rFonts w:ascii="Arial" w:hAnsi="Arial" w:cs="Arial"/>
+        </w:rPr>
+        <w:t>, “divorce_answer”</w:t>
       </w:r>
       <w:r>
         <w:rPr>
@@ -1021,14 +770,12 @@
         </w:rPr>
         <w:t xml:space="preserve">and </w:t>
       </w:r>
-      <w:proofErr w:type="spellStart"/>
       <w:r>
         <w:rPr>
           <w:rFonts w:ascii="Arial" w:hAnsi="Arial" w:cs="Arial"/>
         </w:rPr>
         <w:t>need_temporary_order</w:t>
       </w:r>
-      <w:proofErr w:type="spellEnd"/>
       <w:r>
         <w:rPr>
           <w:rFonts w:ascii="Arial" w:hAnsi="Arial" w:cs="Arial"/>
@@ -1213,78 +960,28 @@
         <w:rPr>
           <w:rFonts w:ascii="Arial" w:hAnsi="Arial" w:cs="Arial"/>
         </w:rPr>
+        <w:t>{%p endif %}</w:t>
+      </w:r>
+    </w:p>
+    <w:p>
+      <w:pPr>
+        <w:spacing w:after="0" w:line="240" w:lineRule="auto"/>
+        <w:ind w:left="-446" w:right="-547"/>
+        <w:rPr>
+          <w:rFonts w:ascii="Arial" w:hAnsi="Arial" w:cs="Arial"/>
+        </w:rPr>
+      </w:pPr>
+      <w:r>
+        <w:rPr>
+          <w:rFonts w:ascii="Arial" w:hAnsi="Arial" w:cs="Arial"/>
+        </w:rPr>
         <w:t xml:space="preserve">{%p </w:t>
       </w:r>
-      <w:proofErr w:type="gramStart"/>
-      <w:r>
-        <w:rPr>
-          <w:rFonts w:ascii="Arial" w:hAnsi="Arial" w:cs="Arial"/>
-        </w:rPr>
-        <w:t>endif %}</w:t>
-      </w:r>
-      <w:proofErr w:type="gramEnd"/>
-    </w:p>
-    <w:p>
-      <w:pPr>
-        <w:spacing w:after="0" w:line="240" w:lineRule="auto"/>
-        <w:ind w:left="-446" w:right="-547"/>
-        <w:rPr>
-          <w:rFonts w:ascii="Arial" w:hAnsi="Arial" w:cs="Arial"/>
-        </w:rPr>
-      </w:pPr>
-      <w:r>
-        <w:rPr>
-          <w:rFonts w:ascii="Arial" w:hAnsi="Arial" w:cs="Arial"/>
-        </w:rPr>
-        <w:t xml:space="preserve">{%p </w:t>
-      </w:r>
-      <w:r>
-        <w:rPr>
-          <w:rFonts w:ascii="Arial" w:hAnsi="Arial" w:cs="Arial"/>
-        </w:rPr>
-        <w:t xml:space="preserve">if </w:t>
-      </w:r>
-      <w:proofErr w:type="spellStart"/>
-      <w:r>
-        <w:rPr>
-          <w:rFonts w:ascii="Arial" w:hAnsi="Arial" w:cs="Arial"/>
-        </w:rPr>
-        <w:t>tool_ID</w:t>
-      </w:r>
-      <w:proofErr w:type="spellEnd"/>
-      <w:r>
-        <w:rPr>
-          <w:rFonts w:ascii="Arial" w:hAnsi="Arial" w:cs="Arial"/>
-        </w:rPr>
-        <w:t xml:space="preserve"> in [“</w:t>
-      </w:r>
-      <w:proofErr w:type="spellStart"/>
-      <w:r>
-        <w:rPr>
-          <w:rFonts w:ascii="Arial" w:hAnsi="Arial" w:cs="Arial"/>
-        </w:rPr>
-        <w:t>divorce_complaint</w:t>
-      </w:r>
-      <w:proofErr w:type="spellEnd"/>
-      <w:r>
-        <w:rPr>
-          <w:rFonts w:ascii="Arial" w:hAnsi="Arial" w:cs="Arial"/>
-        </w:rPr>
-        <w:t>”, “</w:t>
-      </w:r>
-      <w:proofErr w:type="spellStart"/>
-      <w:r>
-        <w:rPr>
-          <w:rFonts w:ascii="Arial" w:hAnsi="Arial" w:cs="Arial"/>
-        </w:rPr>
-        <w:t>divorce_answer</w:t>
-      </w:r>
-      <w:proofErr w:type="spellEnd"/>
-      <w:r>
-        <w:rPr>
-          <w:rFonts w:ascii="Arial" w:hAnsi="Arial" w:cs="Arial"/>
-        </w:rPr>
-        <w:t>”]</w:t>
+      <w:r>
+        <w:rPr>
+          <w:rFonts w:ascii="Arial" w:hAnsi="Arial" w:cs="Arial"/>
+        </w:rPr>
+        <w:t>if tool_ID in [“divorce_complaint”, “divorce_answer”]</w:t>
       </w:r>
       <w:r>
         <w:rPr>
@@ -1298,28 +995,18 @@
         </w:rPr>
         <w:t xml:space="preserve">and </w:t>
       </w:r>
-      <w:proofErr w:type="spellStart"/>
-      <w:r>
-        <w:rPr>
-          <w:rFonts w:ascii="Arial" w:hAnsi="Arial" w:cs="Arial"/>
-        </w:rPr>
-        <w:t>there_are_marital_children</w:t>
-      </w:r>
-      <w:proofErr w:type="spellEnd"/>
-      <w:r>
-        <w:rPr>
-          <w:rFonts w:ascii="Arial" w:hAnsi="Arial" w:cs="Arial"/>
-        </w:rPr>
-        <w:t xml:space="preserve"> and </w:t>
-      </w:r>
-      <w:proofErr w:type="spellStart"/>
+      <w:r>
+        <w:rPr>
+          <w:rFonts w:ascii="Arial" w:hAnsi="Arial" w:cs="Arial"/>
+        </w:rPr>
+        <w:t xml:space="preserve">there_are_marital_children and </w:t>
+      </w:r>
       <w:r>
         <w:rPr>
           <w:rFonts w:ascii="Arial" w:hAnsi="Arial" w:cs="Arial"/>
         </w:rPr>
         <w:t>need_temporary_order_kids</w:t>
       </w:r>
-      <w:proofErr w:type="spellEnd"/>
       <w:r>
         <w:rPr>
           <w:rFonts w:ascii="Arial" w:hAnsi="Arial" w:cs="Arial"/>
@@ -1478,78 +1165,28 @@
         <w:rPr>
           <w:rFonts w:ascii="Arial" w:hAnsi="Arial" w:cs="Arial"/>
         </w:rPr>
+        <w:t>{%p endif %}</w:t>
+      </w:r>
+    </w:p>
+    <w:p>
+      <w:pPr>
+        <w:spacing w:after="0" w:line="240" w:lineRule="auto"/>
+        <w:ind w:left="-446" w:right="-547"/>
+        <w:rPr>
+          <w:rFonts w:ascii="Arial" w:hAnsi="Arial" w:cs="Arial"/>
+        </w:rPr>
+      </w:pPr>
+      <w:r>
+        <w:rPr>
+          <w:rFonts w:ascii="Arial" w:hAnsi="Arial" w:cs="Arial"/>
+        </w:rPr>
         <w:t xml:space="preserve">{%p </w:t>
       </w:r>
-      <w:proofErr w:type="gramStart"/>
-      <w:r>
-        <w:rPr>
-          <w:rFonts w:ascii="Arial" w:hAnsi="Arial" w:cs="Arial"/>
-        </w:rPr>
-        <w:t>endif %}</w:t>
-      </w:r>
-      <w:proofErr w:type="gramEnd"/>
-    </w:p>
-    <w:p>
-      <w:pPr>
-        <w:spacing w:after="0" w:line="240" w:lineRule="auto"/>
-        <w:ind w:left="-446" w:right="-547"/>
-        <w:rPr>
-          <w:rFonts w:ascii="Arial" w:hAnsi="Arial" w:cs="Arial"/>
-        </w:rPr>
-      </w:pPr>
-      <w:r>
-        <w:rPr>
-          <w:rFonts w:ascii="Arial" w:hAnsi="Arial" w:cs="Arial"/>
-        </w:rPr>
-        <w:t xml:space="preserve">{%p </w:t>
-      </w:r>
-      <w:r>
-        <w:rPr>
-          <w:rFonts w:ascii="Arial" w:hAnsi="Arial" w:cs="Arial"/>
-        </w:rPr>
-        <w:t xml:space="preserve">if </w:t>
-      </w:r>
-      <w:proofErr w:type="spellStart"/>
-      <w:r>
-        <w:rPr>
-          <w:rFonts w:ascii="Arial" w:hAnsi="Arial" w:cs="Arial"/>
-        </w:rPr>
-        <w:t>tool_ID</w:t>
-      </w:r>
-      <w:proofErr w:type="spellEnd"/>
-      <w:r>
-        <w:rPr>
-          <w:rFonts w:ascii="Arial" w:hAnsi="Arial" w:cs="Arial"/>
-        </w:rPr>
-        <w:t xml:space="preserve"> in [“</w:t>
-      </w:r>
-      <w:proofErr w:type="spellStart"/>
-      <w:r>
-        <w:rPr>
-          <w:rFonts w:ascii="Arial" w:hAnsi="Arial" w:cs="Arial"/>
-        </w:rPr>
-        <w:t>divorce_complaint</w:t>
-      </w:r>
-      <w:proofErr w:type="spellEnd"/>
-      <w:r>
-        <w:rPr>
-          <w:rFonts w:ascii="Arial" w:hAnsi="Arial" w:cs="Arial"/>
-        </w:rPr>
-        <w:t>”, “</w:t>
-      </w:r>
-      <w:proofErr w:type="spellStart"/>
-      <w:r>
-        <w:rPr>
-          <w:rFonts w:ascii="Arial" w:hAnsi="Arial" w:cs="Arial"/>
-        </w:rPr>
-        <w:t>divorce_answer</w:t>
-      </w:r>
-      <w:proofErr w:type="spellEnd"/>
-      <w:r>
-        <w:rPr>
-          <w:rFonts w:ascii="Arial" w:hAnsi="Arial" w:cs="Arial"/>
-        </w:rPr>
-        <w:t>”]</w:t>
+      <w:r>
+        <w:rPr>
+          <w:rFonts w:ascii="Arial" w:hAnsi="Arial" w:cs="Arial"/>
+        </w:rPr>
+        <w:t>if tool_ID in [“divorce_complaint”, “divorce_answer”]</w:t>
       </w:r>
       <w:r>
         <w:rPr>
@@ -1563,14 +1200,12 @@
         </w:rPr>
         <w:t xml:space="preserve">and </w:t>
       </w:r>
-      <w:proofErr w:type="spellStart"/>
       <w:r>
         <w:rPr>
           <w:rFonts w:ascii="Arial" w:hAnsi="Arial" w:cs="Arial"/>
         </w:rPr>
         <w:t>user_wants_temporary_spousal_support</w:t>
       </w:r>
-      <w:proofErr w:type="spellEnd"/>
       <w:r>
         <w:rPr>
           <w:rFonts w:ascii="Arial" w:hAnsi="Arial" w:cs="Arial"/>
@@ -1625,21 +1260,7 @@
         <w:rPr>
           <w:rFonts w:ascii="Arial" w:hAnsi="Arial" w:cs="Arial"/>
         </w:rPr>
-        <w:t xml:space="preserve">need spousal support for the </w:t>
-      </w:r>
-      <w:proofErr w:type="gramStart"/>
-      <w:r>
-        <w:rPr>
-          <w:rFonts w:ascii="Arial" w:hAnsi="Arial" w:cs="Arial"/>
-        </w:rPr>
-        <w:t>period of time</w:t>
-      </w:r>
-      <w:proofErr w:type="gramEnd"/>
-      <w:r>
-        <w:rPr>
-          <w:rFonts w:ascii="Arial" w:hAnsi="Arial" w:cs="Arial"/>
-        </w:rPr>
-        <w:t xml:space="preserve"> </w:t>
+        <w:t xml:space="preserve">need spousal support for the period of time </w:t>
       </w:r>
       <w:r>
         <w:rPr>
@@ -1933,21 +1554,7 @@
         <w:rPr>
           <w:rFonts w:ascii="Arial" w:hAnsi="Arial" w:cs="Arial"/>
         </w:rPr>
-        <w:t xml:space="preserve"> form. In your </w:t>
-      </w:r>
-      <w:proofErr w:type="gramStart"/>
-      <w:r>
-        <w:rPr>
-          <w:rFonts w:ascii="Arial" w:hAnsi="Arial" w:cs="Arial"/>
-        </w:rPr>
-        <w:t>motion</w:t>
-      </w:r>
-      <w:proofErr w:type="gramEnd"/>
-      <w:r>
-        <w:rPr>
-          <w:rFonts w:ascii="Arial" w:hAnsi="Arial" w:cs="Arial"/>
-        </w:rPr>
-        <w:t xml:space="preserve">, you will need to include facts showing that you need spousal support, and that the other party is able to pay. To learn more, read </w:t>
+        <w:t xml:space="preserve"> form. In your motion, you will need to include facts showing that you need spousal support, and that the other party is able to pay. To learn more, read </w:t>
       </w:r>
       <w:hyperlink r:id="rId16" w:history="1">
         <w:r>
@@ -2127,78 +1734,28 @@
         <w:rPr>
           <w:rFonts w:ascii="Arial" w:hAnsi="Arial" w:cs="Arial"/>
         </w:rPr>
+        <w:t>{%p endif %}</w:t>
+      </w:r>
+    </w:p>
+    <w:p>
+      <w:pPr>
+        <w:spacing w:after="0" w:line="240" w:lineRule="auto"/>
+        <w:ind w:left="-446" w:right="-547"/>
+        <w:rPr>
+          <w:rFonts w:ascii="Arial" w:hAnsi="Arial" w:cs="Arial"/>
+        </w:rPr>
+      </w:pPr>
+      <w:r>
+        <w:rPr>
+          <w:rFonts w:ascii="Arial" w:hAnsi="Arial" w:cs="Arial"/>
+        </w:rPr>
         <w:t xml:space="preserve">{%p </w:t>
       </w:r>
-      <w:proofErr w:type="gramStart"/>
-      <w:r>
-        <w:rPr>
-          <w:rFonts w:ascii="Arial" w:hAnsi="Arial" w:cs="Arial"/>
-        </w:rPr>
-        <w:t>endif %}</w:t>
-      </w:r>
-      <w:proofErr w:type="gramEnd"/>
-    </w:p>
-    <w:p>
-      <w:pPr>
-        <w:spacing w:after="0" w:line="240" w:lineRule="auto"/>
-        <w:ind w:left="-446" w:right="-547"/>
-        <w:rPr>
-          <w:rFonts w:ascii="Arial" w:hAnsi="Arial" w:cs="Arial"/>
-        </w:rPr>
-      </w:pPr>
-      <w:r>
-        <w:rPr>
-          <w:rFonts w:ascii="Arial" w:hAnsi="Arial" w:cs="Arial"/>
-        </w:rPr>
-        <w:t xml:space="preserve">{%p </w:t>
-      </w:r>
-      <w:r>
-        <w:rPr>
-          <w:rFonts w:ascii="Arial" w:hAnsi="Arial" w:cs="Arial"/>
-        </w:rPr>
-        <w:t xml:space="preserve">if </w:t>
-      </w:r>
-      <w:proofErr w:type="spellStart"/>
-      <w:r>
-        <w:rPr>
-          <w:rFonts w:ascii="Arial" w:hAnsi="Arial" w:cs="Arial"/>
-        </w:rPr>
-        <w:t>tool_ID</w:t>
-      </w:r>
-      <w:proofErr w:type="spellEnd"/>
-      <w:r>
-        <w:rPr>
-          <w:rFonts w:ascii="Arial" w:hAnsi="Arial" w:cs="Arial"/>
-        </w:rPr>
-        <w:t xml:space="preserve"> in [“</w:t>
-      </w:r>
-      <w:proofErr w:type="spellStart"/>
-      <w:r>
-        <w:rPr>
-          <w:rFonts w:ascii="Arial" w:hAnsi="Arial" w:cs="Arial"/>
-        </w:rPr>
-        <w:t>divorce_complaint</w:t>
-      </w:r>
-      <w:proofErr w:type="spellEnd"/>
-      <w:r>
-        <w:rPr>
-          <w:rFonts w:ascii="Arial" w:hAnsi="Arial" w:cs="Arial"/>
-        </w:rPr>
-        <w:t>”, “</w:t>
-      </w:r>
-      <w:proofErr w:type="spellStart"/>
-      <w:r>
-        <w:rPr>
-          <w:rFonts w:ascii="Arial" w:hAnsi="Arial" w:cs="Arial"/>
-        </w:rPr>
-        <w:t>divorce_answer</w:t>
-      </w:r>
-      <w:proofErr w:type="spellEnd"/>
-      <w:r>
-        <w:rPr>
-          <w:rFonts w:ascii="Arial" w:hAnsi="Arial" w:cs="Arial"/>
-        </w:rPr>
-        <w:t>”]</w:t>
+      <w:r>
+        <w:rPr>
+          <w:rFonts w:ascii="Arial" w:hAnsi="Arial" w:cs="Arial"/>
+        </w:rPr>
+        <w:t>if tool_ID in [“divorce_complaint”, “divorce_answer”]</w:t>
       </w:r>
       <w:r>
         <w:rPr>
@@ -2212,14 +1769,12 @@
         </w:rPr>
         <w:t xml:space="preserve">and </w:t>
       </w:r>
-      <w:proofErr w:type="spellStart"/>
       <w:r>
         <w:rPr>
           <w:rFonts w:ascii="Arial" w:hAnsi="Arial" w:cs="Arial"/>
         </w:rPr>
         <w:t>there_are_marital_children</w:t>
       </w:r>
-      <w:proofErr w:type="spellEnd"/>
       <w:r>
         <w:rPr>
           <w:rFonts w:ascii="Arial" w:hAnsi="Arial" w:cs="Arial"/>
@@ -2248,16 +1803,8 @@
         <w:rPr>
           <w:rFonts w:ascii="Arial" w:hAnsi="Arial" w:cs="Arial"/>
         </w:rPr>
-        <w:t xml:space="preserve">{% set break = </w:t>
-      </w:r>
-      <w:proofErr w:type="gramStart"/>
-      <w:r>
-        <w:rPr>
-          <w:rFonts w:ascii="Arial" w:hAnsi="Arial" w:cs="Arial"/>
-        </w:rPr>
-        <w:t>False %}</w:t>
-      </w:r>
-      <w:proofErr w:type="gramEnd"/>
+        <w:t>{% set break = False %}</w:t>
+      </w:r>
     </w:p>
     <w:p>
       <w:pPr>
@@ -2282,42 +1829,11 @@
         </w:rPr>
         <w:t xml:space="preserve">r child in </w:t>
       </w:r>
-      <w:proofErr w:type="spellStart"/>
-      <w:proofErr w:type="gramStart"/>
-      <w:r>
-        <w:rPr>
-          <w:rFonts w:ascii="Arial" w:hAnsi="Arial" w:cs="Arial"/>
-        </w:rPr>
-        <w:t>children.filter</w:t>
-      </w:r>
-      <w:proofErr w:type="spellEnd"/>
-      <w:proofErr w:type="gramEnd"/>
-      <w:r>
-        <w:rPr>
-          <w:rFonts w:ascii="Arial" w:hAnsi="Arial" w:cs="Arial"/>
-        </w:rPr>
-        <w:t>(</w:t>
-      </w:r>
-      <w:proofErr w:type="spellStart"/>
-      <w:r>
-        <w:rPr>
-          <w:rFonts w:ascii="Arial" w:hAnsi="Arial" w:cs="Arial"/>
-        </w:rPr>
-        <w:t>legal_parent</w:t>
-      </w:r>
-      <w:proofErr w:type="spellEnd"/>
-      <w:r>
-        <w:rPr>
-          <w:rFonts w:ascii="Arial" w:hAnsi="Arial" w:cs="Arial"/>
-        </w:rPr>
-        <w:t>="both"</w:t>
-      </w:r>
-      <w:proofErr w:type="gramStart"/>
-      <w:r>
-        <w:rPr>
-          <w:rFonts w:ascii="Arial" w:hAnsi="Arial" w:cs="Arial"/>
-        </w:rPr>
-        <w:t xml:space="preserve">) </w:t>
+      <w:r>
+        <w:rPr>
+          <w:rFonts w:ascii="Arial" w:hAnsi="Arial" w:cs="Arial"/>
+        </w:rPr>
+        <w:t xml:space="preserve">children.filter(legal_parent="both") </w:t>
       </w:r>
       <w:r>
         <w:rPr>
@@ -2325,7 +1841,6 @@
         </w:rPr>
         <w:t>%}</w:t>
       </w:r>
-      <w:proofErr w:type="gramEnd"/>
     </w:p>
     <w:p>
       <w:pPr>
@@ -2342,16 +1857,8 @@
         <w:rPr>
           <w:rFonts w:ascii="Arial" w:hAnsi="Arial" w:cs="Arial"/>
         </w:rPr>
-        <w:t xml:space="preserve">{% if not </w:t>
-      </w:r>
-      <w:proofErr w:type="gramStart"/>
-      <w:r>
-        <w:rPr>
-          <w:rFonts w:ascii="Arial" w:hAnsi="Arial" w:cs="Arial"/>
-        </w:rPr>
-        <w:t>break %}</w:t>
-      </w:r>
-      <w:proofErr w:type="gramEnd"/>
+        <w:t>{% if not break %}</w:t>
+      </w:r>
     </w:p>
     <w:p>
       <w:pPr>
@@ -2374,156 +1881,8 @@
         <w:rPr>
           <w:rFonts w:ascii="Arial" w:hAnsi="Arial" w:cs="Arial"/>
         </w:rPr>
-        <w:t xml:space="preserve"> if ((</w:t>
-      </w:r>
-      <w:proofErr w:type="spellStart"/>
-      <w:proofErr w:type="gramStart"/>
-      <w:r>
-        <w:rPr>
-          <w:rFonts w:ascii="Arial" w:hAnsi="Arial" w:cs="Arial"/>
-        </w:rPr>
-        <w:t>child.origin</w:t>
-      </w:r>
-      <w:proofErr w:type="spellEnd"/>
-      <w:proofErr w:type="gramEnd"/>
-      <w:r>
-        <w:rPr>
-          <w:rFonts w:ascii="Arial" w:hAnsi="Arial" w:cs="Arial"/>
-        </w:rPr>
-        <w:t xml:space="preserve"> == "</w:t>
-      </w:r>
-      <w:proofErr w:type="spellStart"/>
-      <w:r>
-        <w:rPr>
-          <w:rFonts w:ascii="Arial" w:hAnsi="Arial" w:cs="Arial"/>
-        </w:rPr>
-        <w:t>premarital_with_another</w:t>
-      </w:r>
-      <w:proofErr w:type="spellEnd"/>
-      <w:r>
-        <w:rPr>
-          <w:rFonts w:ascii="Arial" w:hAnsi="Arial" w:cs="Arial"/>
-        </w:rPr>
-        <w:t xml:space="preserve">" and </w:t>
-      </w:r>
-      <w:proofErr w:type="spellStart"/>
-      <w:proofErr w:type="gramStart"/>
-      <w:r>
-        <w:rPr>
-          <w:rFonts w:ascii="Arial" w:hAnsi="Arial" w:cs="Arial"/>
-        </w:rPr>
-        <w:t>child.parentage</w:t>
-      </w:r>
-      <w:proofErr w:type="gramEnd"/>
-      <w:r>
-        <w:rPr>
-          <w:rFonts w:ascii="Arial" w:hAnsi="Arial" w:cs="Arial"/>
-        </w:rPr>
-        <w:t>_established</w:t>
-      </w:r>
-      <w:proofErr w:type="spellEnd"/>
-      <w:r>
-        <w:rPr>
-          <w:rFonts w:ascii="Arial" w:hAnsi="Arial" w:cs="Arial"/>
-        </w:rPr>
-        <w:t xml:space="preserve"> in ["affidavit", "</w:t>
-      </w:r>
-      <w:proofErr w:type="spellStart"/>
-      <w:r>
-        <w:rPr>
-          <w:rFonts w:ascii="Arial" w:hAnsi="Arial" w:cs="Arial"/>
-        </w:rPr>
-        <w:t>court_order</w:t>
-      </w:r>
-      <w:proofErr w:type="spellEnd"/>
-      <w:r>
-        <w:rPr>
-          <w:rFonts w:ascii="Arial" w:hAnsi="Arial" w:cs="Arial"/>
-        </w:rPr>
-        <w:t xml:space="preserve">"] and </w:t>
-      </w:r>
-      <w:proofErr w:type="spellStart"/>
-      <w:r>
-        <w:rPr>
-          <w:rFonts w:ascii="Arial" w:hAnsi="Arial" w:cs="Arial"/>
-        </w:rPr>
-        <w:t>child.how_conceived</w:t>
-      </w:r>
-      <w:proofErr w:type="spellEnd"/>
-      <w:r>
-        <w:rPr>
-          <w:rFonts w:ascii="Arial" w:hAnsi="Arial" w:cs="Arial"/>
-        </w:rPr>
-        <w:t xml:space="preserve"> == "sex") or (</w:t>
-      </w:r>
-      <w:proofErr w:type="spellStart"/>
-      <w:proofErr w:type="gramStart"/>
-      <w:r>
-        <w:rPr>
-          <w:rFonts w:ascii="Arial" w:hAnsi="Arial" w:cs="Arial"/>
-        </w:rPr>
-        <w:t>child.origin</w:t>
-      </w:r>
-      <w:proofErr w:type="spellEnd"/>
-      <w:proofErr w:type="gramEnd"/>
-      <w:r>
-        <w:rPr>
-          <w:rFonts w:ascii="Arial" w:hAnsi="Arial" w:cs="Arial"/>
-        </w:rPr>
-        <w:t xml:space="preserve"> == "</w:t>
-      </w:r>
-      <w:proofErr w:type="spellStart"/>
-      <w:r>
-        <w:rPr>
-          <w:rFonts w:ascii="Arial" w:hAnsi="Arial" w:cs="Arial"/>
-        </w:rPr>
-        <w:t>marital_third_party_conceived</w:t>
-      </w:r>
-      <w:proofErr w:type="spellEnd"/>
-      <w:r>
-        <w:rPr>
-          <w:rFonts w:ascii="Arial" w:hAnsi="Arial" w:cs="Arial"/>
-        </w:rPr>
-        <w:t xml:space="preserve">" and </w:t>
-      </w:r>
-      <w:proofErr w:type="spellStart"/>
-      <w:proofErr w:type="gramStart"/>
-      <w:r>
-        <w:rPr>
-          <w:rFonts w:ascii="Arial" w:hAnsi="Arial" w:cs="Arial"/>
-        </w:rPr>
-        <w:t>child.legal</w:t>
-      </w:r>
-      <w:proofErr w:type="gramEnd"/>
-      <w:r>
-        <w:rPr>
-          <w:rFonts w:ascii="Arial" w:hAnsi="Arial" w:cs="Arial"/>
-        </w:rPr>
-        <w:t>_parent</w:t>
-      </w:r>
-      <w:proofErr w:type="spellEnd"/>
-      <w:r>
-        <w:rPr>
-          <w:rFonts w:ascii="Arial" w:hAnsi="Arial" w:cs="Arial"/>
-        </w:rPr>
-        <w:t xml:space="preserve"> == "both")) and </w:t>
-      </w:r>
-      <w:proofErr w:type="spellStart"/>
-      <w:proofErr w:type="gramStart"/>
-      <w:r>
-        <w:rPr>
-          <w:rFonts w:ascii="Arial" w:hAnsi="Arial" w:cs="Arial"/>
-        </w:rPr>
-        <w:t>child.parentage</w:t>
-      </w:r>
-      <w:proofErr w:type="gramEnd"/>
-      <w:r>
-        <w:rPr>
-          <w:rFonts w:ascii="Arial" w:hAnsi="Arial" w:cs="Arial"/>
-        </w:rPr>
-        <w:t>_plan_to_revoke</w:t>
-      </w:r>
-      <w:proofErr w:type="spellEnd"/>
+        <w:t xml:space="preserve"> if ((child.origin == "premarital_with_another" and child.parentage_established in ["affidavit", "court_order"] and child.how_conceived == "sex") or (child.origin == "marital_third_party_conceived" and child.legal_parent == "both")) and child.parentage_plan_to_revoke</w:t>
+      </w:r>
       <w:r>
         <w:rPr>
           <w:rFonts w:ascii="Arial" w:hAnsi="Arial" w:cs="Arial"/>
@@ -2848,13 +2207,7 @@
         <w:rPr>
           <w:rFonts w:ascii="Arial" w:hAnsi="Arial" w:cs="Arial"/>
         </w:rPr>
-        <w:t>Once you have made your edits and answered any follow up questions that appear, t</w:t>
-      </w:r>
-      <w:r>
-        <w:rPr>
-          <w:rFonts w:ascii="Arial" w:hAnsi="Arial" w:cs="Arial"/>
-        </w:rPr>
-        <w:t xml:space="preserve">ap </w:t>
+        <w:t xml:space="preserve">Once you have made your edits and answered any follow up questions that appear, tap </w:t>
       </w:r>
       <w:r>
         <w:rPr>
@@ -2964,16 +2317,8 @@
         <w:rPr>
           <w:rFonts w:ascii="Arial" w:hAnsi="Arial" w:cs="Arial"/>
         </w:rPr>
-        <w:t xml:space="preserve">{% set break = </w:t>
-      </w:r>
-      <w:proofErr w:type="gramStart"/>
-      <w:r>
-        <w:rPr>
-          <w:rFonts w:ascii="Arial" w:hAnsi="Arial" w:cs="Arial"/>
-        </w:rPr>
-        <w:t>True %}</w:t>
-      </w:r>
-      <w:proofErr w:type="gramEnd"/>
+        <w:t>{% set break = True %}</w:t>
+      </w:r>
     </w:p>
     <w:p>
       <w:pPr>
@@ -3032,14 +2377,7 @@
         <w:rPr>
           <w:rFonts w:ascii="Arial" w:hAnsi="Arial" w:cs="Arial"/>
         </w:rPr>
-        <w:t xml:space="preserve">{% </w:t>
-      </w:r>
-      <w:proofErr w:type="spellStart"/>
-      <w:r>
-        <w:rPr>
-          <w:rFonts w:ascii="Arial" w:hAnsi="Arial" w:cs="Arial"/>
-        </w:rPr>
-        <w:t>end</w:t>
+        <w:t>{% end</w:t>
       </w:r>
       <w:r>
         <w:rPr>
@@ -3047,7 +2385,6 @@
         </w:rPr>
         <w:t>for</w:t>
       </w:r>
-      <w:proofErr w:type="spellEnd"/>
       <w:r>
         <w:rPr>
           <w:rFonts w:ascii="Arial" w:hAnsi="Arial" w:cs="Arial"/>
@@ -3091,44 +2428,14 @@
         <w:rPr>
           <w:rFonts w:ascii="Arial" w:hAnsi="Arial" w:cs="Arial"/>
         </w:rPr>
-        <w:t xml:space="preserve">if </w:t>
-      </w:r>
-      <w:proofErr w:type="spellStart"/>
-      <w:r>
-        <w:rPr>
-          <w:rFonts w:ascii="Arial" w:hAnsi="Arial" w:cs="Arial"/>
-        </w:rPr>
-        <w:t>tool_ID</w:t>
-      </w:r>
-      <w:proofErr w:type="spellEnd"/>
-      <w:r>
-        <w:rPr>
-          <w:rFonts w:ascii="Arial" w:hAnsi="Arial" w:cs="Arial"/>
-        </w:rPr>
-        <w:t xml:space="preserve"> in [“</w:t>
-      </w:r>
-      <w:proofErr w:type="spellStart"/>
-      <w:r>
-        <w:rPr>
-          <w:rFonts w:ascii="Arial" w:hAnsi="Arial" w:cs="Arial"/>
-        </w:rPr>
-        <w:t>divorce_complaint</w:t>
-      </w:r>
-      <w:proofErr w:type="spellEnd"/>
-      <w:r>
-        <w:rPr>
-          <w:rFonts w:ascii="Arial" w:hAnsi="Arial" w:cs="Arial"/>
-        </w:rPr>
-        <w:t>”, “</w:t>
-      </w:r>
-      <w:proofErr w:type="spellStart"/>
+        <w:t>if tool_ID in [“divorce_complaint”, “</w:t>
+      </w:r>
       <w:r>
         <w:rPr>
           <w:rFonts w:ascii="Arial" w:hAnsi="Arial" w:cs="Arial"/>
         </w:rPr>
         <w:t>JOD_only</w:t>
       </w:r>
-      <w:proofErr w:type="spellEnd"/>
       <w:r>
         <w:rPr>
           <w:rFonts w:ascii="Arial" w:hAnsi="Arial" w:cs="Arial"/>
@@ -3147,19 +2454,11 @@
         </w:rPr>
         <w:t xml:space="preserve">and </w:t>
       </w:r>
-      <w:proofErr w:type="spellStart"/>
-      <w:r>
-        <w:rPr>
-          <w:rFonts w:ascii="Arial" w:hAnsi="Arial" w:cs="Arial"/>
-        </w:rPr>
-        <w:t>there_are_marital_children</w:t>
-      </w:r>
-      <w:proofErr w:type="spellEnd"/>
-      <w:r>
-        <w:rPr>
-          <w:rFonts w:ascii="Arial" w:hAnsi="Arial" w:cs="Arial"/>
-        </w:rPr>
-        <w:t xml:space="preserve"> and </w:t>
+      <w:r>
+        <w:rPr>
+          <w:rFonts w:ascii="Arial" w:hAnsi="Arial" w:cs="Arial"/>
+        </w:rPr>
+        <w:t xml:space="preserve">there_are_marital_children and </w:t>
       </w:r>
       <w:r>
         <w:rPr>
@@ -3167,14 +2466,12 @@
         </w:rPr>
         <w:t xml:space="preserve">not </w:t>
       </w:r>
-      <w:proofErr w:type="spellStart"/>
       <w:r>
         <w:rPr>
           <w:rFonts w:ascii="Arial" w:hAnsi="Arial" w:cs="Arial"/>
         </w:rPr>
         <w:t>MI_has_jurisdiction_all_kids</w:t>
       </w:r>
-      <w:proofErr w:type="spellEnd"/>
       <w:r>
         <w:rPr>
           <w:rFonts w:ascii="Arial" w:hAnsi="Arial" w:cs="Arial"/>
@@ -3385,78 +2682,28 @@
         <w:rPr>
           <w:rFonts w:ascii="Arial" w:hAnsi="Arial" w:cs="Arial"/>
         </w:rPr>
+        <w:t>{%p endif %}</w:t>
+      </w:r>
+    </w:p>
+    <w:p>
+      <w:pPr>
+        <w:spacing w:after="0" w:line="240" w:lineRule="auto"/>
+        <w:ind w:left="-446" w:right="-547"/>
+        <w:rPr>
+          <w:rFonts w:ascii="Arial" w:hAnsi="Arial" w:cs="Arial"/>
+        </w:rPr>
+      </w:pPr>
+      <w:r>
+        <w:rPr>
+          <w:rFonts w:ascii="Arial" w:hAnsi="Arial" w:cs="Arial"/>
+        </w:rPr>
         <w:t xml:space="preserve">{%p </w:t>
       </w:r>
-      <w:proofErr w:type="gramStart"/>
-      <w:r>
-        <w:rPr>
-          <w:rFonts w:ascii="Arial" w:hAnsi="Arial" w:cs="Arial"/>
-        </w:rPr>
-        <w:t>endif %}</w:t>
-      </w:r>
-      <w:proofErr w:type="gramEnd"/>
-    </w:p>
-    <w:p>
-      <w:pPr>
-        <w:spacing w:after="0" w:line="240" w:lineRule="auto"/>
-        <w:ind w:left="-446" w:right="-547"/>
-        <w:rPr>
-          <w:rFonts w:ascii="Arial" w:hAnsi="Arial" w:cs="Arial"/>
-        </w:rPr>
-      </w:pPr>
-      <w:r>
-        <w:rPr>
-          <w:rFonts w:ascii="Arial" w:hAnsi="Arial" w:cs="Arial"/>
-        </w:rPr>
-        <w:t xml:space="preserve">{%p </w:t>
-      </w:r>
-      <w:r>
-        <w:rPr>
-          <w:rFonts w:ascii="Arial" w:hAnsi="Arial" w:cs="Arial"/>
-        </w:rPr>
-        <w:t xml:space="preserve">if </w:t>
-      </w:r>
-      <w:proofErr w:type="spellStart"/>
-      <w:r>
-        <w:rPr>
-          <w:rFonts w:ascii="Arial" w:hAnsi="Arial" w:cs="Arial"/>
-        </w:rPr>
-        <w:t>tool_ID</w:t>
-      </w:r>
-      <w:proofErr w:type="spellEnd"/>
-      <w:r>
-        <w:rPr>
-          <w:rFonts w:ascii="Arial" w:hAnsi="Arial" w:cs="Arial"/>
-        </w:rPr>
-        <w:t xml:space="preserve"> in [“</w:t>
-      </w:r>
-      <w:proofErr w:type="spellStart"/>
-      <w:r>
-        <w:rPr>
-          <w:rFonts w:ascii="Arial" w:hAnsi="Arial" w:cs="Arial"/>
-        </w:rPr>
-        <w:t>divorce_complaint</w:t>
-      </w:r>
-      <w:proofErr w:type="spellEnd"/>
-      <w:r>
-        <w:rPr>
-          <w:rFonts w:ascii="Arial" w:hAnsi="Arial" w:cs="Arial"/>
-        </w:rPr>
-        <w:t>”, “</w:t>
-      </w:r>
-      <w:proofErr w:type="spellStart"/>
-      <w:r>
-        <w:rPr>
-          <w:rFonts w:ascii="Arial" w:hAnsi="Arial" w:cs="Arial"/>
-        </w:rPr>
-        <w:t>JOD_only</w:t>
-      </w:r>
-      <w:proofErr w:type="spellEnd"/>
-      <w:r>
-        <w:rPr>
-          <w:rFonts w:ascii="Arial" w:hAnsi="Arial" w:cs="Arial"/>
-        </w:rPr>
-        <w:t>”]</w:t>
+      <w:r>
+        <w:rPr>
+          <w:rFonts w:ascii="Arial" w:hAnsi="Arial" w:cs="Arial"/>
+        </w:rPr>
+        <w:t>if tool_ID in [“divorce_complaint”, “JOD_only”]</w:t>
       </w:r>
       <w:r>
         <w:rPr>
@@ -3476,56 +2723,24 @@
         </w:rPr>
         <w:t>(</w:t>
       </w:r>
-      <w:proofErr w:type="gramStart"/>
-      <w:r>
-        <w:rPr>
-          <w:rFonts w:ascii="Arial" w:hAnsi="Arial" w:cs="Arial"/>
-        </w:rPr>
-        <w:t>users[</w:t>
-      </w:r>
-      <w:proofErr w:type="gramEnd"/>
-      <w:r>
-        <w:rPr>
-          <w:rFonts w:ascii="Arial" w:hAnsi="Arial" w:cs="Arial"/>
-        </w:rPr>
-        <w:t>0</w:t>
-      </w:r>
-      <w:proofErr w:type="gramStart"/>
-      <w:r>
-        <w:rPr>
-          <w:rFonts w:ascii="Arial" w:hAnsi="Arial" w:cs="Arial"/>
-        </w:rPr>
-        <w:t>].pregnant</w:t>
-      </w:r>
-      <w:proofErr w:type="gramEnd"/>
-      <w:r>
-        <w:rPr>
-          <w:rFonts w:ascii="Arial" w:hAnsi="Arial" w:cs="Arial"/>
-        </w:rPr>
-        <w:t xml:space="preserve"> or </w:t>
-      </w:r>
-      <w:proofErr w:type="spellStart"/>
-      <w:r>
-        <w:rPr>
-          <w:rFonts w:ascii="Arial" w:hAnsi="Arial" w:cs="Arial"/>
-        </w:rPr>
-        <w:t>other_parties</w:t>
-      </w:r>
-      <w:proofErr w:type="spellEnd"/>
-      <w:r>
-        <w:rPr>
-          <w:rFonts w:ascii="Arial" w:hAnsi="Arial" w:cs="Arial"/>
-        </w:rPr>
-        <w:t>[0</w:t>
-      </w:r>
-      <w:proofErr w:type="gramStart"/>
-      <w:r>
-        <w:rPr>
-          <w:rFonts w:ascii="Arial" w:hAnsi="Arial" w:cs="Arial"/>
-        </w:rPr>
-        <w:t>].pregnant</w:t>
-      </w:r>
-      <w:proofErr w:type="gramEnd"/>
+      <w:r>
+        <w:rPr>
+          <w:rFonts w:ascii="Arial" w:hAnsi="Arial" w:cs="Arial"/>
+        </w:rPr>
+        <w:t>users[0].pregnant</w:t>
+      </w:r>
+      <w:r>
+        <w:rPr>
+          <w:rFonts w:ascii="Arial" w:hAnsi="Arial" w:cs="Arial"/>
+        </w:rPr>
+        <w:t xml:space="preserve"> or other_parties</w:t>
+      </w:r>
+      <w:r>
+        <w:rPr>
+          <w:rFonts w:ascii="Arial" w:hAnsi="Arial" w:cs="Arial"/>
+        </w:rPr>
+        <w:t>[0].pregnant</w:t>
+      </w:r>
       <w:r>
         <w:rPr>
           <w:rFonts w:ascii="Arial" w:hAnsi="Arial" w:cs="Arial"/>
@@ -3682,21 +2897,7 @@
         <w:rPr>
           <w:rFonts w:ascii="Arial" w:hAnsi="Arial" w:cs="Arial"/>
         </w:rPr>
-        <w:t xml:space="preserve">your </w:t>
-      </w:r>
-      <w:proofErr w:type="gramStart"/>
-      <w:r>
-        <w:rPr>
-          <w:rFonts w:ascii="Arial" w:hAnsi="Arial" w:cs="Arial"/>
-        </w:rPr>
-        <w:t>Judgment</w:t>
-      </w:r>
-      <w:proofErr w:type="gramEnd"/>
-      <w:r>
-        <w:rPr>
-          <w:rFonts w:ascii="Arial" w:hAnsi="Arial" w:cs="Arial"/>
-        </w:rPr>
-        <w:t xml:space="preserve"> can be signed by the judge.</w:t>
+        <w:t>your Judgment can be signed by the judge.</w:t>
       </w:r>
     </w:p>
     <w:p>
@@ -3896,50 +3097,28 @@
         <w:rPr>
           <w:rFonts w:ascii="Arial" w:hAnsi="Arial" w:cs="Arial"/>
         </w:rPr>
+        <w:t>{%p endif %}</w:t>
+      </w:r>
+    </w:p>
+    <w:p>
+      <w:pPr>
+        <w:spacing w:after="0" w:line="240" w:lineRule="auto"/>
+        <w:ind w:left="-446" w:right="-547"/>
+        <w:rPr>
+          <w:rFonts w:ascii="Arial" w:hAnsi="Arial" w:cs="Arial"/>
+        </w:rPr>
+      </w:pPr>
+      <w:r>
+        <w:rPr>
+          <w:rFonts w:ascii="Arial" w:hAnsi="Arial" w:cs="Arial"/>
+        </w:rPr>
         <w:t xml:space="preserve">{%p </w:t>
       </w:r>
-      <w:proofErr w:type="gramStart"/>
-      <w:r>
-        <w:rPr>
-          <w:rFonts w:ascii="Arial" w:hAnsi="Arial" w:cs="Arial"/>
-        </w:rPr>
-        <w:t>endif %}</w:t>
-      </w:r>
-      <w:proofErr w:type="gramEnd"/>
-    </w:p>
-    <w:p>
-      <w:pPr>
-        <w:spacing w:after="0" w:line="240" w:lineRule="auto"/>
-        <w:ind w:left="-446" w:right="-547"/>
-        <w:rPr>
-          <w:rFonts w:ascii="Arial" w:hAnsi="Arial" w:cs="Arial"/>
-        </w:rPr>
-      </w:pPr>
-      <w:r>
-        <w:rPr>
-          <w:rFonts w:ascii="Arial" w:hAnsi="Arial" w:cs="Arial"/>
-        </w:rPr>
-        <w:t xml:space="preserve">{%p </w:t>
-      </w:r>
-      <w:r>
-        <w:rPr>
-          <w:rFonts w:ascii="Arial" w:hAnsi="Arial" w:cs="Arial"/>
-        </w:rPr>
-        <w:t xml:space="preserve">if </w:t>
-      </w:r>
-      <w:proofErr w:type="spellStart"/>
-      <w:r>
-        <w:rPr>
-          <w:rFonts w:ascii="Arial" w:hAnsi="Arial" w:cs="Arial"/>
-        </w:rPr>
-        <w:t>tool_ID</w:t>
-      </w:r>
-      <w:proofErr w:type="spellEnd"/>
-      <w:r>
-        <w:rPr>
-          <w:rFonts w:ascii="Arial" w:hAnsi="Arial" w:cs="Arial"/>
-        </w:rPr>
-        <w:t xml:space="preserve"> </w:t>
+      <w:r>
+        <w:rPr>
+          <w:rFonts w:ascii="Arial" w:hAnsi="Arial" w:cs="Arial"/>
+        </w:rPr>
+        <w:t xml:space="preserve">if tool_ID </w:t>
       </w:r>
       <w:r>
         <w:rPr>
@@ -3951,21 +3130,7 @@
         <w:rPr>
           <w:rFonts w:ascii="Arial" w:hAnsi="Arial" w:cs="Arial"/>
         </w:rPr>
-        <w:t>“</w:t>
-      </w:r>
-      <w:proofErr w:type="spellStart"/>
-      <w:r>
-        <w:rPr>
-          <w:rFonts w:ascii="Arial" w:hAnsi="Arial" w:cs="Arial"/>
-        </w:rPr>
-        <w:t>divorce_complaint</w:t>
-      </w:r>
-      <w:proofErr w:type="spellEnd"/>
-      <w:r>
-        <w:rPr>
-          <w:rFonts w:ascii="Arial" w:hAnsi="Arial" w:cs="Arial"/>
-        </w:rPr>
-        <w:t>”</w:t>
+        <w:t>“divorce_complaint”</w:t>
       </w:r>
       <w:r>
         <w:rPr>
@@ -4031,31 +3196,7 @@
         <w:rPr>
           <w:rFonts w:ascii="Arial" w:hAnsi="Arial" w:cs="Arial"/>
         </w:rPr>
-        <w:t xml:space="preserve"> A</w:t>
-      </w:r>
-      <w:r>
-        <w:rPr>
-          <w:rFonts w:ascii="Arial" w:hAnsi="Arial" w:cs="Arial"/>
-        </w:rPr>
-        <w:t xml:space="preserve"> copy</w:t>
-      </w:r>
-      <w:r>
-        <w:rPr>
-          <w:rFonts w:ascii="Arial" w:hAnsi="Arial" w:cs="Arial"/>
-        </w:rPr>
-        <w:t xml:space="preserve"> of this form</w:t>
-      </w:r>
-      <w:r>
-        <w:rPr>
-          <w:rFonts w:ascii="Arial" w:hAnsi="Arial" w:cs="Arial"/>
-        </w:rPr>
-        <w:t xml:space="preserve"> was included with your other completed forms</w:t>
-      </w:r>
-      <w:r>
-        <w:rPr>
-          <w:rFonts w:ascii="Arial" w:hAnsi="Arial" w:cs="Arial"/>
-        </w:rPr>
-        <w:t>.</w:t>
+        <w:t xml:space="preserve"> A copy of this form was included with your other completed forms.</w:t>
       </w:r>
     </w:p>
     <w:p>
@@ -4085,30 +3226,14 @@
         <w:rPr>
           <w:rFonts w:ascii="Arial" w:hAnsi="Arial" w:cs="Arial"/>
         </w:rPr>
-        <w:t xml:space="preserve">if </w:t>
-      </w:r>
-      <w:proofErr w:type="spellStart"/>
-      <w:r>
-        <w:rPr>
-          <w:rFonts w:ascii="Arial" w:hAnsi="Arial" w:cs="Arial"/>
-        </w:rPr>
-        <w:t>there_are_marital_</w:t>
-      </w:r>
-      <w:proofErr w:type="gramStart"/>
-      <w:r>
-        <w:rPr>
-          <w:rFonts w:ascii="Arial" w:hAnsi="Arial" w:cs="Arial"/>
-        </w:rPr>
-        <w:t>children</w:t>
-      </w:r>
-      <w:proofErr w:type="spellEnd"/>
+        <w:t>if there_are_marital_children</w:t>
+      </w:r>
       <w:r>
         <w:rPr>
           <w:rFonts w:ascii="Arial" w:hAnsi="Arial" w:cs="Arial"/>
         </w:rPr>
         <w:t xml:space="preserve"> %}</w:t>
       </w:r>
-      <w:proofErr w:type="gramEnd"/>
     </w:p>
     <w:p>
       <w:pPr>
@@ -4163,21 +3288,7 @@
         <w:rPr>
           <w:rFonts w:ascii="Arial" w:hAnsi="Arial" w:cs="Arial"/>
         </w:rPr>
-        <w:t xml:space="preserve"> </w:t>
-      </w:r>
-      <w:proofErr w:type="gramStart"/>
-      <w:r>
-        <w:rPr>
-          <w:rFonts w:ascii="Arial" w:hAnsi="Arial" w:cs="Arial"/>
-        </w:rPr>
-        <w:t>Judgment, and</w:t>
-      </w:r>
-      <w:proofErr w:type="gramEnd"/>
-      <w:r>
-        <w:rPr>
-          <w:rFonts w:ascii="Arial" w:hAnsi="Arial" w:cs="Arial"/>
-        </w:rPr>
-        <w:t xml:space="preserve"> read Step 8.</w:t>
+        <w:t xml:space="preserve"> Judgment, and read Step 8.</w:t>
       </w:r>
     </w:p>
     <w:p>
@@ -4203,7 +3314,6 @@
         </w:rPr>
         <w:t xml:space="preserve">{%p </w:t>
       </w:r>
-      <w:proofErr w:type="gramStart"/>
       <w:r>
         <w:rPr>
           <w:rFonts w:ascii="Arial" w:hAnsi="Arial" w:cs="Arial"/>
@@ -4216,7 +3326,6 @@
         </w:rPr>
         <w:t xml:space="preserve"> %}</w:t>
       </w:r>
-      <w:proofErr w:type="gramEnd"/>
     </w:p>
     <w:p>
       <w:pPr>
@@ -4271,21 +3380,7 @@
         <w:rPr>
           <w:rFonts w:ascii="Arial" w:hAnsi="Arial" w:cs="Arial"/>
         </w:rPr>
-        <w:t xml:space="preserve"> </w:t>
-      </w:r>
-      <w:proofErr w:type="gramStart"/>
-      <w:r>
-        <w:rPr>
-          <w:rFonts w:ascii="Arial" w:hAnsi="Arial" w:cs="Arial"/>
-        </w:rPr>
-        <w:t>Judgment, and</w:t>
-      </w:r>
-      <w:proofErr w:type="gramEnd"/>
-      <w:r>
-        <w:rPr>
-          <w:rFonts w:ascii="Arial" w:hAnsi="Arial" w:cs="Arial"/>
-        </w:rPr>
-        <w:t xml:space="preserve"> read Step 8.</w:t>
+        <w:t xml:space="preserve"> Judgment, and read Step 8.</w:t>
       </w:r>
     </w:p>
     <w:p>
@@ -4312,16 +3407,8 @@
         <w:rPr>
           <w:rFonts w:ascii="Arial" w:hAnsi="Arial" w:cs="Arial"/>
         </w:rPr>
-        <w:t xml:space="preserve">{%p </w:t>
-      </w:r>
-      <w:proofErr w:type="gramStart"/>
-      <w:r>
-        <w:rPr>
-          <w:rFonts w:ascii="Arial" w:hAnsi="Arial" w:cs="Arial"/>
-        </w:rPr>
-        <w:t>endif %}</w:t>
-      </w:r>
-      <w:proofErr w:type="gramEnd"/>
+        <w:t>{%p endif %}</w:t>
+      </w:r>
     </w:p>
     <w:p>
       <w:pPr>
@@ -4338,64 +3425,28 @@
         <w:rPr>
           <w:rFonts w:ascii="Arial" w:hAnsi="Arial" w:cs="Arial"/>
         </w:rPr>
+        <w:t>{%p endif %}</w:t>
+      </w:r>
+    </w:p>
+    <w:p>
+      <w:pPr>
+        <w:spacing w:after="0" w:line="240" w:lineRule="auto"/>
+        <w:ind w:left="-446" w:right="-547"/>
+        <w:rPr>
+          <w:rFonts w:ascii="Arial" w:hAnsi="Arial" w:cs="Arial"/>
+        </w:rPr>
+      </w:pPr>
+      <w:r>
+        <w:rPr>
+          <w:rFonts w:ascii="Arial" w:hAnsi="Arial" w:cs="Arial"/>
+        </w:rPr>
         <w:t xml:space="preserve">{%p </w:t>
       </w:r>
-      <w:proofErr w:type="gramStart"/>
-      <w:r>
-        <w:rPr>
-          <w:rFonts w:ascii="Arial" w:hAnsi="Arial" w:cs="Arial"/>
-        </w:rPr>
-        <w:t>endif %}</w:t>
-      </w:r>
-      <w:proofErr w:type="gramEnd"/>
-    </w:p>
-    <w:p>
-      <w:pPr>
-        <w:spacing w:after="0" w:line="240" w:lineRule="auto"/>
-        <w:ind w:left="-446" w:right="-547"/>
-        <w:rPr>
-          <w:rFonts w:ascii="Arial" w:hAnsi="Arial" w:cs="Arial"/>
-        </w:rPr>
-      </w:pPr>
-      <w:r>
-        <w:rPr>
-          <w:rFonts w:ascii="Arial" w:hAnsi="Arial" w:cs="Arial"/>
-        </w:rPr>
-        <w:t xml:space="preserve">{%p </w:t>
-      </w:r>
-      <w:r>
-        <w:rPr>
-          <w:rFonts w:ascii="Arial" w:hAnsi="Arial" w:cs="Arial"/>
-        </w:rPr>
-        <w:t xml:space="preserve">if </w:t>
-      </w:r>
-      <w:proofErr w:type="spellStart"/>
-      <w:r>
-        <w:rPr>
-          <w:rFonts w:ascii="Arial" w:hAnsi="Arial" w:cs="Arial"/>
-        </w:rPr>
-        <w:t>tool_ID</w:t>
-      </w:r>
-      <w:proofErr w:type="spellEnd"/>
-      <w:r>
-        <w:rPr>
-          <w:rFonts w:ascii="Arial" w:hAnsi="Arial" w:cs="Arial"/>
-        </w:rPr>
-        <w:t xml:space="preserve"> == “</w:t>
-      </w:r>
-      <w:proofErr w:type="spellStart"/>
-      <w:r>
-        <w:rPr>
-          <w:rFonts w:ascii="Arial" w:hAnsi="Arial" w:cs="Arial"/>
-        </w:rPr>
-        <w:t>divorce_answer</w:t>
-      </w:r>
-      <w:proofErr w:type="spellEnd"/>
-      <w:r>
-        <w:rPr>
-          <w:rFonts w:ascii="Arial" w:hAnsi="Arial" w:cs="Arial"/>
-        </w:rPr>
-        <w:t>”</w:t>
+      <w:r>
+        <w:rPr>
+          <w:rFonts w:ascii="Arial" w:hAnsi="Arial" w:cs="Arial"/>
+        </w:rPr>
+        <w:t>if tool_ID == “divorce_answer”</w:t>
       </w:r>
       <w:r>
         <w:rPr>
@@ -4461,13 +3512,7 @@
         <w:rPr>
           <w:rFonts w:ascii="Arial" w:hAnsi="Arial" w:cs="Arial"/>
         </w:rPr>
-        <w:t xml:space="preserve"> </w:t>
-      </w:r>
-      <w:r>
-        <w:rPr>
-          <w:rFonts w:ascii="Arial" w:hAnsi="Arial" w:cs="Arial"/>
-        </w:rPr>
-        <w:t>A copy of this form was included with your other completed forms.</w:t>
+        <w:t xml:space="preserve"> A copy of this form was included with your other completed forms.</w:t>
       </w:r>
     </w:p>
     <w:p>
@@ -4497,30 +3542,14 @@
         <w:rPr>
           <w:rFonts w:ascii="Arial" w:hAnsi="Arial" w:cs="Arial"/>
         </w:rPr>
-        <w:t xml:space="preserve">if </w:t>
-      </w:r>
-      <w:proofErr w:type="spellStart"/>
-      <w:r>
-        <w:rPr>
-          <w:rFonts w:ascii="Arial" w:hAnsi="Arial" w:cs="Arial"/>
-        </w:rPr>
-        <w:t>there_are_marital_</w:t>
-      </w:r>
-      <w:proofErr w:type="gramStart"/>
-      <w:r>
-        <w:rPr>
-          <w:rFonts w:ascii="Arial" w:hAnsi="Arial" w:cs="Arial"/>
-        </w:rPr>
-        <w:t>children</w:t>
-      </w:r>
-      <w:proofErr w:type="spellEnd"/>
+        <w:t>if there_are_marital_children</w:t>
+      </w:r>
       <w:r>
         <w:rPr>
           <w:rFonts w:ascii="Arial" w:hAnsi="Arial" w:cs="Arial"/>
         </w:rPr>
         <w:t xml:space="preserve"> %}</w:t>
       </w:r>
-      <w:proofErr w:type="gramEnd"/>
     </w:p>
     <w:p>
       <w:pPr>
@@ -4587,7 +3616,6 @@
         </w:rPr>
         <w:t xml:space="preserve">{%p </w:t>
       </w:r>
-      <w:proofErr w:type="gramStart"/>
       <w:r>
         <w:rPr>
           <w:rFonts w:ascii="Arial" w:hAnsi="Arial" w:cs="Arial"/>
@@ -4600,7 +3628,6 @@
         </w:rPr>
         <w:t xml:space="preserve"> %}</w:t>
       </w:r>
-      <w:proofErr w:type="gramEnd"/>
     </w:p>
     <w:p>
       <w:pPr>
@@ -4668,16 +3695,8 @@
         <w:rPr>
           <w:rFonts w:ascii="Arial" w:hAnsi="Arial" w:cs="Arial"/>
         </w:rPr>
-        <w:t xml:space="preserve">{%p </w:t>
-      </w:r>
-      <w:proofErr w:type="gramStart"/>
-      <w:r>
-        <w:rPr>
-          <w:rFonts w:ascii="Arial" w:hAnsi="Arial" w:cs="Arial"/>
-        </w:rPr>
-        <w:t>endif %}</w:t>
-      </w:r>
-      <w:proofErr w:type="gramEnd"/>
+        <w:t>{%p endif %}</w:t>
+      </w:r>
     </w:p>
     <w:p>
       <w:pPr>
@@ -4690,6 +3709,18 @@
           <w:rFonts w:ascii="Arial" w:hAnsi="Arial" w:cs="Arial"/>
         </w:rPr>
       </w:pPr>
+      <w:r>
+        <w:rPr>
+          <w:rFonts w:ascii="Arial" w:hAnsi="Arial" w:cs="Arial"/>
+        </w:rPr>
+        <w:t>{%p endif %</w:t>
+      </w:r>
+      <w:r>
+        <w:rPr>
+          <w:rFonts w:ascii="Arial" w:hAnsi="Arial" w:cs="Arial"/>
+        </w:rPr>
+        <w:t>}</w:t>
+      </w:r>
     </w:p>
     <w:p>
       <w:pPr>

</xml_diff>

<commit_message>
initial edits to investments and property language
</commit_message>
<xml_diff>
--- a/docassemble/MLHDivorceAndCustody/data/templates/reminders_template.docx
+++ b/docassemble/MLHDivorceAndCustody/data/templates/reminders_template.docx
@@ -137,7 +137,21 @@
         <w:rPr>
           <w:rFonts w:ascii="Arial" w:hAnsi="Arial" w:cs="Arial"/>
         </w:rPr>
-        <w:t xml:space="preserve">if tool_ID </w:t>
+        <w:t xml:space="preserve">if </w:t>
+      </w:r>
+      <w:proofErr w:type="spellStart"/>
+      <w:r>
+        <w:rPr>
+          <w:rFonts w:ascii="Arial" w:hAnsi="Arial" w:cs="Arial"/>
+        </w:rPr>
+        <w:t>tool_ID</w:t>
+      </w:r>
+      <w:proofErr w:type="spellEnd"/>
+      <w:r>
+        <w:rPr>
+          <w:rFonts w:ascii="Arial" w:hAnsi="Arial" w:cs="Arial"/>
+        </w:rPr>
+        <w:t xml:space="preserve"> </w:t>
       </w:r>
       <w:r>
         <w:rPr>
@@ -149,13 +163,41 @@
         <w:rPr>
           <w:rFonts w:ascii="Arial" w:hAnsi="Arial" w:cs="Arial"/>
         </w:rPr>
-        <w:t>“divorce_complaint”</w:t>
-      </w:r>
-      <w:r>
-        <w:rPr>
-          <w:rFonts w:ascii="Arial" w:hAnsi="Arial" w:cs="Arial"/>
-        </w:rPr>
-        <w:t>, “JOD_only”]</w:t>
+        <w:t>“</w:t>
+      </w:r>
+      <w:proofErr w:type="spellStart"/>
+      <w:r>
+        <w:rPr>
+          <w:rFonts w:ascii="Arial" w:hAnsi="Arial" w:cs="Arial"/>
+        </w:rPr>
+        <w:t>divorce_complaint</w:t>
+      </w:r>
+      <w:proofErr w:type="spellEnd"/>
+      <w:r>
+        <w:rPr>
+          <w:rFonts w:ascii="Arial" w:hAnsi="Arial" w:cs="Arial"/>
+        </w:rPr>
+        <w:t>”</w:t>
+      </w:r>
+      <w:r>
+        <w:rPr>
+          <w:rFonts w:ascii="Arial" w:hAnsi="Arial" w:cs="Arial"/>
+        </w:rPr>
+        <w:t>, “</w:t>
+      </w:r>
+      <w:proofErr w:type="spellStart"/>
+      <w:r>
+        <w:rPr>
+          <w:rFonts w:ascii="Arial" w:hAnsi="Arial" w:cs="Arial"/>
+        </w:rPr>
+        <w:t>JOD_only</w:t>
+      </w:r>
+      <w:proofErr w:type="spellEnd"/>
+      <w:r>
+        <w:rPr>
+          <w:rFonts w:ascii="Arial" w:hAnsi="Arial" w:cs="Arial"/>
+        </w:rPr>
+        <w:t>”]</w:t>
       </w:r>
       <w:r>
         <w:rPr>
@@ -169,12 +211,22 @@
         </w:rPr>
         <w:t xml:space="preserve">and </w:t>
       </w:r>
-      <w:r>
-        <w:rPr>
-          <w:rFonts w:ascii="Arial" w:hAnsi="Arial" w:cs="Arial"/>
-        </w:rPr>
-        <w:t>marriage.have_pension_retirement</w:t>
-      </w:r>
+      <w:proofErr w:type="spellStart"/>
+      <w:proofErr w:type="gramStart"/>
+      <w:r>
+        <w:rPr>
+          <w:rFonts w:ascii="Arial" w:hAnsi="Arial" w:cs="Arial"/>
+        </w:rPr>
+        <w:t>marriage.have</w:t>
+      </w:r>
+      <w:proofErr w:type="gramEnd"/>
+      <w:r>
+        <w:rPr>
+          <w:rFonts w:ascii="Arial" w:hAnsi="Arial" w:cs="Arial"/>
+        </w:rPr>
+        <w:t>_pension_retirement</w:t>
+      </w:r>
+      <w:proofErr w:type="spellEnd"/>
       <w:r>
         <w:rPr>
           <w:rFonts w:ascii="Arial" w:hAnsi="Arial" w:cs="Arial"/>
@@ -185,8 +237,24 @@
         <w:rPr>
           <w:rFonts w:ascii="Arial" w:hAnsi="Arial" w:cs="Arial"/>
         </w:rPr>
-        <w:t>not marriage.pension_retirement_accounts_keep_own</w:t>
-      </w:r>
+        <w:t xml:space="preserve">not </w:t>
+      </w:r>
+      <w:proofErr w:type="spellStart"/>
+      <w:proofErr w:type="gramStart"/>
+      <w:r>
+        <w:rPr>
+          <w:rFonts w:ascii="Arial" w:hAnsi="Arial" w:cs="Arial"/>
+        </w:rPr>
+        <w:t>marriage.pension</w:t>
+      </w:r>
+      <w:proofErr w:type="gramEnd"/>
+      <w:r>
+        <w:rPr>
+          <w:rFonts w:ascii="Arial" w:hAnsi="Arial" w:cs="Arial"/>
+        </w:rPr>
+        <w:t>_retirement_accounts_keep_own</w:t>
+      </w:r>
+      <w:proofErr w:type="spellEnd"/>
       <w:r>
         <w:rPr>
           <w:rFonts w:ascii="Arial" w:hAnsi="Arial" w:cs="Arial"/>
@@ -406,8 +474,16 @@
         <w:rPr>
           <w:rFonts w:ascii="Arial" w:hAnsi="Arial" w:cs="Arial"/>
         </w:rPr>
-        <w:t>{%p endif %}</w:t>
-      </w:r>
+        <w:t xml:space="preserve">{%p </w:t>
+      </w:r>
+      <w:proofErr w:type="gramStart"/>
+      <w:r>
+        <w:rPr>
+          <w:rFonts w:ascii="Arial" w:hAnsi="Arial" w:cs="Arial"/>
+        </w:rPr>
+        <w:t>endif %}</w:t>
+      </w:r>
+      <w:proofErr w:type="gramEnd"/>
     </w:p>
     <w:p>
       <w:pPr>
@@ -430,7 +506,49 @@
         <w:rPr>
           <w:rFonts w:ascii="Arial" w:hAnsi="Arial" w:cs="Arial"/>
         </w:rPr>
-        <w:t>if tool_ID in [“divorce_complaint”, “JOD_only”]</w:t>
+        <w:t xml:space="preserve">if </w:t>
+      </w:r>
+      <w:proofErr w:type="spellStart"/>
+      <w:r>
+        <w:rPr>
+          <w:rFonts w:ascii="Arial" w:hAnsi="Arial" w:cs="Arial"/>
+        </w:rPr>
+        <w:t>tool_ID</w:t>
+      </w:r>
+      <w:proofErr w:type="spellEnd"/>
+      <w:r>
+        <w:rPr>
+          <w:rFonts w:ascii="Arial" w:hAnsi="Arial" w:cs="Arial"/>
+        </w:rPr>
+        <w:t xml:space="preserve"> in [“</w:t>
+      </w:r>
+      <w:proofErr w:type="spellStart"/>
+      <w:r>
+        <w:rPr>
+          <w:rFonts w:ascii="Arial" w:hAnsi="Arial" w:cs="Arial"/>
+        </w:rPr>
+        <w:t>divorce_complaint</w:t>
+      </w:r>
+      <w:proofErr w:type="spellEnd"/>
+      <w:r>
+        <w:rPr>
+          <w:rFonts w:ascii="Arial" w:hAnsi="Arial" w:cs="Arial"/>
+        </w:rPr>
+        <w:t>”, “</w:t>
+      </w:r>
+      <w:proofErr w:type="spellStart"/>
+      <w:r>
+        <w:rPr>
+          <w:rFonts w:ascii="Arial" w:hAnsi="Arial" w:cs="Arial"/>
+        </w:rPr>
+        <w:t>JOD_only</w:t>
+      </w:r>
+      <w:proofErr w:type="spellEnd"/>
+      <w:r>
+        <w:rPr>
+          <w:rFonts w:ascii="Arial" w:hAnsi="Arial" w:cs="Arial"/>
+        </w:rPr>
+        <w:t>”]</w:t>
       </w:r>
       <w:r>
         <w:rPr>
@@ -444,23 +562,43 @@
         </w:rPr>
         <w:t xml:space="preserve">and </w:t>
       </w:r>
-      <w:r>
-        <w:rPr>
-          <w:rFonts w:ascii="Arial" w:hAnsi="Arial" w:cs="Arial"/>
-        </w:rPr>
-        <w:t>marriage.have_financial_instrument</w:t>
-      </w:r>
-      <w:r>
-        <w:rPr>
-          <w:rFonts w:ascii="Arial" w:hAnsi="Arial" w:cs="Arial"/>
-        </w:rPr>
-        <w:t xml:space="preserve">s and </w:t>
-      </w:r>
-      <w:r>
-        <w:rPr>
-          <w:rFonts w:ascii="Arial" w:hAnsi="Arial" w:cs="Arial"/>
-        </w:rPr>
-        <w:t>marriage.financial_instruments_held_together</w:t>
+      <w:proofErr w:type="spellStart"/>
+      <w:proofErr w:type="gramStart"/>
+      <w:r>
+        <w:rPr>
+          <w:rFonts w:ascii="Arial" w:hAnsi="Arial" w:cs="Arial"/>
+        </w:rPr>
+        <w:t>marriage.personal</w:t>
+      </w:r>
+      <w:proofErr w:type="gramEnd"/>
+      <w:r>
+        <w:rPr>
+          <w:rFonts w:ascii="Arial" w:hAnsi="Arial" w:cs="Arial"/>
+        </w:rPr>
+        <w:t>_property_need_items</w:t>
+      </w:r>
+      <w:proofErr w:type="spellEnd"/>
+      <w:r>
+        <w:rPr>
+          <w:rFonts w:ascii="Arial" w:hAnsi="Arial" w:cs="Arial"/>
+        </w:rPr>
+        <w:t xml:space="preserve"> and </w:t>
+      </w:r>
+      <w:proofErr w:type="spellStart"/>
+      <w:proofErr w:type="gramStart"/>
+      <w:r>
+        <w:rPr>
+          <w:rFonts w:ascii="Arial" w:hAnsi="Arial" w:cs="Arial"/>
+        </w:rPr>
+        <w:t>marriage.accounts</w:t>
+      </w:r>
+      <w:proofErr w:type="spellEnd"/>
+      <w:proofErr w:type="gramEnd"/>
+      <w:r>
+        <w:rPr>
+          <w:rFonts w:ascii="Arial" w:hAnsi="Arial" w:cs="Arial"/>
+        </w:rPr>
+        <w:t xml:space="preserve"> | length &gt; 0</w:t>
       </w:r>
       <w:r>
         <w:rPr>
@@ -477,6 +615,162 @@
     </w:p>
     <w:p>
       <w:pPr>
+        <w:tabs>
+          <w:tab w:val="left" w:leader="dot" w:pos="7200"/>
+        </w:tabs>
+        <w:spacing w:after="0"/>
+        <w:ind w:left="-450"/>
+        <w:rPr>
+          <w:rFonts w:ascii="Arial" w:hAnsi="Arial" w:cs="Arial"/>
+        </w:rPr>
+      </w:pPr>
+      <w:r>
+        <w:rPr>
+          <w:rFonts w:ascii="Arial" w:hAnsi="Arial" w:cs="Arial"/>
+        </w:rPr>
+        <w:t xml:space="preserve">{% set break = </w:t>
+      </w:r>
+      <w:proofErr w:type="gramStart"/>
+      <w:r>
+        <w:rPr>
+          <w:rFonts w:ascii="Arial" w:hAnsi="Arial" w:cs="Arial"/>
+        </w:rPr>
+        <w:t>False %}</w:t>
+      </w:r>
+      <w:proofErr w:type="gramEnd"/>
+    </w:p>
+    <w:p>
+      <w:pPr>
+        <w:tabs>
+          <w:tab w:val="left" w:leader="dot" w:pos="7200"/>
+        </w:tabs>
+        <w:spacing w:after="0"/>
+        <w:ind w:left="-450"/>
+        <w:rPr>
+          <w:rFonts w:ascii="Arial" w:hAnsi="Arial" w:cs="Arial"/>
+        </w:rPr>
+      </w:pPr>
+      <w:r>
+        <w:rPr>
+          <w:rFonts w:ascii="Arial" w:hAnsi="Arial" w:cs="Arial"/>
+        </w:rPr>
+        <w:t>{%p fo</w:t>
+      </w:r>
+      <w:r>
+        <w:rPr>
+          <w:rFonts w:ascii="Arial" w:hAnsi="Arial" w:cs="Arial"/>
+        </w:rPr>
+        <w:t xml:space="preserve">r </w:t>
+      </w:r>
+      <w:r>
+        <w:rPr>
+          <w:rFonts w:ascii="Arial" w:hAnsi="Arial" w:cs="Arial"/>
+        </w:rPr>
+        <w:t>account</w:t>
+      </w:r>
+      <w:r>
+        <w:rPr>
+          <w:rFonts w:ascii="Arial" w:hAnsi="Arial" w:cs="Arial"/>
+        </w:rPr>
+        <w:t xml:space="preserve"> in </w:t>
+      </w:r>
+      <w:proofErr w:type="spellStart"/>
+      <w:proofErr w:type="gramStart"/>
+      <w:r>
+        <w:rPr>
+          <w:rFonts w:ascii="Arial" w:hAnsi="Arial" w:cs="Arial"/>
+        </w:rPr>
+        <w:t>marriage.accounts</w:t>
+      </w:r>
+      <w:proofErr w:type="spellEnd"/>
+      <w:proofErr w:type="gramEnd"/>
+      <w:r>
+        <w:rPr>
+          <w:rFonts w:ascii="Arial" w:hAnsi="Arial" w:cs="Arial"/>
+        </w:rPr>
+        <w:t xml:space="preserve"> </w:t>
+      </w:r>
+      <w:r>
+        <w:rPr>
+          <w:rFonts w:ascii="Arial" w:hAnsi="Arial" w:cs="Arial"/>
+        </w:rPr>
+        <w:t>%}</w:t>
+      </w:r>
+    </w:p>
+    <w:p>
+      <w:pPr>
+        <w:tabs>
+          <w:tab w:val="left" w:leader="dot" w:pos="7200"/>
+        </w:tabs>
+        <w:spacing w:after="0"/>
+        <w:ind w:left="-450"/>
+        <w:rPr>
+          <w:rFonts w:ascii="Arial" w:hAnsi="Arial" w:cs="Arial"/>
+        </w:rPr>
+      </w:pPr>
+      <w:r>
+        <w:rPr>
+          <w:rFonts w:ascii="Arial" w:hAnsi="Arial" w:cs="Arial"/>
+        </w:rPr>
+        <w:t xml:space="preserve">{% if not </w:t>
+      </w:r>
+      <w:proofErr w:type="gramStart"/>
+      <w:r>
+        <w:rPr>
+          <w:rFonts w:ascii="Arial" w:hAnsi="Arial" w:cs="Arial"/>
+        </w:rPr>
+        <w:t>break %}</w:t>
+      </w:r>
+      <w:proofErr w:type="gramEnd"/>
+    </w:p>
+    <w:p>
+      <w:pPr>
+        <w:tabs>
+          <w:tab w:val="left" w:leader="dot" w:pos="7200"/>
+        </w:tabs>
+        <w:spacing w:after="0"/>
+        <w:ind w:left="-450"/>
+        <w:rPr>
+          <w:rFonts w:ascii="Arial" w:hAnsi="Arial" w:cs="Arial"/>
+        </w:rPr>
+      </w:pPr>
+      <w:r>
+        <w:rPr>
+          <w:rFonts w:ascii="Arial" w:hAnsi="Arial" w:cs="Arial"/>
+        </w:rPr>
+        <w:t>{%</w:t>
+      </w:r>
+      <w:r>
+        <w:rPr>
+          <w:rFonts w:ascii="Arial" w:hAnsi="Arial" w:cs="Arial"/>
+        </w:rPr>
+        <w:t xml:space="preserve"> if </w:t>
+      </w:r>
+      <w:proofErr w:type="spellStart"/>
+      <w:proofErr w:type="gramStart"/>
+      <w:r>
+        <w:rPr>
+          <w:rFonts w:ascii="Arial" w:hAnsi="Arial" w:cs="Arial"/>
+        </w:rPr>
+        <w:t>account.kind</w:t>
+      </w:r>
+      <w:proofErr w:type="spellEnd"/>
+      <w:proofErr w:type="gramEnd"/>
+      <w:r>
+        <w:rPr>
+          <w:rFonts w:ascii="Arial" w:hAnsi="Arial" w:cs="Arial"/>
+        </w:rPr>
+        <w:t xml:space="preserve"> not in [“Cash”, “Savings”, “Checking”]</w:t>
+      </w:r>
+      <w:r>
+        <w:rPr>
+          <w:rFonts w:ascii="Arial" w:hAnsi="Arial" w:cs="Arial"/>
+        </w:rPr>
+        <w:t xml:space="preserve"> %}</w:t>
+      </w:r>
+    </w:p>
+    <w:p>
+      <w:pPr>
         <w:pStyle w:val="Heading3"/>
       </w:pPr>
       <w:r>
@@ -495,114 +789,192 @@
         <w:rPr>
           <w:rFonts w:ascii="Arial" w:hAnsi="Arial" w:cs="Arial"/>
         </w:rPr>
-        <w:t xml:space="preserve">You </w:t>
-      </w:r>
-      <w:r>
-        <w:rPr>
-          <w:rFonts w:ascii="Arial" w:hAnsi="Arial" w:cs="Arial"/>
-        </w:rPr>
-        <w:t>said</w:t>
-      </w:r>
-      <w:r>
-        <w:rPr>
-          <w:rFonts w:ascii="Arial" w:hAnsi="Arial" w:cs="Arial"/>
-        </w:rPr>
-        <w:t xml:space="preserve"> you or your spouse has investments. </w:t>
-      </w:r>
-    </w:p>
-    <w:p>
-      <w:pPr>
-        <w:spacing w:after="0" w:line="240" w:lineRule="auto"/>
-        <w:ind w:left="-446" w:right="-547"/>
-        <w:rPr>
-          <w:rFonts w:ascii="Arial" w:hAnsi="Arial" w:cs="Arial"/>
-        </w:rPr>
-      </w:pPr>
-    </w:p>
-    <w:p>
-      <w:pPr>
-        <w:spacing w:after="0" w:line="240" w:lineRule="auto"/>
-        <w:ind w:left="-446" w:right="-547"/>
-        <w:rPr>
-          <w:rFonts w:ascii="Arial" w:hAnsi="Arial" w:cs="Arial"/>
-          <w:highlight w:val="yellow"/>
-        </w:rPr>
-      </w:pPr>
-      <w:r>
-        <w:rPr>
-          <w:rFonts w:ascii="Arial" w:hAnsi="Arial" w:cs="Arial"/>
-          <w:highlight w:val="yellow"/>
-        </w:rPr>
-        <w:t xml:space="preserve">Investments in both spouses’ names must be divided as part of your Judgment of Divorce. Dividing investments in a divorce is not simple. There may also be problems </w:t>
-      </w:r>
-      <w:r>
-        <w:rPr>
-          <w:rFonts w:ascii="Arial" w:hAnsi="Arial" w:cs="Arial"/>
-          <w:highlight w:val="yellow"/>
+        <w:t xml:space="preserve">Your Judgment of Divorce states how you want your investments to be divided. But there may be problems with </w:t>
+      </w:r>
+      <w:proofErr w:type="gramStart"/>
+      <w:r>
+        <w:rPr>
+          <w:rFonts w:ascii="Arial" w:hAnsi="Arial" w:cs="Arial"/>
         </w:rPr>
         <w:t>actually dividing</w:t>
       </w:r>
-      <w:r>
-        <w:rPr>
-          <w:rFonts w:ascii="Arial" w:hAnsi="Arial" w:cs="Arial"/>
-          <w:highlight w:val="yellow"/>
-        </w:rPr>
-        <w:t xml:space="preserve"> these assets </w:t>
-      </w:r>
-      <w:r>
-        <w:rPr>
-          <w:rFonts w:ascii="Arial" w:hAnsi="Arial" w:cs="Arial"/>
-          <w:highlight w:val="yellow"/>
-        </w:rPr>
-        <w:t xml:space="preserve">up </w:t>
-      </w:r>
-      <w:r>
-        <w:rPr>
-          <w:rFonts w:ascii="Arial" w:hAnsi="Arial" w:cs="Arial"/>
-          <w:highlight w:val="yellow"/>
-        </w:rPr>
-        <w:t xml:space="preserve">after the Judgment </w:t>
-      </w:r>
-      <w:r>
-        <w:rPr>
-          <w:rFonts w:ascii="Arial" w:hAnsi="Arial" w:cs="Arial"/>
-          <w:highlight w:val="yellow"/>
-        </w:rPr>
-        <w:t>is final.</w:t>
-      </w:r>
-    </w:p>
-    <w:p>
-      <w:pPr>
-        <w:spacing w:after="0" w:line="240" w:lineRule="auto"/>
-        <w:ind w:left="-446" w:right="-547"/>
-        <w:rPr>
-          <w:rFonts w:ascii="Arial" w:hAnsi="Arial" w:cs="Arial"/>
-          <w:highlight w:val="yellow"/>
-        </w:rPr>
-      </w:pPr>
-    </w:p>
-    <w:p>
-      <w:pPr>
-        <w:spacing w:after="0" w:line="240" w:lineRule="auto"/>
-        <w:ind w:left="-446" w:right="-547"/>
-        <w:rPr>
-          <w:rFonts w:ascii="Arial" w:hAnsi="Arial" w:cs="Arial"/>
-          <w:highlight w:val="yellow"/>
-        </w:rPr>
-      </w:pPr>
-      <w:r>
-        <w:rPr>
-          <w:rFonts w:ascii="Arial" w:hAnsi="Arial" w:cs="Arial"/>
-          <w:highlight w:val="yellow"/>
-        </w:rPr>
-        <w:t xml:space="preserve">You can’t use these forms to divide investments held in both spouses’ names. You can use the </w:t>
+      <w:proofErr w:type="gramEnd"/>
+      <w:r>
+        <w:rPr>
+          <w:rFonts w:ascii="Arial" w:hAnsi="Arial" w:cs="Arial"/>
+        </w:rPr>
+        <w:t xml:space="preserve"> these assets after the Judgment is final. Dividing investments is not simple. </w:t>
+      </w:r>
+    </w:p>
+    <w:p>
+      <w:pPr>
+        <w:spacing w:after="0" w:line="240" w:lineRule="auto"/>
+        <w:ind w:left="-446" w:right="-547"/>
+        <w:rPr>
+          <w:rFonts w:ascii="Arial" w:hAnsi="Arial" w:cs="Arial"/>
+        </w:rPr>
+      </w:pPr>
+    </w:p>
+    <w:p>
+      <w:pPr>
+        <w:spacing w:after="0" w:line="240" w:lineRule="auto"/>
+        <w:ind w:left="-446" w:right="-547"/>
+        <w:rPr>
+          <w:rFonts w:ascii="Arial" w:hAnsi="Arial" w:cs="Arial"/>
+        </w:rPr>
+      </w:pPr>
+      <w:r>
+        <w:rPr>
+          <w:rFonts w:ascii="Arial" w:hAnsi="Arial" w:cs="Arial"/>
+        </w:rPr>
+        <w:t xml:space="preserve">The Judgment of Divorce does not include any information about how the investments will be transferred or about tax liability. Your investments will </w:t>
+      </w:r>
+      <w:r>
+        <w:rPr>
+          <w:rFonts w:ascii="Arial" w:hAnsi="Arial" w:cs="Arial"/>
+          <w:b/>
+          <w:bCs/>
+        </w:rPr>
+        <w:t>not</w:t>
+      </w:r>
+      <w:r>
+        <w:rPr>
+          <w:rFonts w:ascii="Arial" w:hAnsi="Arial" w:cs="Arial"/>
+        </w:rPr>
+        <w:t xml:space="preserve"> be transferred automatically to the person they are awarded to in the Judgment of Divorce. </w:t>
+      </w:r>
+    </w:p>
+    <w:p>
+      <w:pPr>
+        <w:spacing w:after="0" w:line="240" w:lineRule="auto"/>
+        <w:ind w:left="-446" w:right="-547"/>
+        <w:rPr>
+          <w:rFonts w:ascii="Arial" w:hAnsi="Arial" w:cs="Arial"/>
+        </w:rPr>
+      </w:pPr>
+    </w:p>
+    <w:p>
+      <w:pPr>
+        <w:spacing w:after="0" w:line="240" w:lineRule="auto"/>
+        <w:ind w:left="-446" w:right="-547"/>
+        <w:rPr>
+          <w:rFonts w:ascii="Arial" w:hAnsi="Arial" w:cs="Arial"/>
+        </w:rPr>
+      </w:pPr>
+      <w:r>
+        <w:rPr>
+          <w:rFonts w:ascii="Arial" w:hAnsi="Arial" w:cs="Arial"/>
+        </w:rPr>
+        <w:t xml:space="preserve">There are more steps that need to be </w:t>
+      </w:r>
+      <w:proofErr w:type="gramStart"/>
+      <w:r>
+        <w:rPr>
+          <w:rFonts w:ascii="Arial" w:hAnsi="Arial" w:cs="Arial"/>
+        </w:rPr>
+        <w:t>followed after</w:t>
+      </w:r>
+      <w:proofErr w:type="gramEnd"/>
+      <w:r>
+        <w:rPr>
+          <w:rFonts w:ascii="Arial" w:hAnsi="Arial" w:cs="Arial"/>
+        </w:rPr>
+        <w:t xml:space="preserve"> the Judgment of Divorce is final. The Michigan Legal Help website can’t help you with this.</w:t>
+      </w:r>
+    </w:p>
+    <w:p>
+      <w:pPr>
+        <w:spacing w:after="0" w:line="240" w:lineRule="auto"/>
+        <w:ind w:left="-446" w:right="-547"/>
+        <w:rPr>
+          <w:rFonts w:ascii="Arial" w:hAnsi="Arial" w:cs="Arial"/>
+        </w:rPr>
+      </w:pPr>
+    </w:p>
+    <w:p>
+      <w:pPr>
+        <w:spacing w:after="0" w:line="240" w:lineRule="auto"/>
+        <w:ind w:left="-446" w:right="-547"/>
+        <w:rPr>
+          <w:rFonts w:ascii="Arial" w:hAnsi="Arial" w:cs="Arial"/>
+        </w:rPr>
+      </w:pPr>
+      <w:r>
+        <w:rPr>
+          <w:rFonts w:ascii="Arial" w:hAnsi="Arial" w:cs="Arial"/>
+        </w:rPr>
+        <w:t xml:space="preserve">You may want to consider: </w:t>
+      </w:r>
+    </w:p>
+    <w:p>
+      <w:pPr>
+        <w:pStyle w:val="ListParagraph"/>
+        <w:numPr>
+          <w:ilvl w:val="0"/>
+          <w:numId w:val="3"/>
+        </w:numPr>
+        <w:spacing w:after="0" w:line="240" w:lineRule="auto"/>
+        <w:ind w:left="270" w:hanging="270"/>
+        <w:rPr>
+          <w:rFonts w:ascii="Arial" w:hAnsi="Arial" w:cs="Arial"/>
+        </w:rPr>
+      </w:pPr>
+      <w:r>
+        <w:rPr>
+          <w:rFonts w:ascii="Arial" w:hAnsi="Arial" w:cs="Arial"/>
+        </w:rPr>
+        <w:t xml:space="preserve">Hiring a lawyer to help you divide your investments. </w:t>
+      </w:r>
+    </w:p>
+    <w:p>
+      <w:pPr>
+        <w:pStyle w:val="ListParagraph"/>
+        <w:numPr>
+          <w:ilvl w:val="0"/>
+          <w:numId w:val="3"/>
+        </w:numPr>
+        <w:spacing w:after="0" w:line="240" w:lineRule="auto"/>
+        <w:ind w:left="270" w:hanging="270"/>
+        <w:rPr>
+          <w:rFonts w:ascii="Arial" w:hAnsi="Arial" w:cs="Arial"/>
+        </w:rPr>
+      </w:pPr>
+      <w:r>
+        <w:rPr>
+          <w:rFonts w:ascii="Arial" w:hAnsi="Arial" w:cs="Arial"/>
+        </w:rPr>
+        <w:t>Asking a financial planner for advice on how to transfer investments and about tax issues.</w:t>
+      </w:r>
+    </w:p>
+    <w:p>
+      <w:pPr>
+        <w:pStyle w:val="ListParagraph"/>
+        <w:spacing w:after="0" w:line="240" w:lineRule="auto"/>
+        <w:ind w:left="270"/>
+        <w:rPr>
+          <w:rFonts w:ascii="Arial" w:hAnsi="Arial" w:cs="Arial"/>
+        </w:rPr>
+      </w:pPr>
+    </w:p>
+    <w:p>
+      <w:pPr>
+        <w:spacing w:after="0" w:line="240" w:lineRule="auto"/>
+        <w:ind w:left="-446" w:right="-547"/>
+        <w:rPr>
+          <w:rFonts w:ascii="Arial" w:hAnsi="Arial" w:cs="Arial"/>
+        </w:rPr>
+      </w:pPr>
+      <w:r>
+        <w:rPr>
+          <w:rFonts w:ascii="Arial" w:hAnsi="Arial" w:cs="Arial"/>
+        </w:rPr>
+        <w:t xml:space="preserve">You can use the </w:t>
       </w:r>
       <w:hyperlink r:id="rId10" w:history="1">
         <w:r>
           <w:rPr>
             <w:rStyle w:val="Hyperlink"/>
             <w:rFonts w:ascii="Arial" w:hAnsi="Arial" w:cs="Arial"/>
-            <w:highlight w:val="yellow"/>
           </w:rPr>
           <w:t>Guide to Legal Help</w:t>
         </w:r>
@@ -610,83 +982,382 @@
       <w:r>
         <w:rPr>
           <w:rFonts w:ascii="Arial" w:hAnsi="Arial" w:cs="Arial"/>
-          <w:highlight w:val="yellow"/>
         </w:rPr>
         <w:t xml:space="preserve"> </w:t>
       </w:r>
       <w:r>
         <w:rPr>
           <w:rFonts w:ascii="Arial" w:hAnsi="Arial" w:cs="Arial"/>
-          <w:highlight w:val="yellow"/>
-        </w:rPr>
-        <w:t>to look for a lawyer or legal services near you</w:t>
-      </w:r>
-      <w:r>
-        <w:rPr>
-          <w:rFonts w:ascii="Arial" w:hAnsi="Arial" w:cs="Arial"/>
-          <w:highlight w:val="yellow"/>
-        </w:rPr>
-        <w:t>.</w:t>
-      </w:r>
-    </w:p>
-    <w:p>
-      <w:pPr>
-        <w:spacing w:after="0" w:line="240" w:lineRule="auto"/>
-        <w:ind w:left="-446" w:right="-547"/>
-        <w:rPr>
-          <w:rFonts w:ascii="Arial" w:hAnsi="Arial" w:cs="Arial"/>
-          <w:highlight w:val="yellow"/>
-        </w:rPr>
-      </w:pPr>
-    </w:p>
-    <w:p>
-      <w:pPr>
-        <w:spacing w:after="0" w:line="240" w:lineRule="auto"/>
-        <w:ind w:left="-446" w:right="-547"/>
-        <w:rPr>
-          <w:rFonts w:ascii="Arial" w:hAnsi="Arial" w:cs="Arial"/>
-          <w:highlight w:val="yellow"/>
-        </w:rPr>
-      </w:pPr>
-      <w:r>
-        <w:rPr>
-          <w:rFonts w:ascii="Arial" w:hAnsi="Arial" w:cs="Arial"/>
-          <w:highlight w:val="yellow"/>
-        </w:rPr>
-        <w:t>You may want to consider hiring a lawyer to help you divide your investments. Consider asking a financial planner for advice on how to transfer investments and about tax issues that come with transferring investments. You can still complete this tool to prepare your Judgment of Divorce. You will be allowed to divide your investments in your Judgment of Divorce. However, the Judgment of Divorce will not include any information about how the investments will be transferred or about tax liability. Your investments will not be transferred automatically to the person they are awarded to in the Judgment of Divorce. There are more steps that need to be followed after the Judgment of Divorce is final.</w:t>
-      </w:r>
-    </w:p>
-    <w:p>
-      <w:pPr>
-        <w:spacing w:after="0" w:line="240" w:lineRule="auto"/>
-        <w:ind w:left="-446" w:right="-547"/>
-        <w:rPr>
-          <w:rFonts w:ascii="Arial" w:hAnsi="Arial" w:cs="Arial"/>
-          <w:highlight w:val="yellow"/>
-        </w:rPr>
-      </w:pPr>
-    </w:p>
-    <w:p>
-      <w:pPr>
-        <w:spacing w:after="0" w:line="240" w:lineRule="auto"/>
-        <w:ind w:left="-446" w:right="-547"/>
-        <w:rPr>
-          <w:rFonts w:ascii="Arial" w:hAnsi="Arial" w:cs="Arial"/>
-        </w:rPr>
-      </w:pPr>
-      <w:r>
-        <w:rPr>
-          <w:rFonts w:ascii="Arial" w:hAnsi="Arial" w:cs="Arial"/>
-          <w:highlight w:val="yellow"/>
-        </w:rPr>
-        <w:t xml:space="preserve">If you want to hire a lawyer to help you divide your investments and finish your case, you can find referral information in the </w:t>
+        </w:rPr>
+        <w:t>to find a lawyer.</w:t>
+      </w:r>
+    </w:p>
+    <w:p>
+      <w:pPr>
+        <w:spacing w:after="0" w:line="240" w:lineRule="auto"/>
+        <w:ind w:left="-446" w:right="-547"/>
+        <w:rPr>
+          <w:rFonts w:ascii="Arial" w:hAnsi="Arial" w:cs="Arial"/>
+        </w:rPr>
+      </w:pPr>
+    </w:p>
+    <w:p>
+      <w:pPr>
+        <w:tabs>
+          <w:tab w:val="left" w:leader="dot" w:pos="7200"/>
+        </w:tabs>
+        <w:spacing w:after="0"/>
+        <w:ind w:left="-450"/>
+        <w:rPr>
+          <w:rFonts w:ascii="Arial" w:hAnsi="Arial" w:cs="Arial"/>
+        </w:rPr>
+      </w:pPr>
+      <w:r>
+        <w:rPr>
+          <w:rFonts w:ascii="Arial" w:hAnsi="Arial" w:cs="Arial"/>
+        </w:rPr>
+        <w:t xml:space="preserve">{% set break = </w:t>
+      </w:r>
+      <w:proofErr w:type="gramStart"/>
+      <w:r>
+        <w:rPr>
+          <w:rFonts w:ascii="Arial" w:hAnsi="Arial" w:cs="Arial"/>
+        </w:rPr>
+        <w:t>True %}</w:t>
+      </w:r>
+      <w:proofErr w:type="gramEnd"/>
+    </w:p>
+    <w:p>
+      <w:pPr>
+        <w:tabs>
+          <w:tab w:val="left" w:leader="dot" w:pos="7200"/>
+        </w:tabs>
+        <w:spacing w:after="0"/>
+        <w:ind w:left="-450"/>
+        <w:rPr>
+          <w:rFonts w:ascii="Arial" w:hAnsi="Arial" w:cs="Arial"/>
+        </w:rPr>
+      </w:pPr>
+      <w:r>
+        <w:rPr>
+          <w:rFonts w:ascii="Arial" w:hAnsi="Arial" w:cs="Arial"/>
+        </w:rPr>
+        <w:t>{% endif %</w:t>
+      </w:r>
+      <w:r>
+        <w:rPr>
+          <w:rFonts w:ascii="Arial" w:hAnsi="Arial" w:cs="Arial"/>
+        </w:rPr>
+        <w:t>}</w:t>
+      </w:r>
+    </w:p>
+    <w:p>
+      <w:pPr>
+        <w:tabs>
+          <w:tab w:val="left" w:leader="dot" w:pos="7200"/>
+        </w:tabs>
+        <w:spacing w:after="0"/>
+        <w:ind w:left="-450"/>
+        <w:rPr>
+          <w:rFonts w:ascii="Arial" w:hAnsi="Arial" w:cs="Arial"/>
+        </w:rPr>
+      </w:pPr>
+      <w:r>
+        <w:rPr>
+          <w:rFonts w:ascii="Arial" w:hAnsi="Arial" w:cs="Arial"/>
+        </w:rPr>
+        <w:t>{% endif %}</w:t>
+      </w:r>
+    </w:p>
+    <w:p>
+      <w:pPr>
+        <w:tabs>
+          <w:tab w:val="left" w:leader="dot" w:pos="7200"/>
+        </w:tabs>
+        <w:spacing w:after="0"/>
+        <w:ind w:left="-450"/>
+        <w:rPr>
+          <w:rFonts w:ascii="Arial" w:hAnsi="Arial" w:cs="Arial"/>
+        </w:rPr>
+      </w:pPr>
+      <w:r>
+        <w:rPr>
+          <w:rFonts w:ascii="Arial" w:hAnsi="Arial" w:cs="Arial"/>
+        </w:rPr>
+        <w:t xml:space="preserve">{% </w:t>
+      </w:r>
+      <w:proofErr w:type="spellStart"/>
+      <w:r>
+        <w:rPr>
+          <w:rFonts w:ascii="Arial" w:hAnsi="Arial" w:cs="Arial"/>
+        </w:rPr>
+        <w:t>end</w:t>
+      </w:r>
+      <w:r>
+        <w:rPr>
+          <w:rFonts w:ascii="Arial" w:hAnsi="Arial" w:cs="Arial"/>
+        </w:rPr>
+        <w:t>for</w:t>
+      </w:r>
+      <w:proofErr w:type="spellEnd"/>
+      <w:r>
+        <w:rPr>
+          <w:rFonts w:ascii="Arial" w:hAnsi="Arial" w:cs="Arial"/>
+        </w:rPr>
+        <w:t xml:space="preserve"> %}</w:t>
+      </w:r>
+    </w:p>
+    <w:p>
+      <w:pPr>
+        <w:tabs>
+          <w:tab w:val="left" w:leader="dot" w:pos="7200"/>
+        </w:tabs>
+        <w:spacing w:after="0"/>
+        <w:ind w:left="-450"/>
+        <w:rPr>
+          <w:rFonts w:ascii="Arial" w:hAnsi="Arial" w:cs="Arial"/>
+        </w:rPr>
+      </w:pPr>
+      <w:r>
+        <w:rPr>
+          <w:rFonts w:ascii="Arial" w:hAnsi="Arial" w:cs="Arial"/>
+        </w:rPr>
+        <w:t xml:space="preserve">{%p </w:t>
+      </w:r>
+      <w:proofErr w:type="gramStart"/>
+      <w:r>
+        <w:rPr>
+          <w:rFonts w:ascii="Arial" w:hAnsi="Arial" w:cs="Arial"/>
+        </w:rPr>
+        <w:t>endif %}</w:t>
+      </w:r>
+      <w:proofErr w:type="gramEnd"/>
+    </w:p>
+    <w:p>
+      <w:pPr>
+        <w:spacing w:after="0" w:line="240" w:lineRule="auto"/>
+        <w:ind w:left="-446" w:right="-547"/>
+        <w:rPr>
+          <w:rFonts w:ascii="Arial" w:hAnsi="Arial" w:cs="Arial"/>
+        </w:rPr>
+      </w:pPr>
+      <w:r>
+        <w:rPr>
+          <w:rFonts w:ascii="Arial" w:hAnsi="Arial" w:cs="Arial"/>
+        </w:rPr>
+        <w:t xml:space="preserve">{%p </w:t>
+      </w:r>
+      <w:r>
+        <w:rPr>
+          <w:rFonts w:ascii="Arial" w:hAnsi="Arial" w:cs="Arial"/>
+        </w:rPr>
+        <w:t xml:space="preserve">if </w:t>
+      </w:r>
+      <w:proofErr w:type="spellStart"/>
+      <w:r>
+        <w:rPr>
+          <w:rFonts w:ascii="Arial" w:hAnsi="Arial" w:cs="Arial"/>
+        </w:rPr>
+        <w:t>tool_ID</w:t>
+      </w:r>
+      <w:proofErr w:type="spellEnd"/>
+      <w:r>
+        <w:rPr>
+          <w:rFonts w:ascii="Arial" w:hAnsi="Arial" w:cs="Arial"/>
+        </w:rPr>
+        <w:t xml:space="preserve"> in [“</w:t>
+      </w:r>
+      <w:proofErr w:type="spellStart"/>
+      <w:r>
+        <w:rPr>
+          <w:rFonts w:ascii="Arial" w:hAnsi="Arial" w:cs="Arial"/>
+        </w:rPr>
+        <w:t>divorce_complaint</w:t>
+      </w:r>
+      <w:proofErr w:type="spellEnd"/>
+      <w:r>
+        <w:rPr>
+          <w:rFonts w:ascii="Arial" w:hAnsi="Arial" w:cs="Arial"/>
+        </w:rPr>
+        <w:t>”</w:t>
+      </w:r>
+      <w:r>
+        <w:rPr>
+          <w:rFonts w:ascii="Arial" w:hAnsi="Arial" w:cs="Arial"/>
+        </w:rPr>
+        <w:t>, “</w:t>
+      </w:r>
+      <w:proofErr w:type="spellStart"/>
+      <w:r>
+        <w:rPr>
+          <w:rFonts w:ascii="Arial" w:hAnsi="Arial" w:cs="Arial"/>
+        </w:rPr>
+        <w:t>divorce_answer</w:t>
+      </w:r>
+      <w:proofErr w:type="spellEnd"/>
+      <w:r>
+        <w:rPr>
+          <w:rFonts w:ascii="Arial" w:hAnsi="Arial" w:cs="Arial"/>
+        </w:rPr>
+        <w:t>”</w:t>
+      </w:r>
+      <w:r>
+        <w:rPr>
+          <w:rFonts w:ascii="Arial" w:hAnsi="Arial" w:cs="Arial"/>
+        </w:rPr>
+        <w:t>]</w:t>
+      </w:r>
+      <w:r>
+        <w:rPr>
+          <w:rFonts w:ascii="Arial" w:hAnsi="Arial" w:cs="Arial"/>
+        </w:rPr>
+        <w:t xml:space="preserve"> </w:t>
+      </w:r>
+      <w:r>
+        <w:rPr>
+          <w:rFonts w:ascii="Arial" w:hAnsi="Arial" w:cs="Arial"/>
+        </w:rPr>
+        <w:t xml:space="preserve">and </w:t>
+      </w:r>
+      <w:proofErr w:type="spellStart"/>
+      <w:r>
+        <w:rPr>
+          <w:rFonts w:ascii="Arial" w:hAnsi="Arial" w:cs="Arial"/>
+        </w:rPr>
+        <w:t>need_temporary_order</w:t>
+      </w:r>
+      <w:proofErr w:type="spellEnd"/>
+      <w:r>
+        <w:rPr>
+          <w:rFonts w:ascii="Arial" w:hAnsi="Arial" w:cs="Arial"/>
+        </w:rPr>
+        <w:t xml:space="preserve"> </w:t>
+      </w:r>
+      <w:r>
+        <w:rPr>
+          <w:rFonts w:ascii="Arial" w:hAnsi="Arial" w:cs="Arial"/>
+        </w:rPr>
+        <w:t>%}</w:t>
+      </w:r>
+    </w:p>
+    <w:p>
+      <w:pPr>
+        <w:pStyle w:val="Heading3"/>
+        <w:rPr>
+          <w:b w:val="0"/>
+          <w:bCs w:val="0"/>
+        </w:rPr>
+      </w:pPr>
+      <w:r>
+        <w:t>Temporary Restraining Orders for Marital Property/Assets:</w:t>
+      </w:r>
+    </w:p>
+    <w:p>
+      <w:pPr>
+        <w:spacing w:after="0" w:line="240" w:lineRule="auto"/>
+        <w:ind w:left="-446" w:right="-547"/>
+        <w:rPr>
+          <w:rFonts w:ascii="Arial" w:hAnsi="Arial" w:cs="Arial"/>
+        </w:rPr>
+      </w:pPr>
+      <w:r>
+        <w:rPr>
+          <w:rFonts w:ascii="Arial" w:hAnsi="Arial" w:cs="Arial"/>
+        </w:rPr>
+        <w:lastRenderedPageBreak/>
+        <w:t xml:space="preserve">You </w:t>
+      </w:r>
+      <w:r>
+        <w:rPr>
+          <w:rFonts w:ascii="Arial" w:hAnsi="Arial" w:cs="Arial"/>
+        </w:rPr>
+        <w:t>said</w:t>
+      </w:r>
+      <w:r>
+        <w:rPr>
+          <w:rFonts w:ascii="Arial" w:hAnsi="Arial" w:cs="Arial"/>
+        </w:rPr>
+        <w:t xml:space="preserve"> you need a temporary order to keep your spouse from transferring, hiding, selling, or getting rid of marital property. </w:t>
+      </w:r>
+    </w:p>
+    <w:p>
+      <w:pPr>
+        <w:spacing w:after="0" w:line="240" w:lineRule="auto"/>
+        <w:ind w:left="-446" w:right="-547"/>
+        <w:rPr>
+          <w:rFonts w:ascii="Arial" w:hAnsi="Arial" w:cs="Arial"/>
+        </w:rPr>
+      </w:pPr>
+    </w:p>
+    <w:p>
+      <w:pPr>
+        <w:spacing w:after="0" w:line="240" w:lineRule="auto"/>
+        <w:ind w:left="-446" w:right="-547"/>
+        <w:rPr>
+          <w:rFonts w:ascii="Arial" w:hAnsi="Arial" w:cs="Arial"/>
+        </w:rPr>
+      </w:pPr>
+      <w:r>
+        <w:rPr>
+          <w:rFonts w:ascii="Arial" w:hAnsi="Arial" w:cs="Arial"/>
+        </w:rPr>
+        <w:t xml:space="preserve">Getting a temporary order to </w:t>
+      </w:r>
+      <w:r>
+        <w:rPr>
+          <w:rFonts w:ascii="Arial" w:hAnsi="Arial" w:cs="Arial"/>
+        </w:rPr>
+        <w:t>stop</w:t>
+      </w:r>
+      <w:r>
+        <w:rPr>
+          <w:rFonts w:ascii="Arial" w:hAnsi="Arial" w:cs="Arial"/>
+        </w:rPr>
+        <w:t xml:space="preserve"> your spouse from doing these things is not a simple process. You can</w:t>
+      </w:r>
+      <w:r>
+        <w:rPr>
+          <w:rFonts w:ascii="Arial" w:hAnsi="Arial" w:cs="Arial"/>
+        </w:rPr>
+        <w:t>’</w:t>
+      </w:r>
+      <w:r>
+        <w:rPr>
+          <w:rFonts w:ascii="Arial" w:hAnsi="Arial" w:cs="Arial"/>
+        </w:rPr>
+        <w:t xml:space="preserve">t use these forms or the Michigan Legal Help website to get a temporary restraining order for marital property/assets. </w:t>
+      </w:r>
+      <w:r>
+        <w:rPr>
+          <w:rFonts w:ascii="Arial" w:hAnsi="Arial" w:cs="Arial"/>
+        </w:rPr>
+        <w:t xml:space="preserve">Your forms </w:t>
+      </w:r>
+      <w:r>
+        <w:rPr>
+          <w:rFonts w:ascii="Arial" w:hAnsi="Arial" w:cs="Arial"/>
+          <w:b/>
+          <w:bCs/>
+        </w:rPr>
+        <w:t>do not include</w:t>
+      </w:r>
+      <w:r>
+        <w:rPr>
+          <w:rFonts w:ascii="Arial" w:hAnsi="Arial" w:cs="Arial"/>
+        </w:rPr>
+        <w:t xml:space="preserve"> a request for a temporary order. </w:t>
+      </w:r>
+      <w:r>
+        <w:rPr>
+          <w:rFonts w:ascii="Arial" w:hAnsi="Arial" w:cs="Arial"/>
+        </w:rPr>
+        <w:t xml:space="preserve">You can use the </w:t>
       </w:r>
       <w:hyperlink r:id="rId11" w:history="1">
         <w:r>
           <w:rPr>
             <w:rStyle w:val="Hyperlink"/>
             <w:rFonts w:ascii="Arial" w:hAnsi="Arial" w:cs="Arial"/>
-            <w:highlight w:val="yellow"/>
           </w:rPr>
           <w:t>Guide to Legal Help</w:t>
         </w:r>
@@ -694,7 +1365,18 @@
       <w:r>
         <w:rPr>
           <w:rFonts w:ascii="Arial" w:hAnsi="Arial" w:cs="Arial"/>
-          <w:highlight w:val="yellow"/>
+        </w:rPr>
+        <w:t xml:space="preserve"> </w:t>
+      </w:r>
+      <w:r>
+        <w:rPr>
+          <w:rFonts w:ascii="Arial" w:hAnsi="Arial" w:cs="Arial"/>
+        </w:rPr>
+        <w:t>to look for a lawyer or legal services near you</w:t>
+      </w:r>
+      <w:r>
+        <w:rPr>
+          <w:rFonts w:ascii="Arial" w:hAnsi="Arial" w:cs="Arial"/>
         </w:rPr>
         <w:t>.</w:t>
       </w:r>
@@ -723,40 +1405,78 @@
         <w:rPr>
           <w:rFonts w:ascii="Arial" w:hAnsi="Arial" w:cs="Arial"/>
         </w:rPr>
-        <w:t>{%p endif %}</w:t>
-      </w:r>
-    </w:p>
-    <w:p>
-      <w:pPr>
-        <w:spacing w:after="0" w:line="240" w:lineRule="auto"/>
-        <w:ind w:left="-446" w:right="-547"/>
-        <w:rPr>
-          <w:rFonts w:ascii="Arial" w:hAnsi="Arial" w:cs="Arial"/>
-        </w:rPr>
-      </w:pPr>
-      <w:r>
-        <w:rPr>
-          <w:rFonts w:ascii="Arial" w:hAnsi="Arial" w:cs="Arial"/>
-        </w:rPr>
         <w:t xml:space="preserve">{%p </w:t>
       </w:r>
-      <w:r>
-        <w:rPr>
-          <w:rFonts w:ascii="Arial" w:hAnsi="Arial" w:cs="Arial"/>
-        </w:rPr>
-        <w:t>if tool_ID in [“divorce_complaint”</w:t>
-      </w:r>
-      <w:r>
-        <w:rPr>
-          <w:rFonts w:ascii="Arial" w:hAnsi="Arial" w:cs="Arial"/>
-        </w:rPr>
-        <w:t>, “divorce_answer”</w:t>
-      </w:r>
-      <w:r>
-        <w:rPr>
-          <w:rFonts w:ascii="Arial" w:hAnsi="Arial" w:cs="Arial"/>
-        </w:rPr>
-        <w:t>]</w:t>
+      <w:proofErr w:type="gramStart"/>
+      <w:r>
+        <w:rPr>
+          <w:rFonts w:ascii="Arial" w:hAnsi="Arial" w:cs="Arial"/>
+        </w:rPr>
+        <w:t>endif %}</w:t>
+      </w:r>
+      <w:proofErr w:type="gramEnd"/>
+    </w:p>
+    <w:p>
+      <w:pPr>
+        <w:spacing w:after="0" w:line="240" w:lineRule="auto"/>
+        <w:ind w:left="-446" w:right="-547"/>
+        <w:rPr>
+          <w:rFonts w:ascii="Arial" w:hAnsi="Arial" w:cs="Arial"/>
+        </w:rPr>
+      </w:pPr>
+      <w:r>
+        <w:rPr>
+          <w:rFonts w:ascii="Arial" w:hAnsi="Arial" w:cs="Arial"/>
+        </w:rPr>
+        <w:t xml:space="preserve">{%p </w:t>
+      </w:r>
+      <w:r>
+        <w:rPr>
+          <w:rFonts w:ascii="Arial" w:hAnsi="Arial" w:cs="Arial"/>
+        </w:rPr>
+        <w:t xml:space="preserve">if </w:t>
+      </w:r>
+      <w:proofErr w:type="spellStart"/>
+      <w:r>
+        <w:rPr>
+          <w:rFonts w:ascii="Arial" w:hAnsi="Arial" w:cs="Arial"/>
+        </w:rPr>
+        <w:t>tool_ID</w:t>
+      </w:r>
+      <w:proofErr w:type="spellEnd"/>
+      <w:r>
+        <w:rPr>
+          <w:rFonts w:ascii="Arial" w:hAnsi="Arial" w:cs="Arial"/>
+        </w:rPr>
+        <w:t xml:space="preserve"> in [“</w:t>
+      </w:r>
+      <w:proofErr w:type="spellStart"/>
+      <w:r>
+        <w:rPr>
+          <w:rFonts w:ascii="Arial" w:hAnsi="Arial" w:cs="Arial"/>
+        </w:rPr>
+        <w:t>divorce_complaint</w:t>
+      </w:r>
+      <w:proofErr w:type="spellEnd"/>
+      <w:r>
+        <w:rPr>
+          <w:rFonts w:ascii="Arial" w:hAnsi="Arial" w:cs="Arial"/>
+        </w:rPr>
+        <w:t>”, “</w:t>
+      </w:r>
+      <w:proofErr w:type="spellStart"/>
+      <w:r>
+        <w:rPr>
+          <w:rFonts w:ascii="Arial" w:hAnsi="Arial" w:cs="Arial"/>
+        </w:rPr>
+        <w:t>divorce_answer</w:t>
+      </w:r>
+      <w:proofErr w:type="spellEnd"/>
+      <w:r>
+        <w:rPr>
+          <w:rFonts w:ascii="Arial" w:hAnsi="Arial" w:cs="Arial"/>
+        </w:rPr>
+        <w:t>”]</w:t>
       </w:r>
       <w:r>
         <w:rPr>
@@ -770,12 +1490,28 @@
         </w:rPr>
         <w:t xml:space="preserve">and </w:t>
       </w:r>
-      <w:r>
-        <w:rPr>
-          <w:rFonts w:ascii="Arial" w:hAnsi="Arial" w:cs="Arial"/>
-        </w:rPr>
-        <w:t>need_temporary_order</w:t>
-      </w:r>
+      <w:proofErr w:type="spellStart"/>
+      <w:r>
+        <w:rPr>
+          <w:rFonts w:ascii="Arial" w:hAnsi="Arial" w:cs="Arial"/>
+        </w:rPr>
+        <w:t>there_are_marital_children</w:t>
+      </w:r>
+      <w:proofErr w:type="spellEnd"/>
+      <w:r>
+        <w:rPr>
+          <w:rFonts w:ascii="Arial" w:hAnsi="Arial" w:cs="Arial"/>
+        </w:rPr>
+        <w:t xml:space="preserve"> and </w:t>
+      </w:r>
+      <w:proofErr w:type="spellStart"/>
+      <w:r>
+        <w:rPr>
+          <w:rFonts w:ascii="Arial" w:hAnsi="Arial" w:cs="Arial"/>
+        </w:rPr>
+        <w:t>need_temporary_order_kids</w:t>
+      </w:r>
+      <w:proofErr w:type="spellEnd"/>
       <w:r>
         <w:rPr>
           <w:rFonts w:ascii="Arial" w:hAnsi="Arial" w:cs="Arial"/>
@@ -792,76 +1528,69 @@
     <w:p>
       <w:pPr>
         <w:pStyle w:val="Heading3"/>
-        <w:rPr>
-          <w:b w:val="0"/>
-          <w:bCs w:val="0"/>
-        </w:rPr>
-      </w:pPr>
-      <w:r>
-        <w:t>Temporary Restraining Orders for Marital Property/Assets:</w:t>
-      </w:r>
-    </w:p>
-    <w:p>
-      <w:pPr>
-        <w:spacing w:after="0" w:line="240" w:lineRule="auto"/>
-        <w:ind w:left="-446" w:right="-547"/>
-        <w:rPr>
-          <w:rFonts w:ascii="Arial" w:hAnsi="Arial" w:cs="Arial"/>
-        </w:rPr>
-      </w:pPr>
-      <w:r>
-        <w:rPr>
-          <w:rFonts w:ascii="Arial" w:hAnsi="Arial" w:cs="Arial"/>
-        </w:rPr>
-        <w:t xml:space="preserve">You </w:t>
-      </w:r>
-      <w:r>
-        <w:rPr>
-          <w:rFonts w:ascii="Arial" w:hAnsi="Arial" w:cs="Arial"/>
-        </w:rPr>
-        <w:t>said</w:t>
-      </w:r>
-      <w:r>
-        <w:rPr>
-          <w:rFonts w:ascii="Arial" w:hAnsi="Arial" w:cs="Arial"/>
-        </w:rPr>
-        <w:t xml:space="preserve"> you need a temporary order to keep your spouse from transferring, hiding, selling, or getting rid of marital property. </w:t>
-      </w:r>
-    </w:p>
-    <w:p>
-      <w:pPr>
-        <w:spacing w:after="0" w:line="240" w:lineRule="auto"/>
-        <w:ind w:left="-446" w:right="-547"/>
-        <w:rPr>
-          <w:rFonts w:ascii="Arial" w:hAnsi="Arial" w:cs="Arial"/>
-        </w:rPr>
-      </w:pPr>
-    </w:p>
-    <w:p>
-      <w:pPr>
-        <w:spacing w:after="0" w:line="240" w:lineRule="auto"/>
-        <w:ind w:left="-446" w:right="-547"/>
-        <w:rPr>
-          <w:rFonts w:ascii="Arial" w:hAnsi="Arial" w:cs="Arial"/>
-        </w:rPr>
-      </w:pPr>
-      <w:r>
-        <w:rPr>
-          <w:rFonts w:ascii="Arial" w:hAnsi="Arial" w:cs="Arial"/>
-        </w:rPr>
-        <w:t xml:space="preserve">Getting a temporary order to </w:t>
-      </w:r>
-      <w:r>
-        <w:rPr>
-          <w:rFonts w:ascii="Arial" w:hAnsi="Arial" w:cs="Arial"/>
-        </w:rPr>
-        <w:t>stop</w:t>
-      </w:r>
-      <w:r>
-        <w:rPr>
-          <w:rFonts w:ascii="Arial" w:hAnsi="Arial" w:cs="Arial"/>
-        </w:rPr>
-        <w:t xml:space="preserve"> your spouse from doing these things is not a simple process. You can</w:t>
+      </w:pPr>
+      <w:r>
+        <w:t>Temporary Custody Order</w:t>
+      </w:r>
+      <w:r>
+        <w:t>:</w:t>
+      </w:r>
+    </w:p>
+    <w:p>
+      <w:pPr>
+        <w:spacing w:after="0" w:line="240" w:lineRule="auto"/>
+        <w:ind w:left="-446" w:right="-547"/>
+        <w:rPr>
+          <w:rFonts w:ascii="Arial" w:hAnsi="Arial" w:cs="Arial"/>
+        </w:rPr>
+      </w:pPr>
+      <w:r>
+        <w:rPr>
+          <w:rFonts w:ascii="Arial" w:hAnsi="Arial" w:cs="Arial"/>
+        </w:rPr>
+        <w:t>You said</w:t>
+      </w:r>
+      <w:r>
+        <w:rPr>
+          <w:rFonts w:ascii="Arial" w:hAnsi="Arial" w:cs="Arial"/>
+        </w:rPr>
+        <w:t xml:space="preserve"> you need a temporary custody order to protect your children. </w:t>
+      </w:r>
+    </w:p>
+    <w:p>
+      <w:pPr>
+        <w:spacing w:after="0" w:line="240" w:lineRule="auto"/>
+        <w:ind w:left="-446" w:right="-547"/>
+        <w:rPr>
+          <w:rFonts w:ascii="Arial" w:hAnsi="Arial" w:cs="Arial"/>
+        </w:rPr>
+      </w:pPr>
+    </w:p>
+    <w:p>
+      <w:pPr>
+        <w:spacing w:after="0" w:line="240" w:lineRule="auto"/>
+        <w:ind w:left="-446" w:right="-547"/>
+        <w:rPr>
+          <w:rFonts w:ascii="Arial" w:hAnsi="Arial" w:cs="Arial"/>
+        </w:rPr>
+      </w:pPr>
+      <w:r>
+        <w:rPr>
+          <w:rFonts w:ascii="Arial" w:hAnsi="Arial" w:cs="Arial"/>
+        </w:rPr>
+        <w:t xml:space="preserve">Getting a temporary custody order is not a simple process. </w:t>
+      </w:r>
+      <w:r>
+        <w:rPr>
+          <w:rFonts w:ascii="Arial" w:hAnsi="Arial" w:cs="Arial"/>
+        </w:rPr>
+        <w:t>Y</w:t>
+      </w:r>
+      <w:r>
+        <w:rPr>
+          <w:rFonts w:ascii="Arial" w:hAnsi="Arial" w:cs="Arial"/>
+        </w:rPr>
+        <w:t>ou can</w:t>
       </w:r>
       <w:r>
         <w:rPr>
@@ -873,20 +1602,7 @@
         <w:rPr>
           <w:rFonts w:ascii="Arial" w:hAnsi="Arial" w:cs="Arial"/>
         </w:rPr>
-        <w:t xml:space="preserve">t use these forms or the Michigan Legal Help website to get a temporary restraining order for marital </w:t>
-      </w:r>
-      <w:r>
-        <w:rPr>
-          <w:rFonts w:ascii="Arial" w:hAnsi="Arial" w:cs="Arial"/>
-        </w:rPr>
-        <w:lastRenderedPageBreak/>
-        <w:t xml:space="preserve">property/assets. </w:t>
-      </w:r>
-      <w:r>
-        <w:rPr>
-          <w:rFonts w:ascii="Arial" w:hAnsi="Arial" w:cs="Arial"/>
-        </w:rPr>
-        <w:t xml:space="preserve">Your forms </w:t>
+        <w:t xml:space="preserve">t use these forms or the Michigan Legal Help website to get a temporary custody order. Your forms </w:t>
       </w:r>
       <w:r>
         <w:rPr>
@@ -900,13 +1616,7 @@
         <w:rPr>
           <w:rFonts w:ascii="Arial" w:hAnsi="Arial" w:cs="Arial"/>
         </w:rPr>
-        <w:t xml:space="preserve"> a request for a temporary order. </w:t>
-      </w:r>
-      <w:r>
-        <w:rPr>
-          <w:rFonts w:ascii="Arial" w:hAnsi="Arial" w:cs="Arial"/>
-        </w:rPr>
-        <w:t xml:space="preserve">You can use the </w:t>
+        <w:t xml:space="preserve"> a request for a temporary custody order. You can use the </w:t>
       </w:r>
       <w:hyperlink r:id="rId12" w:history="1">
         <w:r>
@@ -960,28 +1670,78 @@
         <w:rPr>
           <w:rFonts w:ascii="Arial" w:hAnsi="Arial" w:cs="Arial"/>
         </w:rPr>
-        <w:t>{%p endif %}</w:t>
-      </w:r>
-    </w:p>
-    <w:p>
-      <w:pPr>
-        <w:spacing w:after="0" w:line="240" w:lineRule="auto"/>
-        <w:ind w:left="-446" w:right="-547"/>
-        <w:rPr>
-          <w:rFonts w:ascii="Arial" w:hAnsi="Arial" w:cs="Arial"/>
-        </w:rPr>
-      </w:pPr>
-      <w:r>
-        <w:rPr>
-          <w:rFonts w:ascii="Arial" w:hAnsi="Arial" w:cs="Arial"/>
-        </w:rPr>
         <w:t xml:space="preserve">{%p </w:t>
       </w:r>
-      <w:r>
-        <w:rPr>
-          <w:rFonts w:ascii="Arial" w:hAnsi="Arial" w:cs="Arial"/>
-        </w:rPr>
-        <w:t>if tool_ID in [“divorce_complaint”, “divorce_answer”]</w:t>
+      <w:proofErr w:type="gramStart"/>
+      <w:r>
+        <w:rPr>
+          <w:rFonts w:ascii="Arial" w:hAnsi="Arial" w:cs="Arial"/>
+        </w:rPr>
+        <w:t>endif %}</w:t>
+      </w:r>
+      <w:proofErr w:type="gramEnd"/>
+    </w:p>
+    <w:p>
+      <w:pPr>
+        <w:spacing w:after="0" w:line="240" w:lineRule="auto"/>
+        <w:ind w:left="-446" w:right="-547"/>
+        <w:rPr>
+          <w:rFonts w:ascii="Arial" w:hAnsi="Arial" w:cs="Arial"/>
+        </w:rPr>
+      </w:pPr>
+      <w:r>
+        <w:rPr>
+          <w:rFonts w:ascii="Arial" w:hAnsi="Arial" w:cs="Arial"/>
+        </w:rPr>
+        <w:t xml:space="preserve">{%p </w:t>
+      </w:r>
+      <w:r>
+        <w:rPr>
+          <w:rFonts w:ascii="Arial" w:hAnsi="Arial" w:cs="Arial"/>
+        </w:rPr>
+        <w:t xml:space="preserve">if </w:t>
+      </w:r>
+      <w:proofErr w:type="spellStart"/>
+      <w:r>
+        <w:rPr>
+          <w:rFonts w:ascii="Arial" w:hAnsi="Arial" w:cs="Arial"/>
+        </w:rPr>
+        <w:t>tool_ID</w:t>
+      </w:r>
+      <w:proofErr w:type="spellEnd"/>
+      <w:r>
+        <w:rPr>
+          <w:rFonts w:ascii="Arial" w:hAnsi="Arial" w:cs="Arial"/>
+        </w:rPr>
+        <w:t xml:space="preserve"> in [“</w:t>
+      </w:r>
+      <w:proofErr w:type="spellStart"/>
+      <w:r>
+        <w:rPr>
+          <w:rFonts w:ascii="Arial" w:hAnsi="Arial" w:cs="Arial"/>
+        </w:rPr>
+        <w:t>divorce_complaint</w:t>
+      </w:r>
+      <w:proofErr w:type="spellEnd"/>
+      <w:r>
+        <w:rPr>
+          <w:rFonts w:ascii="Arial" w:hAnsi="Arial" w:cs="Arial"/>
+        </w:rPr>
+        <w:t>”, “</w:t>
+      </w:r>
+      <w:proofErr w:type="spellStart"/>
+      <w:r>
+        <w:rPr>
+          <w:rFonts w:ascii="Arial" w:hAnsi="Arial" w:cs="Arial"/>
+        </w:rPr>
+        <w:t>divorce_answer</w:t>
+      </w:r>
+      <w:proofErr w:type="spellEnd"/>
+      <w:r>
+        <w:rPr>
+          <w:rFonts w:ascii="Arial" w:hAnsi="Arial" w:cs="Arial"/>
+        </w:rPr>
+        <w:t>”]</w:t>
       </w:r>
       <w:r>
         <w:rPr>
@@ -995,37 +1755,37 @@
         </w:rPr>
         <w:t xml:space="preserve">and </w:t>
       </w:r>
-      <w:r>
-        <w:rPr>
-          <w:rFonts w:ascii="Arial" w:hAnsi="Arial" w:cs="Arial"/>
-        </w:rPr>
-        <w:t xml:space="preserve">there_are_marital_children and </w:t>
-      </w:r>
-      <w:r>
-        <w:rPr>
-          <w:rFonts w:ascii="Arial" w:hAnsi="Arial" w:cs="Arial"/>
-        </w:rPr>
-        <w:t>need_temporary_order_kids</w:t>
-      </w:r>
-      <w:r>
-        <w:rPr>
-          <w:rFonts w:ascii="Arial" w:hAnsi="Arial" w:cs="Arial"/>
-        </w:rPr>
+      <w:proofErr w:type="spellStart"/>
+      <w:r>
+        <w:rPr>
+          <w:rFonts w:ascii="Arial" w:hAnsi="Arial" w:cs="Arial"/>
+        </w:rPr>
+        <w:t>user_wants_temporary_spousal_support</w:t>
+      </w:r>
+      <w:proofErr w:type="spellEnd"/>
+      <w:r>
+        <w:rPr>
+          <w:rFonts w:ascii="Arial" w:hAnsi="Arial" w:cs="Arial"/>
+        </w:rPr>
+        <w:t xml:space="preserve"> %}</w:t>
+      </w:r>
+    </w:p>
+    <w:p>
+      <w:pPr>
+        <w:pStyle w:val="Heading3"/>
+        <w:rPr>
+          <w:b w:val="0"/>
+          <w:bCs w:val="0"/>
+        </w:rPr>
+      </w:pPr>
+      <w:r>
+        <w:t>Spousal Support</w:t>
+      </w:r>
+      <w:r>
         <w:t xml:space="preserve"> </w:t>
       </w:r>
       <w:r>
-        <w:rPr>
-          <w:rFonts w:ascii="Arial" w:hAnsi="Arial" w:cs="Arial"/>
-        </w:rPr>
-        <w:t>%}</w:t>
-      </w:r>
-    </w:p>
-    <w:p>
-      <w:pPr>
-        <w:pStyle w:val="Heading3"/>
-      </w:pPr>
-      <w:r>
-        <w:t>Temporary Custody Order</w:t>
+        <w:t>While the Divorce Case is Ongoing</w:t>
       </w:r>
       <w:r>
         <w:t>:</w:t>
@@ -1035,83 +1795,270 @@
       <w:pPr>
         <w:spacing w:after="0" w:line="240" w:lineRule="auto"/>
         <w:ind w:left="-446" w:right="-547"/>
-        <w:rPr>
-          <w:rFonts w:ascii="Arial" w:hAnsi="Arial" w:cs="Arial"/>
-        </w:rPr>
-      </w:pPr>
-      <w:r>
-        <w:rPr>
-          <w:rFonts w:ascii="Arial" w:hAnsi="Arial" w:cs="Arial"/>
-        </w:rPr>
-        <w:t>You said</w:t>
-      </w:r>
-      <w:r>
-        <w:rPr>
-          <w:rFonts w:ascii="Arial" w:hAnsi="Arial" w:cs="Arial"/>
-        </w:rPr>
-        <w:t xml:space="preserve"> you need a temporary custody order to protect your children. </w:t>
-      </w:r>
-    </w:p>
-    <w:p>
-      <w:pPr>
-        <w:spacing w:after="0" w:line="240" w:lineRule="auto"/>
-        <w:ind w:left="-446" w:right="-547"/>
-        <w:rPr>
-          <w:rFonts w:ascii="Arial" w:hAnsi="Arial" w:cs="Arial"/>
-        </w:rPr>
-      </w:pPr>
-    </w:p>
-    <w:p>
-      <w:pPr>
-        <w:spacing w:after="0" w:line="240" w:lineRule="auto"/>
-        <w:ind w:left="-446" w:right="-547"/>
-        <w:rPr>
-          <w:rFonts w:ascii="Arial" w:hAnsi="Arial" w:cs="Arial"/>
-        </w:rPr>
-      </w:pPr>
-      <w:r>
-        <w:rPr>
-          <w:rFonts w:ascii="Arial" w:hAnsi="Arial" w:cs="Arial"/>
-        </w:rPr>
-        <w:t xml:space="preserve">Getting a temporary custody order is not a simple process. </w:t>
-      </w:r>
-      <w:r>
-        <w:rPr>
-          <w:rFonts w:ascii="Arial" w:hAnsi="Arial" w:cs="Arial"/>
-        </w:rPr>
-        <w:t>Y</w:t>
-      </w:r>
-      <w:r>
-        <w:rPr>
-          <w:rFonts w:ascii="Arial" w:hAnsi="Arial" w:cs="Arial"/>
-        </w:rPr>
-        <w:t>ou can</w:t>
-      </w:r>
-      <w:r>
-        <w:rPr>
-          <w:rFonts w:ascii="Arial" w:hAnsi="Arial" w:cs="Arial"/>
-        </w:rPr>
-        <w:t>’</w:t>
-      </w:r>
-      <w:r>
-        <w:rPr>
-          <w:rFonts w:ascii="Arial" w:hAnsi="Arial" w:cs="Arial"/>
-        </w:rPr>
-        <w:t xml:space="preserve">t use these forms or the Michigan Legal Help website to get a temporary custody order. Your forms </w:t>
-      </w:r>
-      <w:r>
         <w:rPr>
           <w:rFonts w:ascii="Arial" w:hAnsi="Arial" w:cs="Arial"/>
           <w:b/>
           <w:bCs/>
         </w:rPr>
+      </w:pPr>
+      <w:r>
+        <w:rPr>
+          <w:rFonts w:ascii="Arial" w:hAnsi="Arial" w:cs="Arial"/>
+        </w:rPr>
+        <w:t>You said</w:t>
+      </w:r>
+      <w:r>
+        <w:rPr>
+          <w:rFonts w:ascii="Arial" w:hAnsi="Arial" w:cs="Arial"/>
+        </w:rPr>
+        <w:t xml:space="preserve"> you </w:t>
+      </w:r>
+      <w:r>
+        <w:rPr>
+          <w:rFonts w:ascii="Arial" w:hAnsi="Arial" w:cs="Arial"/>
+        </w:rPr>
+        <w:t xml:space="preserve">need spousal support for the </w:t>
+      </w:r>
+      <w:proofErr w:type="gramStart"/>
+      <w:r>
+        <w:rPr>
+          <w:rFonts w:ascii="Arial" w:hAnsi="Arial" w:cs="Arial"/>
+        </w:rPr>
+        <w:t>period of time</w:t>
+      </w:r>
+      <w:proofErr w:type="gramEnd"/>
+      <w:r>
+        <w:rPr>
+          <w:rFonts w:ascii="Arial" w:hAnsi="Arial" w:cs="Arial"/>
+        </w:rPr>
+        <w:t xml:space="preserve"> </w:t>
+      </w:r>
+      <w:r>
+        <w:rPr>
+          <w:rFonts w:ascii="Arial" w:hAnsi="Arial" w:cs="Arial"/>
+          <w:b/>
+          <w:bCs/>
+        </w:rPr>
+        <w:t>before your divorce is final.</w:t>
+      </w:r>
+      <w:r>
+        <w:rPr>
+          <w:rFonts w:ascii="Arial" w:hAnsi="Arial" w:cs="Arial"/>
+          <w:b/>
+          <w:bCs/>
+        </w:rPr>
+        <w:t xml:space="preserve"> </w:t>
+      </w:r>
+    </w:p>
+    <w:p>
+      <w:pPr>
+        <w:spacing w:after="0" w:line="240" w:lineRule="auto"/>
+        <w:ind w:left="-446" w:right="-547"/>
+        <w:rPr>
+          <w:rFonts w:ascii="Arial" w:hAnsi="Arial" w:cs="Arial"/>
+          <w:b/>
+          <w:bCs/>
+        </w:rPr>
+      </w:pPr>
+    </w:p>
+    <w:p>
+      <w:pPr>
+        <w:spacing w:after="0" w:line="240" w:lineRule="auto"/>
+        <w:ind w:left="-446" w:right="-547"/>
+        <w:rPr>
+          <w:rFonts w:ascii="Arial" w:hAnsi="Arial" w:cs="Arial"/>
+        </w:rPr>
+      </w:pPr>
+      <w:r>
+        <w:rPr>
+          <w:rFonts w:ascii="Arial" w:hAnsi="Arial" w:cs="Arial"/>
+        </w:rPr>
+        <w:t>Y</w:t>
+      </w:r>
+      <w:r>
+        <w:rPr>
+          <w:rFonts w:ascii="Arial" w:hAnsi="Arial" w:cs="Arial"/>
+        </w:rPr>
+        <w:t>ou can</w:t>
+      </w:r>
+      <w:r>
+        <w:rPr>
+          <w:rFonts w:ascii="Arial" w:hAnsi="Arial" w:cs="Arial"/>
+        </w:rPr>
+        <w:t>’</w:t>
+      </w:r>
+      <w:r>
+        <w:rPr>
+          <w:rFonts w:ascii="Arial" w:hAnsi="Arial" w:cs="Arial"/>
+        </w:rPr>
+        <w:t xml:space="preserve">t use these forms or the Michigan Legal Help website to get a temporary </w:t>
+      </w:r>
+      <w:r>
+        <w:rPr>
+          <w:rFonts w:ascii="Arial" w:hAnsi="Arial" w:cs="Arial"/>
+        </w:rPr>
+        <w:t>spousal support</w:t>
+      </w:r>
+      <w:r>
+        <w:rPr>
+          <w:rFonts w:ascii="Arial" w:hAnsi="Arial" w:cs="Arial"/>
+        </w:rPr>
+        <w:t xml:space="preserve"> order.</w:t>
+      </w:r>
+      <w:r>
+        <w:rPr>
+          <w:rFonts w:ascii="Arial" w:hAnsi="Arial" w:cs="Arial"/>
+        </w:rPr>
+        <w:t xml:space="preserve"> </w:t>
+      </w:r>
+      <w:r>
+        <w:rPr>
+          <w:rFonts w:ascii="Arial" w:hAnsi="Arial" w:cs="Arial"/>
+        </w:rPr>
+        <w:t xml:space="preserve">Your forms </w:t>
+      </w:r>
+      <w:r>
+        <w:rPr>
+          <w:rFonts w:ascii="Arial" w:hAnsi="Arial" w:cs="Arial"/>
+          <w:b/>
+          <w:bCs/>
+        </w:rPr>
         <w:t>do not include</w:t>
       </w:r>
       <w:r>
         <w:rPr>
           <w:rFonts w:ascii="Arial" w:hAnsi="Arial" w:cs="Arial"/>
         </w:rPr>
-        <w:t xml:space="preserve"> a request for a temporary custody order. You can use the </w:t>
+        <w:t xml:space="preserve"> a request for a temporary </w:t>
+      </w:r>
+      <w:r>
+        <w:rPr>
+          <w:rFonts w:ascii="Arial" w:hAnsi="Arial" w:cs="Arial"/>
+        </w:rPr>
+        <w:t>spousal support</w:t>
+      </w:r>
+      <w:r>
+        <w:rPr>
+          <w:rFonts w:ascii="Arial" w:hAnsi="Arial" w:cs="Arial"/>
+        </w:rPr>
+        <w:t xml:space="preserve"> order.</w:t>
+      </w:r>
+    </w:p>
+    <w:p>
+      <w:pPr>
+        <w:spacing w:after="0" w:line="240" w:lineRule="auto"/>
+        <w:ind w:left="-446" w:right="-547"/>
+        <w:rPr>
+          <w:rFonts w:ascii="Arial" w:hAnsi="Arial" w:cs="Arial"/>
+        </w:rPr>
+      </w:pPr>
+    </w:p>
+    <w:p>
+      <w:pPr>
+        <w:spacing w:after="0" w:line="240" w:lineRule="auto"/>
+        <w:ind w:left="-446" w:right="-547"/>
+        <w:rPr>
+          <w:rFonts w:ascii="Arial" w:hAnsi="Arial" w:cs="Arial"/>
+          <w:b/>
+          <w:bCs/>
+        </w:rPr>
+      </w:pPr>
+      <w:r>
+        <w:rPr>
+          <w:rFonts w:ascii="Arial" w:hAnsi="Arial" w:cs="Arial"/>
+        </w:rPr>
+        <w:t>If you want a temporary spousal support order</w:t>
+      </w:r>
+      <w:r>
+        <w:rPr>
+          <w:rFonts w:ascii="Arial" w:hAnsi="Arial" w:cs="Arial"/>
+        </w:rPr>
+        <w:t xml:space="preserve">, </w:t>
+      </w:r>
+      <w:r>
+        <w:rPr>
+          <w:rFonts w:ascii="Arial" w:hAnsi="Arial" w:cs="Arial"/>
+        </w:rPr>
+        <w:t>you need to:</w:t>
+      </w:r>
+    </w:p>
+    <w:p>
+      <w:pPr>
+        <w:spacing w:after="0" w:line="240" w:lineRule="auto"/>
+        <w:ind w:left="-446" w:right="-547"/>
+        <w:rPr>
+          <w:rFonts w:ascii="Arial" w:hAnsi="Arial" w:cs="Arial"/>
+        </w:rPr>
+      </w:pPr>
+      <w:r>
+        <w:rPr>
+          <w:rFonts w:ascii="Arial" w:hAnsi="Arial" w:cs="Arial"/>
+        </w:rPr>
+        <w:t xml:space="preserve">      </w:t>
+      </w:r>
+    </w:p>
+    <w:p>
+      <w:pPr>
+        <w:pStyle w:val="ListParagraph"/>
+        <w:numPr>
+          <w:ilvl w:val="0"/>
+          <w:numId w:val="1"/>
+        </w:numPr>
+        <w:spacing w:after="0" w:line="240" w:lineRule="auto"/>
+        <w:ind w:right="-547"/>
+        <w:rPr>
+          <w:rFonts w:ascii="Arial" w:hAnsi="Arial" w:cs="Arial"/>
+        </w:rPr>
+      </w:pPr>
+      <w:r>
+        <w:rPr>
+          <w:rFonts w:ascii="Arial" w:hAnsi="Arial" w:cs="Arial"/>
+        </w:rPr>
+        <w:t xml:space="preserve">find a lawyer to help you, or </w:t>
+      </w:r>
+    </w:p>
+    <w:p>
+      <w:pPr>
+        <w:pStyle w:val="ListParagraph"/>
+        <w:numPr>
+          <w:ilvl w:val="0"/>
+          <w:numId w:val="1"/>
+        </w:numPr>
+        <w:spacing w:after="0" w:line="240" w:lineRule="auto"/>
+        <w:ind w:right="-547"/>
+        <w:rPr>
+          <w:rFonts w:ascii="Arial" w:hAnsi="Arial" w:cs="Arial"/>
+        </w:rPr>
+      </w:pPr>
+      <w:r>
+        <w:rPr>
+          <w:rFonts w:ascii="Arial" w:hAnsi="Arial" w:cs="Arial"/>
+        </w:rPr>
+        <w:t xml:space="preserve">file a motion for temporary spousal support on your own, after you file the forms to start the divorce case. </w:t>
+      </w:r>
+    </w:p>
+    <w:p>
+      <w:pPr>
+        <w:spacing w:after="0" w:line="240" w:lineRule="auto"/>
+        <w:ind w:right="-547"/>
+        <w:rPr>
+          <w:rFonts w:ascii="Arial" w:hAnsi="Arial" w:cs="Arial"/>
+        </w:rPr>
+      </w:pPr>
+    </w:p>
+    <w:p>
+      <w:pPr>
+        <w:spacing w:after="0" w:line="240" w:lineRule="auto"/>
+        <w:ind w:left="-450" w:right="-547"/>
+        <w:rPr>
+          <w:rFonts w:ascii="Arial" w:hAnsi="Arial" w:cs="Arial"/>
+        </w:rPr>
+      </w:pPr>
+      <w:r>
+        <w:rPr>
+          <w:rFonts w:ascii="Arial" w:hAnsi="Arial" w:cs="Arial"/>
+        </w:rPr>
+        <w:t xml:space="preserve">You can use the </w:t>
       </w:r>
       <w:hyperlink r:id="rId13" w:history="1">
         <w:r>
@@ -1126,354 +2073,8 @@
         <w:rPr>
           <w:rFonts w:ascii="Arial" w:hAnsi="Arial" w:cs="Arial"/>
         </w:rPr>
-        <w:t xml:space="preserve"> </w:t>
-      </w:r>
-      <w:r>
-        <w:rPr>
-          <w:rFonts w:ascii="Arial" w:hAnsi="Arial" w:cs="Arial"/>
-        </w:rPr>
-        <w:t>to look for a lawyer or legal services near you</w:t>
-      </w:r>
-      <w:r>
-        <w:rPr>
-          <w:rFonts w:ascii="Arial" w:hAnsi="Arial" w:cs="Arial"/>
-        </w:rPr>
-        <w:t>.</w:t>
-      </w:r>
-    </w:p>
-    <w:p>
-      <w:pPr>
-        <w:spacing w:after="0" w:line="240" w:lineRule="auto"/>
-        <w:ind w:left="-446" w:right="-547"/>
-        <w:rPr>
-          <w:rFonts w:ascii="Arial" w:hAnsi="Arial" w:cs="Arial"/>
-        </w:rPr>
-      </w:pPr>
-    </w:p>
-    <w:p>
-      <w:pPr>
-        <w:tabs>
-          <w:tab w:val="left" w:leader="dot" w:pos="7200"/>
-        </w:tabs>
-        <w:spacing w:after="0"/>
-        <w:ind w:left="-450"/>
-        <w:rPr>
-          <w:rFonts w:ascii="Arial" w:hAnsi="Arial" w:cs="Arial"/>
-        </w:rPr>
-      </w:pPr>
-      <w:r>
-        <w:rPr>
-          <w:rFonts w:ascii="Arial" w:hAnsi="Arial" w:cs="Arial"/>
-        </w:rPr>
-        <w:t>{%p endif %}</w:t>
-      </w:r>
-    </w:p>
-    <w:p>
-      <w:pPr>
-        <w:spacing w:after="0" w:line="240" w:lineRule="auto"/>
-        <w:ind w:left="-446" w:right="-547"/>
-        <w:rPr>
-          <w:rFonts w:ascii="Arial" w:hAnsi="Arial" w:cs="Arial"/>
-        </w:rPr>
-      </w:pPr>
-      <w:r>
-        <w:rPr>
-          <w:rFonts w:ascii="Arial" w:hAnsi="Arial" w:cs="Arial"/>
-        </w:rPr>
-        <w:t xml:space="preserve">{%p </w:t>
-      </w:r>
-      <w:r>
-        <w:rPr>
-          <w:rFonts w:ascii="Arial" w:hAnsi="Arial" w:cs="Arial"/>
-        </w:rPr>
-        <w:t>if tool_ID in [“divorce_complaint”, “divorce_answer”]</w:t>
-      </w:r>
-      <w:r>
-        <w:rPr>
-          <w:rFonts w:ascii="Arial" w:hAnsi="Arial" w:cs="Arial"/>
-        </w:rPr>
-        <w:t xml:space="preserve"> </w:t>
-      </w:r>
-      <w:r>
-        <w:rPr>
-          <w:rFonts w:ascii="Arial" w:hAnsi="Arial" w:cs="Arial"/>
-        </w:rPr>
-        <w:t xml:space="preserve">and </w:t>
-      </w:r>
-      <w:r>
-        <w:rPr>
-          <w:rFonts w:ascii="Arial" w:hAnsi="Arial" w:cs="Arial"/>
-        </w:rPr>
-        <w:t>user_wants_temporary_spousal_support</w:t>
-      </w:r>
-      <w:r>
-        <w:rPr>
-          <w:rFonts w:ascii="Arial" w:hAnsi="Arial" w:cs="Arial"/>
-        </w:rPr>
-        <w:t xml:space="preserve"> %}</w:t>
-      </w:r>
-    </w:p>
-    <w:p>
-      <w:pPr>
-        <w:pStyle w:val="Heading3"/>
-        <w:rPr>
-          <w:b w:val="0"/>
-          <w:bCs w:val="0"/>
-        </w:rPr>
-      </w:pPr>
-      <w:r>
-        <w:t>Spousal Support</w:t>
-      </w:r>
-      <w:r>
-        <w:t xml:space="preserve"> </w:t>
-      </w:r>
-      <w:r>
-        <w:t>While the Divorce Case is Ongoing</w:t>
-      </w:r>
-      <w:r>
-        <w:t>:</w:t>
-      </w:r>
-    </w:p>
-    <w:p>
-      <w:pPr>
-        <w:spacing w:after="0" w:line="240" w:lineRule="auto"/>
-        <w:ind w:left="-446" w:right="-547"/>
-        <w:rPr>
-          <w:rFonts w:ascii="Arial" w:hAnsi="Arial" w:cs="Arial"/>
-          <w:b/>
-          <w:bCs/>
-        </w:rPr>
-      </w:pPr>
-      <w:r>
-        <w:rPr>
-          <w:rFonts w:ascii="Arial" w:hAnsi="Arial" w:cs="Arial"/>
-        </w:rPr>
-        <w:t>You said</w:t>
-      </w:r>
-      <w:r>
-        <w:rPr>
-          <w:rFonts w:ascii="Arial" w:hAnsi="Arial" w:cs="Arial"/>
-        </w:rPr>
-        <w:t xml:space="preserve"> you </w:t>
-      </w:r>
-      <w:r>
-        <w:rPr>
-          <w:rFonts w:ascii="Arial" w:hAnsi="Arial" w:cs="Arial"/>
-        </w:rPr>
-        <w:t xml:space="preserve">need spousal support for the period of time </w:t>
-      </w:r>
-      <w:r>
-        <w:rPr>
-          <w:rFonts w:ascii="Arial" w:hAnsi="Arial" w:cs="Arial"/>
-          <w:b/>
-          <w:bCs/>
-        </w:rPr>
-        <w:t>before your divorce is final.</w:t>
-      </w:r>
-      <w:r>
-        <w:rPr>
-          <w:rFonts w:ascii="Arial" w:hAnsi="Arial" w:cs="Arial"/>
-          <w:b/>
-          <w:bCs/>
-        </w:rPr>
-        <w:t xml:space="preserve"> </w:t>
-      </w:r>
-    </w:p>
-    <w:p>
-      <w:pPr>
-        <w:spacing w:after="0" w:line="240" w:lineRule="auto"/>
-        <w:ind w:left="-446" w:right="-547"/>
-        <w:rPr>
-          <w:rFonts w:ascii="Arial" w:hAnsi="Arial" w:cs="Arial"/>
-          <w:b/>
-          <w:bCs/>
-        </w:rPr>
-      </w:pPr>
-    </w:p>
-    <w:p>
-      <w:pPr>
-        <w:spacing w:after="0" w:line="240" w:lineRule="auto"/>
-        <w:ind w:left="-446" w:right="-547"/>
-        <w:rPr>
-          <w:rFonts w:ascii="Arial" w:hAnsi="Arial" w:cs="Arial"/>
-        </w:rPr>
-      </w:pPr>
-      <w:r>
-        <w:rPr>
-          <w:rFonts w:ascii="Arial" w:hAnsi="Arial" w:cs="Arial"/>
-        </w:rPr>
-        <w:t>Y</w:t>
-      </w:r>
-      <w:r>
-        <w:rPr>
-          <w:rFonts w:ascii="Arial" w:hAnsi="Arial" w:cs="Arial"/>
-        </w:rPr>
-        <w:t>ou can</w:t>
-      </w:r>
-      <w:r>
-        <w:rPr>
-          <w:rFonts w:ascii="Arial" w:hAnsi="Arial" w:cs="Arial"/>
-        </w:rPr>
-        <w:t>’</w:t>
-      </w:r>
-      <w:r>
-        <w:rPr>
-          <w:rFonts w:ascii="Arial" w:hAnsi="Arial" w:cs="Arial"/>
-        </w:rPr>
-        <w:t xml:space="preserve">t use these forms or the Michigan Legal Help website to get a temporary </w:t>
-      </w:r>
-      <w:r>
-        <w:rPr>
-          <w:rFonts w:ascii="Arial" w:hAnsi="Arial" w:cs="Arial"/>
-        </w:rPr>
-        <w:t>spousal support</w:t>
-      </w:r>
-      <w:r>
-        <w:rPr>
-          <w:rFonts w:ascii="Arial" w:hAnsi="Arial" w:cs="Arial"/>
-        </w:rPr>
-        <w:t xml:space="preserve"> order.</w:t>
-      </w:r>
-      <w:r>
-        <w:rPr>
-          <w:rFonts w:ascii="Arial" w:hAnsi="Arial" w:cs="Arial"/>
-        </w:rPr>
-        <w:t xml:space="preserve"> </w:t>
-      </w:r>
-      <w:r>
-        <w:rPr>
-          <w:rFonts w:ascii="Arial" w:hAnsi="Arial" w:cs="Arial"/>
-        </w:rPr>
-        <w:t xml:space="preserve">Your forms </w:t>
-      </w:r>
-      <w:r>
-        <w:rPr>
-          <w:rFonts w:ascii="Arial" w:hAnsi="Arial" w:cs="Arial"/>
-          <w:b/>
-          <w:bCs/>
-        </w:rPr>
-        <w:t>do not include</w:t>
-      </w:r>
-      <w:r>
-        <w:rPr>
-          <w:rFonts w:ascii="Arial" w:hAnsi="Arial" w:cs="Arial"/>
-        </w:rPr>
-        <w:t xml:space="preserve"> a request for a temporary </w:t>
-      </w:r>
-      <w:r>
-        <w:rPr>
-          <w:rFonts w:ascii="Arial" w:hAnsi="Arial" w:cs="Arial"/>
-        </w:rPr>
-        <w:t>spousal support</w:t>
-      </w:r>
-      <w:r>
-        <w:rPr>
-          <w:rFonts w:ascii="Arial" w:hAnsi="Arial" w:cs="Arial"/>
-        </w:rPr>
-        <w:t xml:space="preserve"> order.</w:t>
-      </w:r>
-    </w:p>
-    <w:p>
-      <w:pPr>
-        <w:spacing w:after="0" w:line="240" w:lineRule="auto"/>
-        <w:ind w:left="-446" w:right="-547"/>
-        <w:rPr>
-          <w:rFonts w:ascii="Arial" w:hAnsi="Arial" w:cs="Arial"/>
-        </w:rPr>
-      </w:pPr>
-    </w:p>
-    <w:p>
-      <w:pPr>
-        <w:spacing w:after="0" w:line="240" w:lineRule="auto"/>
-        <w:ind w:left="-446" w:right="-547"/>
-        <w:rPr>
-          <w:rFonts w:ascii="Arial" w:hAnsi="Arial" w:cs="Arial"/>
-          <w:b/>
-          <w:bCs/>
-        </w:rPr>
-      </w:pPr>
-      <w:r>
-        <w:rPr>
-          <w:rFonts w:ascii="Arial" w:hAnsi="Arial" w:cs="Arial"/>
-        </w:rPr>
-        <w:t>If you want a temporary spousal support order</w:t>
-      </w:r>
-      <w:r>
-        <w:rPr>
-          <w:rFonts w:ascii="Arial" w:hAnsi="Arial" w:cs="Arial"/>
-        </w:rPr>
-        <w:t xml:space="preserve">, </w:t>
-      </w:r>
-      <w:r>
-        <w:rPr>
-          <w:rFonts w:ascii="Arial" w:hAnsi="Arial" w:cs="Arial"/>
-        </w:rPr>
-        <w:t>you need to:</w:t>
-      </w:r>
-    </w:p>
-    <w:p>
-      <w:pPr>
-        <w:spacing w:after="0" w:line="240" w:lineRule="auto"/>
-        <w:ind w:left="-446" w:right="-547"/>
-        <w:rPr>
-          <w:rFonts w:ascii="Arial" w:hAnsi="Arial" w:cs="Arial"/>
-        </w:rPr>
-      </w:pPr>
-      <w:r>
-        <w:rPr>
-          <w:rFonts w:ascii="Arial" w:hAnsi="Arial" w:cs="Arial"/>
-        </w:rPr>
-        <w:t xml:space="preserve">      </w:t>
-      </w:r>
-    </w:p>
-    <w:p>
-      <w:pPr>
-        <w:pStyle w:val="ListParagraph"/>
-        <w:numPr>
-          <w:ilvl w:val="0"/>
-          <w:numId w:val="1"/>
-        </w:numPr>
-        <w:spacing w:after="0" w:line="240" w:lineRule="auto"/>
-        <w:ind w:right="-547"/>
-        <w:rPr>
-          <w:rFonts w:ascii="Arial" w:hAnsi="Arial" w:cs="Arial"/>
-        </w:rPr>
-      </w:pPr>
-      <w:r>
-        <w:rPr>
-          <w:rFonts w:ascii="Arial" w:hAnsi="Arial" w:cs="Arial"/>
-        </w:rPr>
-        <w:t xml:space="preserve">find a lawyer to help you, or </w:t>
-      </w:r>
-    </w:p>
-    <w:p>
-      <w:pPr>
-        <w:pStyle w:val="ListParagraph"/>
-        <w:numPr>
-          <w:ilvl w:val="0"/>
-          <w:numId w:val="1"/>
-        </w:numPr>
-        <w:spacing w:after="0" w:line="240" w:lineRule="auto"/>
-        <w:ind w:right="-547"/>
-        <w:rPr>
-          <w:rFonts w:ascii="Arial" w:hAnsi="Arial" w:cs="Arial"/>
-        </w:rPr>
-      </w:pPr>
-      <w:r>
-        <w:rPr>
-          <w:rFonts w:ascii="Arial" w:hAnsi="Arial" w:cs="Arial"/>
-        </w:rPr>
-        <w:t xml:space="preserve">file a motion for temporary spousal support on your own, after you file the forms to start the divorce case. </w:t>
-      </w:r>
-    </w:p>
-    <w:p>
-      <w:pPr>
-        <w:spacing w:after="0" w:line="240" w:lineRule="auto"/>
-        <w:ind w:right="-547"/>
-        <w:rPr>
-          <w:rFonts w:ascii="Arial" w:hAnsi="Arial" w:cs="Arial"/>
-        </w:rPr>
-      </w:pPr>
+        <w:t xml:space="preserve"> to look for a lawyer or legal services near you.</w:t>
+      </w:r>
     </w:p>
     <w:p>
       <w:pPr>
@@ -1483,58 +2084,28 @@
           <w:rFonts w:ascii="Arial" w:hAnsi="Arial" w:cs="Arial"/>
         </w:rPr>
       </w:pPr>
-      <w:r>
-        <w:rPr>
-          <w:rFonts w:ascii="Arial" w:hAnsi="Arial" w:cs="Arial"/>
-        </w:rPr>
-        <w:t xml:space="preserve">You can use the </w:t>
+    </w:p>
+    <w:p>
+      <w:pPr>
+        <w:spacing w:after="0" w:line="240" w:lineRule="auto"/>
+        <w:ind w:left="-450" w:right="-547"/>
+        <w:rPr>
+          <w:rFonts w:ascii="Arial" w:hAnsi="Arial" w:cs="Arial"/>
+        </w:rPr>
+      </w:pPr>
+      <w:r>
+        <w:rPr>
+          <w:rFonts w:ascii="Arial" w:hAnsi="Arial" w:cs="Arial"/>
+        </w:rPr>
+        <w:t xml:space="preserve">To file a motion for temporary spousal support on your own, you can use the </w:t>
+      </w:r>
+      <w:r>
+        <w:rPr>
+          <w:rFonts w:ascii="Arial" w:hAnsi="Arial" w:cs="Arial"/>
+        </w:rPr>
+        <w:t xml:space="preserve">generic </w:t>
       </w:r>
       <w:hyperlink r:id="rId14" w:history="1">
-        <w:r>
-          <w:rPr>
-            <w:rStyle w:val="Hyperlink"/>
-            <w:rFonts w:ascii="Arial" w:hAnsi="Arial" w:cs="Arial"/>
-          </w:rPr>
-          <w:t>Guide to Legal Help</w:t>
-        </w:r>
-      </w:hyperlink>
-      <w:r>
-        <w:rPr>
-          <w:rFonts w:ascii="Arial" w:hAnsi="Arial" w:cs="Arial"/>
-        </w:rPr>
-        <w:t xml:space="preserve"> to look for a lawyer or legal services near you.</w:t>
-      </w:r>
-    </w:p>
-    <w:p>
-      <w:pPr>
-        <w:spacing w:after="0" w:line="240" w:lineRule="auto"/>
-        <w:ind w:left="-450" w:right="-547"/>
-        <w:rPr>
-          <w:rFonts w:ascii="Arial" w:hAnsi="Arial" w:cs="Arial"/>
-        </w:rPr>
-      </w:pPr>
-    </w:p>
-    <w:p>
-      <w:pPr>
-        <w:spacing w:after="0" w:line="240" w:lineRule="auto"/>
-        <w:ind w:left="-450" w:right="-547"/>
-        <w:rPr>
-          <w:rFonts w:ascii="Arial" w:hAnsi="Arial" w:cs="Arial"/>
-        </w:rPr>
-      </w:pPr>
-      <w:r>
-        <w:rPr>
-          <w:rFonts w:ascii="Arial" w:hAnsi="Arial" w:cs="Arial"/>
-        </w:rPr>
-        <w:t xml:space="preserve">To file a motion for temporary spousal support on your own, you can use the </w:t>
-      </w:r>
-      <w:r>
-        <w:rPr>
-          <w:rFonts w:ascii="Arial" w:hAnsi="Arial" w:cs="Arial"/>
-        </w:rPr>
-        <w:t xml:space="preserve">generic </w:t>
-      </w:r>
-      <w:hyperlink r:id="rId15" w:history="1">
         <w:r>
           <w:rPr>
             <w:rStyle w:val="Hyperlink"/>
@@ -1554,9 +2125,23 @@
         <w:rPr>
           <w:rFonts w:ascii="Arial" w:hAnsi="Arial" w:cs="Arial"/>
         </w:rPr>
-        <w:t xml:space="preserve"> form. In your motion, you will need to include facts showing that you need spousal support, and that the other party is able to pay. To learn more, read </w:t>
-      </w:r>
-      <w:hyperlink r:id="rId16" w:history="1">
+        <w:t xml:space="preserve"> form. In your </w:t>
+      </w:r>
+      <w:proofErr w:type="gramStart"/>
+      <w:r>
+        <w:rPr>
+          <w:rFonts w:ascii="Arial" w:hAnsi="Arial" w:cs="Arial"/>
+        </w:rPr>
+        <w:t>motion</w:t>
+      </w:r>
+      <w:proofErr w:type="gramEnd"/>
+      <w:r>
+        <w:rPr>
+          <w:rFonts w:ascii="Arial" w:hAnsi="Arial" w:cs="Arial"/>
+        </w:rPr>
+        <w:t xml:space="preserve">, you will need to include facts showing that you need spousal support, and that the other party is able to pay. To learn more, read </w:t>
+      </w:r>
+      <w:hyperlink r:id="rId15" w:history="1">
         <w:r>
           <w:rPr>
             <w:rStyle w:val="Hyperlink"/>
@@ -1589,7 +2174,7 @@
         </w:rPr>
         <w:t xml:space="preserve">). Also read </w:t>
       </w:r>
-      <w:hyperlink r:id="rId17" w:history="1">
+      <w:hyperlink r:id="rId16" w:history="1">
         <w:r>
           <w:rPr>
             <w:rStyle w:val="Hyperlink"/>
@@ -1652,7 +2237,7 @@
         </w:rPr>
         <w:t xml:space="preserve">You will need the generic </w:t>
       </w:r>
-      <w:hyperlink r:id="rId18" w:history="1">
+      <w:hyperlink r:id="rId17" w:history="1">
         <w:r>
           <w:rPr>
             <w:rStyle w:val="Hyperlink"/>
@@ -1687,7 +2272,7 @@
         </w:rPr>
         <w:t xml:space="preserve">after the judge makes a decision on your motion. If the judge grants your request, you will also need the </w:t>
       </w:r>
-      <w:hyperlink r:id="rId19" w:history="1">
+      <w:hyperlink r:id="rId18" w:history="1">
         <w:r>
           <w:rPr>
             <w:rStyle w:val="Hyperlink"/>
@@ -1734,28 +2319,78 @@
         <w:rPr>
           <w:rFonts w:ascii="Arial" w:hAnsi="Arial" w:cs="Arial"/>
         </w:rPr>
-        <w:t>{%p endif %}</w:t>
-      </w:r>
-    </w:p>
-    <w:p>
-      <w:pPr>
-        <w:spacing w:after="0" w:line="240" w:lineRule="auto"/>
-        <w:ind w:left="-446" w:right="-547"/>
-        <w:rPr>
-          <w:rFonts w:ascii="Arial" w:hAnsi="Arial" w:cs="Arial"/>
-        </w:rPr>
-      </w:pPr>
-      <w:r>
-        <w:rPr>
-          <w:rFonts w:ascii="Arial" w:hAnsi="Arial" w:cs="Arial"/>
-        </w:rPr>
         <w:t xml:space="preserve">{%p </w:t>
       </w:r>
-      <w:r>
-        <w:rPr>
-          <w:rFonts w:ascii="Arial" w:hAnsi="Arial" w:cs="Arial"/>
-        </w:rPr>
-        <w:t>if tool_ID in [“divorce_complaint”, “divorce_answer”]</w:t>
+      <w:proofErr w:type="gramStart"/>
+      <w:r>
+        <w:rPr>
+          <w:rFonts w:ascii="Arial" w:hAnsi="Arial" w:cs="Arial"/>
+        </w:rPr>
+        <w:t>endif %}</w:t>
+      </w:r>
+      <w:proofErr w:type="gramEnd"/>
+    </w:p>
+    <w:p>
+      <w:pPr>
+        <w:spacing w:after="0" w:line="240" w:lineRule="auto"/>
+        <w:ind w:left="-446" w:right="-547"/>
+        <w:rPr>
+          <w:rFonts w:ascii="Arial" w:hAnsi="Arial" w:cs="Arial"/>
+        </w:rPr>
+      </w:pPr>
+      <w:r>
+        <w:rPr>
+          <w:rFonts w:ascii="Arial" w:hAnsi="Arial" w:cs="Arial"/>
+        </w:rPr>
+        <w:t xml:space="preserve">{%p </w:t>
+      </w:r>
+      <w:r>
+        <w:rPr>
+          <w:rFonts w:ascii="Arial" w:hAnsi="Arial" w:cs="Arial"/>
+        </w:rPr>
+        <w:t xml:space="preserve">if </w:t>
+      </w:r>
+      <w:proofErr w:type="spellStart"/>
+      <w:r>
+        <w:rPr>
+          <w:rFonts w:ascii="Arial" w:hAnsi="Arial" w:cs="Arial"/>
+        </w:rPr>
+        <w:t>tool_ID</w:t>
+      </w:r>
+      <w:proofErr w:type="spellEnd"/>
+      <w:r>
+        <w:rPr>
+          <w:rFonts w:ascii="Arial" w:hAnsi="Arial" w:cs="Arial"/>
+        </w:rPr>
+        <w:t xml:space="preserve"> in [“</w:t>
+      </w:r>
+      <w:proofErr w:type="spellStart"/>
+      <w:r>
+        <w:rPr>
+          <w:rFonts w:ascii="Arial" w:hAnsi="Arial" w:cs="Arial"/>
+        </w:rPr>
+        <w:t>divorce_complaint</w:t>
+      </w:r>
+      <w:proofErr w:type="spellEnd"/>
+      <w:r>
+        <w:rPr>
+          <w:rFonts w:ascii="Arial" w:hAnsi="Arial" w:cs="Arial"/>
+        </w:rPr>
+        <w:t>”, “</w:t>
+      </w:r>
+      <w:proofErr w:type="spellStart"/>
+      <w:r>
+        <w:rPr>
+          <w:rFonts w:ascii="Arial" w:hAnsi="Arial" w:cs="Arial"/>
+        </w:rPr>
+        <w:t>divorce_answer</w:t>
+      </w:r>
+      <w:proofErr w:type="spellEnd"/>
+      <w:r>
+        <w:rPr>
+          <w:rFonts w:ascii="Arial" w:hAnsi="Arial" w:cs="Arial"/>
+        </w:rPr>
+        <w:t>”]</w:t>
       </w:r>
       <w:r>
         <w:rPr>
@@ -1769,12 +2404,14 @@
         </w:rPr>
         <w:t xml:space="preserve">and </w:t>
       </w:r>
+      <w:proofErr w:type="spellStart"/>
       <w:r>
         <w:rPr>
           <w:rFonts w:ascii="Arial" w:hAnsi="Arial" w:cs="Arial"/>
         </w:rPr>
         <w:t>there_are_marital_children</w:t>
       </w:r>
+      <w:proofErr w:type="spellEnd"/>
       <w:r>
         <w:rPr>
           <w:rFonts w:ascii="Arial" w:hAnsi="Arial" w:cs="Arial"/>
@@ -1803,8 +2440,16 @@
         <w:rPr>
           <w:rFonts w:ascii="Arial" w:hAnsi="Arial" w:cs="Arial"/>
         </w:rPr>
-        <w:t>{% set break = False %}</w:t>
-      </w:r>
+        <w:t xml:space="preserve">{% set break = </w:t>
+      </w:r>
+      <w:proofErr w:type="gramStart"/>
+      <w:r>
+        <w:rPr>
+          <w:rFonts w:ascii="Arial" w:hAnsi="Arial" w:cs="Arial"/>
+        </w:rPr>
+        <w:t>False %}</w:t>
+      </w:r>
+      <w:proofErr w:type="gramEnd"/>
     </w:p>
     <w:p>
       <w:pPr>
@@ -1829,11 +2474,42 @@
         </w:rPr>
         <w:t xml:space="preserve">r child in </w:t>
       </w:r>
-      <w:r>
-        <w:rPr>
-          <w:rFonts w:ascii="Arial" w:hAnsi="Arial" w:cs="Arial"/>
-        </w:rPr>
-        <w:t xml:space="preserve">children.filter(legal_parent="both") </w:t>
+      <w:proofErr w:type="spellStart"/>
+      <w:proofErr w:type="gramStart"/>
+      <w:r>
+        <w:rPr>
+          <w:rFonts w:ascii="Arial" w:hAnsi="Arial" w:cs="Arial"/>
+        </w:rPr>
+        <w:t>children.filter</w:t>
+      </w:r>
+      <w:proofErr w:type="spellEnd"/>
+      <w:proofErr w:type="gramEnd"/>
+      <w:r>
+        <w:rPr>
+          <w:rFonts w:ascii="Arial" w:hAnsi="Arial" w:cs="Arial"/>
+        </w:rPr>
+        <w:t>(</w:t>
+      </w:r>
+      <w:proofErr w:type="spellStart"/>
+      <w:r>
+        <w:rPr>
+          <w:rFonts w:ascii="Arial" w:hAnsi="Arial" w:cs="Arial"/>
+        </w:rPr>
+        <w:t>legal_parent</w:t>
+      </w:r>
+      <w:proofErr w:type="spellEnd"/>
+      <w:r>
+        <w:rPr>
+          <w:rFonts w:ascii="Arial" w:hAnsi="Arial" w:cs="Arial"/>
+        </w:rPr>
+        <w:t>="both"</w:t>
+      </w:r>
+      <w:proofErr w:type="gramStart"/>
+      <w:r>
+        <w:rPr>
+          <w:rFonts w:ascii="Arial" w:hAnsi="Arial" w:cs="Arial"/>
+        </w:rPr>
+        <w:t xml:space="preserve">) </w:t>
       </w:r>
       <w:r>
         <w:rPr>
@@ -1841,6 +2517,7 @@
         </w:rPr>
         <w:t>%}</w:t>
       </w:r>
+      <w:proofErr w:type="gramEnd"/>
     </w:p>
     <w:p>
       <w:pPr>
@@ -1857,8 +2534,16 @@
         <w:rPr>
           <w:rFonts w:ascii="Arial" w:hAnsi="Arial" w:cs="Arial"/>
         </w:rPr>
-        <w:t>{% if not break %}</w:t>
-      </w:r>
+        <w:t xml:space="preserve">{% if not </w:t>
+      </w:r>
+      <w:proofErr w:type="gramStart"/>
+      <w:r>
+        <w:rPr>
+          <w:rFonts w:ascii="Arial" w:hAnsi="Arial" w:cs="Arial"/>
+        </w:rPr>
+        <w:t>break %}</w:t>
+      </w:r>
+      <w:proofErr w:type="gramEnd"/>
     </w:p>
     <w:p>
       <w:pPr>
@@ -1875,14 +2560,163 @@
         <w:rPr>
           <w:rFonts w:ascii="Arial" w:hAnsi="Arial" w:cs="Arial"/>
         </w:rPr>
+        <w:lastRenderedPageBreak/>
         <w:t>{%</w:t>
       </w:r>
       <w:r>
         <w:rPr>
           <w:rFonts w:ascii="Arial" w:hAnsi="Arial" w:cs="Arial"/>
         </w:rPr>
-        <w:t xml:space="preserve"> if ((child.origin == "premarital_with_another" and child.parentage_established in ["affidavit", "court_order"] and child.how_conceived == "sex") or (child.origin == "marital_third_party_conceived" and child.legal_parent == "both")) and child.parentage_plan_to_revoke</w:t>
-      </w:r>
+        <w:t xml:space="preserve"> if ((</w:t>
+      </w:r>
+      <w:proofErr w:type="spellStart"/>
+      <w:proofErr w:type="gramStart"/>
+      <w:r>
+        <w:rPr>
+          <w:rFonts w:ascii="Arial" w:hAnsi="Arial" w:cs="Arial"/>
+        </w:rPr>
+        <w:t>child.origin</w:t>
+      </w:r>
+      <w:proofErr w:type="spellEnd"/>
+      <w:proofErr w:type="gramEnd"/>
+      <w:r>
+        <w:rPr>
+          <w:rFonts w:ascii="Arial" w:hAnsi="Arial" w:cs="Arial"/>
+        </w:rPr>
+        <w:t xml:space="preserve"> == "</w:t>
+      </w:r>
+      <w:proofErr w:type="spellStart"/>
+      <w:r>
+        <w:rPr>
+          <w:rFonts w:ascii="Arial" w:hAnsi="Arial" w:cs="Arial"/>
+        </w:rPr>
+        <w:t>premarital_with_another</w:t>
+      </w:r>
+      <w:proofErr w:type="spellEnd"/>
+      <w:r>
+        <w:rPr>
+          <w:rFonts w:ascii="Arial" w:hAnsi="Arial" w:cs="Arial"/>
+        </w:rPr>
+        <w:t xml:space="preserve">" and </w:t>
+      </w:r>
+      <w:proofErr w:type="spellStart"/>
+      <w:proofErr w:type="gramStart"/>
+      <w:r>
+        <w:rPr>
+          <w:rFonts w:ascii="Arial" w:hAnsi="Arial" w:cs="Arial"/>
+        </w:rPr>
+        <w:t>child.parentage</w:t>
+      </w:r>
+      <w:proofErr w:type="gramEnd"/>
+      <w:r>
+        <w:rPr>
+          <w:rFonts w:ascii="Arial" w:hAnsi="Arial" w:cs="Arial"/>
+        </w:rPr>
+        <w:t>_established</w:t>
+      </w:r>
+      <w:proofErr w:type="spellEnd"/>
+      <w:r>
+        <w:rPr>
+          <w:rFonts w:ascii="Arial" w:hAnsi="Arial" w:cs="Arial"/>
+        </w:rPr>
+        <w:t xml:space="preserve"> in ["affidavit", "</w:t>
+      </w:r>
+      <w:proofErr w:type="spellStart"/>
+      <w:r>
+        <w:rPr>
+          <w:rFonts w:ascii="Arial" w:hAnsi="Arial" w:cs="Arial"/>
+        </w:rPr>
+        <w:t>court_order</w:t>
+      </w:r>
+      <w:proofErr w:type="spellEnd"/>
+      <w:r>
+        <w:rPr>
+          <w:rFonts w:ascii="Arial" w:hAnsi="Arial" w:cs="Arial"/>
+        </w:rPr>
+        <w:t xml:space="preserve">"] and </w:t>
+      </w:r>
+      <w:proofErr w:type="spellStart"/>
+      <w:r>
+        <w:rPr>
+          <w:rFonts w:ascii="Arial" w:hAnsi="Arial" w:cs="Arial"/>
+        </w:rPr>
+        <w:t>child.how_conceived</w:t>
+      </w:r>
+      <w:proofErr w:type="spellEnd"/>
+      <w:r>
+        <w:rPr>
+          <w:rFonts w:ascii="Arial" w:hAnsi="Arial" w:cs="Arial"/>
+        </w:rPr>
+        <w:t xml:space="preserve"> == "sex") or (</w:t>
+      </w:r>
+      <w:proofErr w:type="spellStart"/>
+      <w:proofErr w:type="gramStart"/>
+      <w:r>
+        <w:rPr>
+          <w:rFonts w:ascii="Arial" w:hAnsi="Arial" w:cs="Arial"/>
+        </w:rPr>
+        <w:t>child.origin</w:t>
+      </w:r>
+      <w:proofErr w:type="spellEnd"/>
+      <w:proofErr w:type="gramEnd"/>
+      <w:r>
+        <w:rPr>
+          <w:rFonts w:ascii="Arial" w:hAnsi="Arial" w:cs="Arial"/>
+        </w:rPr>
+        <w:t xml:space="preserve"> == "</w:t>
+      </w:r>
+      <w:proofErr w:type="spellStart"/>
+      <w:r>
+        <w:rPr>
+          <w:rFonts w:ascii="Arial" w:hAnsi="Arial" w:cs="Arial"/>
+        </w:rPr>
+        <w:t>marital_third_party_conceived</w:t>
+      </w:r>
+      <w:proofErr w:type="spellEnd"/>
+      <w:r>
+        <w:rPr>
+          <w:rFonts w:ascii="Arial" w:hAnsi="Arial" w:cs="Arial"/>
+        </w:rPr>
+        <w:t xml:space="preserve">" and </w:t>
+      </w:r>
+      <w:proofErr w:type="spellStart"/>
+      <w:proofErr w:type="gramStart"/>
+      <w:r>
+        <w:rPr>
+          <w:rFonts w:ascii="Arial" w:hAnsi="Arial" w:cs="Arial"/>
+        </w:rPr>
+        <w:t>child.legal</w:t>
+      </w:r>
+      <w:proofErr w:type="gramEnd"/>
+      <w:r>
+        <w:rPr>
+          <w:rFonts w:ascii="Arial" w:hAnsi="Arial" w:cs="Arial"/>
+        </w:rPr>
+        <w:t>_parent</w:t>
+      </w:r>
+      <w:proofErr w:type="spellEnd"/>
+      <w:r>
+        <w:rPr>
+          <w:rFonts w:ascii="Arial" w:hAnsi="Arial" w:cs="Arial"/>
+        </w:rPr>
+        <w:t xml:space="preserve"> == "both")) and </w:t>
+      </w:r>
+      <w:proofErr w:type="spellStart"/>
+      <w:proofErr w:type="gramStart"/>
+      <w:r>
+        <w:rPr>
+          <w:rFonts w:ascii="Arial" w:hAnsi="Arial" w:cs="Arial"/>
+        </w:rPr>
+        <w:t>child.parentage</w:t>
+      </w:r>
+      <w:proofErr w:type="gramEnd"/>
+      <w:r>
+        <w:rPr>
+          <w:rFonts w:ascii="Arial" w:hAnsi="Arial" w:cs="Arial"/>
+        </w:rPr>
+        <w:t>_plan_to_revoke</w:t>
+      </w:r>
+      <w:proofErr w:type="spellEnd"/>
       <w:r>
         <w:rPr>
           <w:rFonts w:ascii="Arial" w:hAnsi="Arial" w:cs="Arial"/>
@@ -1970,10 +2804,9 @@
         <w:rPr>
           <w:rFonts w:ascii="Arial" w:hAnsi="Arial" w:cs="Arial"/>
         </w:rPr>
-        <w:lastRenderedPageBreak/>
         <w:t xml:space="preserve">Use the </w:t>
       </w:r>
-      <w:hyperlink r:id="rId20" w:history="1">
+      <w:hyperlink r:id="rId19" w:history="1">
         <w:r>
           <w:rPr>
             <w:rStyle w:val="Hyperlink"/>
@@ -2078,7 +2911,7 @@
         </w:rPr>
         <w:t xml:space="preserve">, go to </w:t>
       </w:r>
-      <w:hyperlink r:id="rId21" w:history="1">
+      <w:hyperlink r:id="rId20" w:history="1">
         <w:r>
           <w:rPr>
             <w:rStyle w:val="Hyperlink"/>
@@ -2265,7 +3098,7 @@
         </w:rPr>
         <w:t xml:space="preserve"> your saved answers, start a new </w:t>
       </w:r>
-      <w:hyperlink r:id="rId22" w:history="1">
+      <w:hyperlink r:id="rId21" w:history="1">
         <w:r>
           <w:rPr>
             <w:rStyle w:val="Hyperlink"/>
@@ -2317,8 +3150,16 @@
         <w:rPr>
           <w:rFonts w:ascii="Arial" w:hAnsi="Arial" w:cs="Arial"/>
         </w:rPr>
-        <w:t>{% set break = True %}</w:t>
-      </w:r>
+        <w:t xml:space="preserve">{% set break = </w:t>
+      </w:r>
+      <w:proofErr w:type="gramStart"/>
+      <w:r>
+        <w:rPr>
+          <w:rFonts w:ascii="Arial" w:hAnsi="Arial" w:cs="Arial"/>
+        </w:rPr>
+        <w:t>True %}</w:t>
+      </w:r>
+      <w:proofErr w:type="gramEnd"/>
     </w:p>
     <w:p>
       <w:pPr>
@@ -2377,7 +3218,14 @@
         <w:rPr>
           <w:rFonts w:ascii="Arial" w:hAnsi="Arial" w:cs="Arial"/>
         </w:rPr>
-        <w:t>{% end</w:t>
+        <w:t xml:space="preserve">{% </w:t>
+      </w:r>
+      <w:proofErr w:type="spellStart"/>
+      <w:r>
+        <w:rPr>
+          <w:rFonts w:ascii="Arial" w:hAnsi="Arial" w:cs="Arial"/>
+        </w:rPr>
+        <w:t>end</w:t>
       </w:r>
       <w:r>
         <w:rPr>
@@ -2385,6 +3233,7 @@
         </w:rPr>
         <w:t>for</w:t>
       </w:r>
+      <w:proofErr w:type="spellEnd"/>
       <w:r>
         <w:rPr>
           <w:rFonts w:ascii="Arial" w:hAnsi="Arial" w:cs="Arial"/>
@@ -2428,14 +3277,44 @@
         <w:rPr>
           <w:rFonts w:ascii="Arial" w:hAnsi="Arial" w:cs="Arial"/>
         </w:rPr>
-        <w:t>if tool_ID in [“divorce_complaint”, “</w:t>
-      </w:r>
+        <w:t xml:space="preserve">if </w:t>
+      </w:r>
+      <w:proofErr w:type="spellStart"/>
+      <w:r>
+        <w:rPr>
+          <w:rFonts w:ascii="Arial" w:hAnsi="Arial" w:cs="Arial"/>
+        </w:rPr>
+        <w:t>tool_ID</w:t>
+      </w:r>
+      <w:proofErr w:type="spellEnd"/>
+      <w:r>
+        <w:rPr>
+          <w:rFonts w:ascii="Arial" w:hAnsi="Arial" w:cs="Arial"/>
+        </w:rPr>
+        <w:t xml:space="preserve"> in [“</w:t>
+      </w:r>
+      <w:proofErr w:type="spellStart"/>
+      <w:r>
+        <w:rPr>
+          <w:rFonts w:ascii="Arial" w:hAnsi="Arial" w:cs="Arial"/>
+        </w:rPr>
+        <w:t>divorce_complaint</w:t>
+      </w:r>
+      <w:proofErr w:type="spellEnd"/>
+      <w:r>
+        <w:rPr>
+          <w:rFonts w:ascii="Arial" w:hAnsi="Arial" w:cs="Arial"/>
+        </w:rPr>
+        <w:t>”, “</w:t>
+      </w:r>
+      <w:proofErr w:type="spellStart"/>
       <w:r>
         <w:rPr>
           <w:rFonts w:ascii="Arial" w:hAnsi="Arial" w:cs="Arial"/>
         </w:rPr>
         <w:t>JOD_only</w:t>
       </w:r>
+      <w:proofErr w:type="spellEnd"/>
       <w:r>
         <w:rPr>
           <w:rFonts w:ascii="Arial" w:hAnsi="Arial" w:cs="Arial"/>
@@ -2454,11 +3333,19 @@
         </w:rPr>
         <w:t xml:space="preserve">and </w:t>
       </w:r>
-      <w:r>
-        <w:rPr>
-          <w:rFonts w:ascii="Arial" w:hAnsi="Arial" w:cs="Arial"/>
-        </w:rPr>
-        <w:t xml:space="preserve">there_are_marital_children and </w:t>
+      <w:proofErr w:type="spellStart"/>
+      <w:r>
+        <w:rPr>
+          <w:rFonts w:ascii="Arial" w:hAnsi="Arial" w:cs="Arial"/>
+        </w:rPr>
+        <w:t>there_are_marital_children</w:t>
+      </w:r>
+      <w:proofErr w:type="spellEnd"/>
+      <w:r>
+        <w:rPr>
+          <w:rFonts w:ascii="Arial" w:hAnsi="Arial" w:cs="Arial"/>
+        </w:rPr>
+        <w:t xml:space="preserve"> and </w:t>
       </w:r>
       <w:r>
         <w:rPr>
@@ -2466,12 +3353,14 @@
         </w:rPr>
         <w:t xml:space="preserve">not </w:t>
       </w:r>
+      <w:proofErr w:type="spellStart"/>
       <w:r>
         <w:rPr>
           <w:rFonts w:ascii="Arial" w:hAnsi="Arial" w:cs="Arial"/>
         </w:rPr>
         <w:t>MI_has_jurisdiction_all_kids</w:t>
       </w:r>
+      <w:proofErr w:type="spellEnd"/>
       <w:r>
         <w:rPr>
           <w:rFonts w:ascii="Arial" w:hAnsi="Arial" w:cs="Arial"/>
@@ -2642,7 +3531,7 @@
         </w:rPr>
         <w:t xml:space="preserve">You can use the </w:t>
       </w:r>
-      <w:hyperlink r:id="rId23" w:history="1">
+      <w:hyperlink r:id="rId22" w:history="1">
         <w:r>
           <w:rPr>
             <w:rStyle w:val="Hyperlink"/>
@@ -2682,28 +3571,78 @@
         <w:rPr>
           <w:rFonts w:ascii="Arial" w:hAnsi="Arial" w:cs="Arial"/>
         </w:rPr>
-        <w:t>{%p endif %}</w:t>
-      </w:r>
-    </w:p>
-    <w:p>
-      <w:pPr>
-        <w:spacing w:after="0" w:line="240" w:lineRule="auto"/>
-        <w:ind w:left="-446" w:right="-547"/>
-        <w:rPr>
-          <w:rFonts w:ascii="Arial" w:hAnsi="Arial" w:cs="Arial"/>
-        </w:rPr>
-      </w:pPr>
-      <w:r>
-        <w:rPr>
-          <w:rFonts w:ascii="Arial" w:hAnsi="Arial" w:cs="Arial"/>
-        </w:rPr>
         <w:t xml:space="preserve">{%p </w:t>
       </w:r>
-      <w:r>
-        <w:rPr>
-          <w:rFonts w:ascii="Arial" w:hAnsi="Arial" w:cs="Arial"/>
-        </w:rPr>
-        <w:t>if tool_ID in [“divorce_complaint”, “JOD_only”]</w:t>
+      <w:proofErr w:type="gramStart"/>
+      <w:r>
+        <w:rPr>
+          <w:rFonts w:ascii="Arial" w:hAnsi="Arial" w:cs="Arial"/>
+        </w:rPr>
+        <w:t>endif %}</w:t>
+      </w:r>
+      <w:proofErr w:type="gramEnd"/>
+    </w:p>
+    <w:p>
+      <w:pPr>
+        <w:spacing w:after="0" w:line="240" w:lineRule="auto"/>
+        <w:ind w:left="-446" w:right="-547"/>
+        <w:rPr>
+          <w:rFonts w:ascii="Arial" w:hAnsi="Arial" w:cs="Arial"/>
+        </w:rPr>
+      </w:pPr>
+      <w:r>
+        <w:rPr>
+          <w:rFonts w:ascii="Arial" w:hAnsi="Arial" w:cs="Arial"/>
+        </w:rPr>
+        <w:t xml:space="preserve">{%p </w:t>
+      </w:r>
+      <w:r>
+        <w:rPr>
+          <w:rFonts w:ascii="Arial" w:hAnsi="Arial" w:cs="Arial"/>
+        </w:rPr>
+        <w:t xml:space="preserve">if </w:t>
+      </w:r>
+      <w:proofErr w:type="spellStart"/>
+      <w:r>
+        <w:rPr>
+          <w:rFonts w:ascii="Arial" w:hAnsi="Arial" w:cs="Arial"/>
+        </w:rPr>
+        <w:t>tool_ID</w:t>
+      </w:r>
+      <w:proofErr w:type="spellEnd"/>
+      <w:r>
+        <w:rPr>
+          <w:rFonts w:ascii="Arial" w:hAnsi="Arial" w:cs="Arial"/>
+        </w:rPr>
+        <w:t xml:space="preserve"> in [“</w:t>
+      </w:r>
+      <w:proofErr w:type="spellStart"/>
+      <w:r>
+        <w:rPr>
+          <w:rFonts w:ascii="Arial" w:hAnsi="Arial" w:cs="Arial"/>
+        </w:rPr>
+        <w:t>divorce_complaint</w:t>
+      </w:r>
+      <w:proofErr w:type="spellEnd"/>
+      <w:r>
+        <w:rPr>
+          <w:rFonts w:ascii="Arial" w:hAnsi="Arial" w:cs="Arial"/>
+        </w:rPr>
+        <w:t>”, “</w:t>
+      </w:r>
+      <w:proofErr w:type="spellStart"/>
+      <w:r>
+        <w:rPr>
+          <w:rFonts w:ascii="Arial" w:hAnsi="Arial" w:cs="Arial"/>
+        </w:rPr>
+        <w:t>JOD_only</w:t>
+      </w:r>
+      <w:proofErr w:type="spellEnd"/>
+      <w:r>
+        <w:rPr>
+          <w:rFonts w:ascii="Arial" w:hAnsi="Arial" w:cs="Arial"/>
+        </w:rPr>
+        <w:t>”]</w:t>
       </w:r>
       <w:r>
         <w:rPr>
@@ -2723,24 +3662,56 @@
         </w:rPr>
         <w:t>(</w:t>
       </w:r>
-      <w:r>
-        <w:rPr>
-          <w:rFonts w:ascii="Arial" w:hAnsi="Arial" w:cs="Arial"/>
-        </w:rPr>
-        <w:t>users[0].pregnant</w:t>
-      </w:r>
-      <w:r>
-        <w:rPr>
-          <w:rFonts w:ascii="Arial" w:hAnsi="Arial" w:cs="Arial"/>
-        </w:rPr>
-        <w:t xml:space="preserve"> or other_parties</w:t>
-      </w:r>
-      <w:r>
-        <w:rPr>
-          <w:rFonts w:ascii="Arial" w:hAnsi="Arial" w:cs="Arial"/>
-        </w:rPr>
-        <w:t>[0].pregnant</w:t>
-      </w:r>
+      <w:proofErr w:type="gramStart"/>
+      <w:r>
+        <w:rPr>
+          <w:rFonts w:ascii="Arial" w:hAnsi="Arial" w:cs="Arial"/>
+        </w:rPr>
+        <w:t>users[</w:t>
+      </w:r>
+      <w:proofErr w:type="gramEnd"/>
+      <w:r>
+        <w:rPr>
+          <w:rFonts w:ascii="Arial" w:hAnsi="Arial" w:cs="Arial"/>
+        </w:rPr>
+        <w:t>0</w:t>
+      </w:r>
+      <w:proofErr w:type="gramStart"/>
+      <w:r>
+        <w:rPr>
+          <w:rFonts w:ascii="Arial" w:hAnsi="Arial" w:cs="Arial"/>
+        </w:rPr>
+        <w:t>].pregnant</w:t>
+      </w:r>
+      <w:proofErr w:type="gramEnd"/>
+      <w:r>
+        <w:rPr>
+          <w:rFonts w:ascii="Arial" w:hAnsi="Arial" w:cs="Arial"/>
+        </w:rPr>
+        <w:t xml:space="preserve"> or </w:t>
+      </w:r>
+      <w:proofErr w:type="spellStart"/>
+      <w:r>
+        <w:rPr>
+          <w:rFonts w:ascii="Arial" w:hAnsi="Arial" w:cs="Arial"/>
+        </w:rPr>
+        <w:t>other_parties</w:t>
+      </w:r>
+      <w:proofErr w:type="spellEnd"/>
+      <w:r>
+        <w:rPr>
+          <w:rFonts w:ascii="Arial" w:hAnsi="Arial" w:cs="Arial"/>
+        </w:rPr>
+        <w:t>[0</w:t>
+      </w:r>
+      <w:proofErr w:type="gramStart"/>
+      <w:r>
+        <w:rPr>
+          <w:rFonts w:ascii="Arial" w:hAnsi="Arial" w:cs="Arial"/>
+        </w:rPr>
+        <w:t>].pregnant</w:t>
+      </w:r>
+      <w:proofErr w:type="gramEnd"/>
       <w:r>
         <w:rPr>
           <w:rFonts w:ascii="Arial" w:hAnsi="Arial" w:cs="Arial"/>
@@ -2897,33 +3868,48 @@
         <w:rPr>
           <w:rFonts w:ascii="Arial" w:hAnsi="Arial" w:cs="Arial"/>
         </w:rPr>
-        <w:t>your Judgment can be signed by the judge.</w:t>
-      </w:r>
-    </w:p>
-    <w:p>
-      <w:pPr>
-        <w:spacing w:after="0" w:line="240" w:lineRule="auto"/>
-        <w:ind w:left="-446" w:right="-547"/>
-        <w:rPr>
-          <w:rFonts w:ascii="Arial" w:hAnsi="Arial" w:cs="Arial"/>
-        </w:rPr>
-      </w:pPr>
-    </w:p>
-    <w:p>
-      <w:pPr>
-        <w:spacing w:after="0" w:line="240" w:lineRule="auto"/>
-        <w:ind w:left="-446" w:right="-547"/>
-        <w:rPr>
-          <w:rFonts w:ascii="Arial" w:hAnsi="Arial" w:cs="Arial"/>
-        </w:rPr>
-      </w:pPr>
-      <w:r>
-        <w:rPr>
-          <w:rFonts w:ascii="Arial" w:hAnsi="Arial" w:cs="Arial"/>
-        </w:rPr>
+        <w:t xml:space="preserve">your </w:t>
+      </w:r>
+      <w:proofErr w:type="gramStart"/>
+      <w:r>
+        <w:rPr>
+          <w:rFonts w:ascii="Arial" w:hAnsi="Arial" w:cs="Arial"/>
+        </w:rPr>
+        <w:t>Judgment</w:t>
+      </w:r>
+      <w:proofErr w:type="gramEnd"/>
+      <w:r>
+        <w:rPr>
+          <w:rFonts w:ascii="Arial" w:hAnsi="Arial" w:cs="Arial"/>
+        </w:rPr>
+        <w:t xml:space="preserve"> can be signed by the judge.</w:t>
+      </w:r>
+    </w:p>
+    <w:p>
+      <w:pPr>
+        <w:spacing w:after="0" w:line="240" w:lineRule="auto"/>
+        <w:ind w:left="-446" w:right="-547"/>
+        <w:rPr>
+          <w:rFonts w:ascii="Arial" w:hAnsi="Arial" w:cs="Arial"/>
+        </w:rPr>
+      </w:pPr>
+    </w:p>
+    <w:p>
+      <w:pPr>
+        <w:spacing w:after="0" w:line="240" w:lineRule="auto"/>
+        <w:ind w:left="-446" w:right="-547"/>
+        <w:rPr>
+          <w:rFonts w:ascii="Arial" w:hAnsi="Arial" w:cs="Arial"/>
+        </w:rPr>
+      </w:pPr>
+      <w:r>
+        <w:rPr>
+          <w:rFonts w:ascii="Arial" w:hAnsi="Arial" w:cs="Arial"/>
+        </w:rPr>
+        <w:lastRenderedPageBreak/>
         <w:t xml:space="preserve">If you saved your answers when you created your divorce forms, go to </w:t>
       </w:r>
-      <w:hyperlink r:id="rId24" w:history="1">
+      <w:hyperlink r:id="rId23" w:history="1">
         <w:r>
           <w:rPr>
             <w:rStyle w:val="Hyperlink"/>
@@ -3048,7 +4034,7 @@
         </w:rPr>
         <w:t xml:space="preserve">or you cannot find your saved answers, start a new </w:t>
       </w:r>
-      <w:hyperlink r:id="rId25" w:history="1">
+      <w:hyperlink r:id="rId24" w:history="1">
         <w:r>
           <w:rPr>
             <w:rStyle w:val="Hyperlink"/>
@@ -3097,28 +4083,50 @@
         <w:rPr>
           <w:rFonts w:ascii="Arial" w:hAnsi="Arial" w:cs="Arial"/>
         </w:rPr>
-        <w:t>{%p endif %}</w:t>
-      </w:r>
-    </w:p>
-    <w:p>
-      <w:pPr>
-        <w:spacing w:after="0" w:line="240" w:lineRule="auto"/>
-        <w:ind w:left="-446" w:right="-547"/>
-        <w:rPr>
-          <w:rFonts w:ascii="Arial" w:hAnsi="Arial" w:cs="Arial"/>
-        </w:rPr>
-      </w:pPr>
-      <w:r>
-        <w:rPr>
-          <w:rFonts w:ascii="Arial" w:hAnsi="Arial" w:cs="Arial"/>
-        </w:rPr>
         <w:t xml:space="preserve">{%p </w:t>
       </w:r>
-      <w:r>
-        <w:rPr>
-          <w:rFonts w:ascii="Arial" w:hAnsi="Arial" w:cs="Arial"/>
-        </w:rPr>
-        <w:t xml:space="preserve">if tool_ID </w:t>
+      <w:proofErr w:type="gramStart"/>
+      <w:r>
+        <w:rPr>
+          <w:rFonts w:ascii="Arial" w:hAnsi="Arial" w:cs="Arial"/>
+        </w:rPr>
+        <w:t>endif %}</w:t>
+      </w:r>
+      <w:proofErr w:type="gramEnd"/>
+    </w:p>
+    <w:p>
+      <w:pPr>
+        <w:spacing w:after="0" w:line="240" w:lineRule="auto"/>
+        <w:ind w:left="-446" w:right="-547"/>
+        <w:rPr>
+          <w:rFonts w:ascii="Arial" w:hAnsi="Arial" w:cs="Arial"/>
+        </w:rPr>
+      </w:pPr>
+      <w:r>
+        <w:rPr>
+          <w:rFonts w:ascii="Arial" w:hAnsi="Arial" w:cs="Arial"/>
+        </w:rPr>
+        <w:t xml:space="preserve">{%p </w:t>
+      </w:r>
+      <w:r>
+        <w:rPr>
+          <w:rFonts w:ascii="Arial" w:hAnsi="Arial" w:cs="Arial"/>
+        </w:rPr>
+        <w:t xml:space="preserve">if </w:t>
+      </w:r>
+      <w:proofErr w:type="spellStart"/>
+      <w:r>
+        <w:rPr>
+          <w:rFonts w:ascii="Arial" w:hAnsi="Arial" w:cs="Arial"/>
+        </w:rPr>
+        <w:t>tool_ID</w:t>
+      </w:r>
+      <w:proofErr w:type="spellEnd"/>
+      <w:r>
+        <w:rPr>
+          <w:rFonts w:ascii="Arial" w:hAnsi="Arial" w:cs="Arial"/>
+        </w:rPr>
+        <w:t xml:space="preserve"> </w:t>
       </w:r>
       <w:r>
         <w:rPr>
@@ -3130,7 +4138,21 @@
         <w:rPr>
           <w:rFonts w:ascii="Arial" w:hAnsi="Arial" w:cs="Arial"/>
         </w:rPr>
-        <w:t>“divorce_complaint”</w:t>
+        <w:t>“</w:t>
+      </w:r>
+      <w:proofErr w:type="spellStart"/>
+      <w:r>
+        <w:rPr>
+          <w:rFonts w:ascii="Arial" w:hAnsi="Arial" w:cs="Arial"/>
+        </w:rPr>
+        <w:t>divorce_complaint</w:t>
+      </w:r>
+      <w:proofErr w:type="spellEnd"/>
+      <w:r>
+        <w:rPr>
+          <w:rFonts w:ascii="Arial" w:hAnsi="Arial" w:cs="Arial"/>
+        </w:rPr>
+        <w:t>”</w:t>
       </w:r>
       <w:r>
         <w:rPr>
@@ -3226,14 +4248,30 @@
         <w:rPr>
           <w:rFonts w:ascii="Arial" w:hAnsi="Arial" w:cs="Arial"/>
         </w:rPr>
-        <w:t>if there_are_marital_children</w:t>
-      </w:r>
+        <w:t xml:space="preserve">if </w:t>
+      </w:r>
+      <w:proofErr w:type="spellStart"/>
+      <w:r>
+        <w:rPr>
+          <w:rFonts w:ascii="Arial" w:hAnsi="Arial" w:cs="Arial"/>
+        </w:rPr>
+        <w:t>there_are_marital_</w:t>
+      </w:r>
+      <w:proofErr w:type="gramStart"/>
+      <w:r>
+        <w:rPr>
+          <w:rFonts w:ascii="Arial" w:hAnsi="Arial" w:cs="Arial"/>
+        </w:rPr>
+        <w:t>children</w:t>
+      </w:r>
+      <w:proofErr w:type="spellEnd"/>
       <w:r>
         <w:rPr>
           <w:rFonts w:ascii="Arial" w:hAnsi="Arial" w:cs="Arial"/>
         </w:rPr>
         <w:t xml:space="preserve"> %}</w:t>
       </w:r>
+      <w:proofErr w:type="gramEnd"/>
     </w:p>
     <w:p>
       <w:pPr>
@@ -3249,7 +4287,7 @@
         </w:rPr>
         <w:t xml:space="preserve">To learn more about what is required, go to </w:t>
       </w:r>
-      <w:hyperlink r:id="rId26" w:history="1">
+      <w:hyperlink r:id="rId25" w:history="1">
         <w:r>
           <w:rPr>
             <w:rStyle w:val="Hyperlink"/>
@@ -3288,7 +4326,21 @@
         <w:rPr>
           <w:rFonts w:ascii="Arial" w:hAnsi="Arial" w:cs="Arial"/>
         </w:rPr>
-        <w:t xml:space="preserve"> Judgment, and read Step 8.</w:t>
+        <w:t xml:space="preserve"> </w:t>
+      </w:r>
+      <w:proofErr w:type="gramStart"/>
+      <w:r>
+        <w:rPr>
+          <w:rFonts w:ascii="Arial" w:hAnsi="Arial" w:cs="Arial"/>
+        </w:rPr>
+        <w:t>Judgment, and</w:t>
+      </w:r>
+      <w:proofErr w:type="gramEnd"/>
+      <w:r>
+        <w:rPr>
+          <w:rFonts w:ascii="Arial" w:hAnsi="Arial" w:cs="Arial"/>
+        </w:rPr>
+        <w:t xml:space="preserve"> read Step 8.</w:t>
       </w:r>
     </w:p>
     <w:p>
@@ -3314,6 +4366,7 @@
         </w:rPr>
         <w:t xml:space="preserve">{%p </w:t>
       </w:r>
+      <w:proofErr w:type="gramStart"/>
       <w:r>
         <w:rPr>
           <w:rFonts w:ascii="Arial" w:hAnsi="Arial" w:cs="Arial"/>
@@ -3326,6 +4379,7 @@
         </w:rPr>
         <w:t xml:space="preserve"> %}</w:t>
       </w:r>
+      <w:proofErr w:type="gramEnd"/>
     </w:p>
     <w:p>
       <w:pPr>
@@ -3341,7 +4395,7 @@
         </w:rPr>
         <w:t xml:space="preserve">To learn more about what is required, go to </w:t>
       </w:r>
-      <w:hyperlink r:id="rId27" w:history="1">
+      <w:hyperlink r:id="rId26" w:history="1">
         <w:r>
           <w:rPr>
             <w:rStyle w:val="Hyperlink"/>
@@ -3380,7 +4434,21 @@
         <w:rPr>
           <w:rFonts w:ascii="Arial" w:hAnsi="Arial" w:cs="Arial"/>
         </w:rPr>
-        <w:t xml:space="preserve"> Judgment, and read Step 8.</w:t>
+        <w:t xml:space="preserve"> </w:t>
+      </w:r>
+      <w:proofErr w:type="gramStart"/>
+      <w:r>
+        <w:rPr>
+          <w:rFonts w:ascii="Arial" w:hAnsi="Arial" w:cs="Arial"/>
+        </w:rPr>
+        <w:t>Judgment, and</w:t>
+      </w:r>
+      <w:proofErr w:type="gramEnd"/>
+      <w:r>
+        <w:rPr>
+          <w:rFonts w:ascii="Arial" w:hAnsi="Arial" w:cs="Arial"/>
+        </w:rPr>
+        <w:t xml:space="preserve"> read Step 8.</w:t>
       </w:r>
     </w:p>
     <w:p>
@@ -3407,8 +4475,16 @@
         <w:rPr>
           <w:rFonts w:ascii="Arial" w:hAnsi="Arial" w:cs="Arial"/>
         </w:rPr>
-        <w:t>{%p endif %}</w:t>
-      </w:r>
+        <w:t xml:space="preserve">{%p </w:t>
+      </w:r>
+      <w:proofErr w:type="gramStart"/>
+      <w:r>
+        <w:rPr>
+          <w:rFonts w:ascii="Arial" w:hAnsi="Arial" w:cs="Arial"/>
+        </w:rPr>
+        <w:t>endif %}</w:t>
+      </w:r>
+      <w:proofErr w:type="gramEnd"/>
     </w:p>
     <w:p>
       <w:pPr>
@@ -3425,28 +4501,64 @@
         <w:rPr>
           <w:rFonts w:ascii="Arial" w:hAnsi="Arial" w:cs="Arial"/>
         </w:rPr>
-        <w:t>{%p endif %}</w:t>
-      </w:r>
-    </w:p>
-    <w:p>
-      <w:pPr>
-        <w:spacing w:after="0" w:line="240" w:lineRule="auto"/>
-        <w:ind w:left="-446" w:right="-547"/>
-        <w:rPr>
-          <w:rFonts w:ascii="Arial" w:hAnsi="Arial" w:cs="Arial"/>
-        </w:rPr>
-      </w:pPr>
-      <w:r>
-        <w:rPr>
-          <w:rFonts w:ascii="Arial" w:hAnsi="Arial" w:cs="Arial"/>
-        </w:rPr>
         <w:t xml:space="preserve">{%p </w:t>
       </w:r>
-      <w:r>
-        <w:rPr>
-          <w:rFonts w:ascii="Arial" w:hAnsi="Arial" w:cs="Arial"/>
-        </w:rPr>
-        <w:t>if tool_ID == “divorce_answer”</w:t>
+      <w:proofErr w:type="gramStart"/>
+      <w:r>
+        <w:rPr>
+          <w:rFonts w:ascii="Arial" w:hAnsi="Arial" w:cs="Arial"/>
+        </w:rPr>
+        <w:t>endif %}</w:t>
+      </w:r>
+      <w:proofErr w:type="gramEnd"/>
+    </w:p>
+    <w:p>
+      <w:pPr>
+        <w:spacing w:after="0" w:line="240" w:lineRule="auto"/>
+        <w:ind w:left="-446" w:right="-547"/>
+        <w:rPr>
+          <w:rFonts w:ascii="Arial" w:hAnsi="Arial" w:cs="Arial"/>
+        </w:rPr>
+      </w:pPr>
+      <w:r>
+        <w:rPr>
+          <w:rFonts w:ascii="Arial" w:hAnsi="Arial" w:cs="Arial"/>
+        </w:rPr>
+        <w:t xml:space="preserve">{%p </w:t>
+      </w:r>
+      <w:r>
+        <w:rPr>
+          <w:rFonts w:ascii="Arial" w:hAnsi="Arial" w:cs="Arial"/>
+        </w:rPr>
+        <w:t xml:space="preserve">if </w:t>
+      </w:r>
+      <w:proofErr w:type="spellStart"/>
+      <w:r>
+        <w:rPr>
+          <w:rFonts w:ascii="Arial" w:hAnsi="Arial" w:cs="Arial"/>
+        </w:rPr>
+        <w:t>tool_ID</w:t>
+      </w:r>
+      <w:proofErr w:type="spellEnd"/>
+      <w:r>
+        <w:rPr>
+          <w:rFonts w:ascii="Arial" w:hAnsi="Arial" w:cs="Arial"/>
+        </w:rPr>
+        <w:t xml:space="preserve"> == “</w:t>
+      </w:r>
+      <w:proofErr w:type="spellStart"/>
+      <w:r>
+        <w:rPr>
+          <w:rFonts w:ascii="Arial" w:hAnsi="Arial" w:cs="Arial"/>
+        </w:rPr>
+        <w:t>divorce_answer</w:t>
+      </w:r>
+      <w:proofErr w:type="spellEnd"/>
+      <w:r>
+        <w:rPr>
+          <w:rFonts w:ascii="Arial" w:hAnsi="Arial" w:cs="Arial"/>
+        </w:rPr>
+        <w:t>”</w:t>
       </w:r>
       <w:r>
         <w:rPr>
@@ -3542,14 +4654,30 @@
         <w:rPr>
           <w:rFonts w:ascii="Arial" w:hAnsi="Arial" w:cs="Arial"/>
         </w:rPr>
-        <w:t>if there_are_marital_children</w:t>
-      </w:r>
+        <w:t xml:space="preserve">if </w:t>
+      </w:r>
+      <w:proofErr w:type="spellStart"/>
+      <w:r>
+        <w:rPr>
+          <w:rFonts w:ascii="Arial" w:hAnsi="Arial" w:cs="Arial"/>
+        </w:rPr>
+        <w:t>there_are_marital_</w:t>
+      </w:r>
+      <w:proofErr w:type="gramStart"/>
+      <w:r>
+        <w:rPr>
+          <w:rFonts w:ascii="Arial" w:hAnsi="Arial" w:cs="Arial"/>
+        </w:rPr>
+        <w:t>children</w:t>
+      </w:r>
+      <w:proofErr w:type="spellEnd"/>
       <w:r>
         <w:rPr>
           <w:rFonts w:ascii="Arial" w:hAnsi="Arial" w:cs="Arial"/>
         </w:rPr>
         <w:t xml:space="preserve"> %}</w:t>
       </w:r>
+      <w:proofErr w:type="gramEnd"/>
     </w:p>
     <w:p>
       <w:pPr>
@@ -3565,7 +4693,7 @@
         </w:rPr>
         <w:t xml:space="preserve">To learn more about what is required, go to </w:t>
       </w:r>
-      <w:hyperlink r:id="rId28" w:history="1">
+      <w:hyperlink r:id="rId27" w:history="1">
         <w:r>
           <w:rPr>
             <w:rStyle w:val="Hyperlink"/>
@@ -3616,6 +4744,7 @@
         </w:rPr>
         <w:t xml:space="preserve">{%p </w:t>
       </w:r>
+      <w:proofErr w:type="gramStart"/>
       <w:r>
         <w:rPr>
           <w:rFonts w:ascii="Arial" w:hAnsi="Arial" w:cs="Arial"/>
@@ -3628,6 +4757,7 @@
         </w:rPr>
         <w:t xml:space="preserve"> %}</w:t>
       </w:r>
+      <w:proofErr w:type="gramEnd"/>
     </w:p>
     <w:p>
       <w:pPr>
@@ -3643,7 +4773,7 @@
         </w:rPr>
         <w:t xml:space="preserve">To learn more about what is required, go to </w:t>
       </w:r>
-      <w:hyperlink r:id="rId29" w:history="1">
+      <w:hyperlink r:id="rId28" w:history="1">
         <w:r>
           <w:rPr>
             <w:rStyle w:val="Hyperlink"/>
@@ -3695,8 +4825,16 @@
         <w:rPr>
           <w:rFonts w:ascii="Arial" w:hAnsi="Arial" w:cs="Arial"/>
         </w:rPr>
-        <w:t>{%p endif %}</w:t>
-      </w:r>
+        <w:t xml:space="preserve">{%p </w:t>
+      </w:r>
+      <w:proofErr w:type="gramStart"/>
+      <w:r>
+        <w:rPr>
+          <w:rFonts w:ascii="Arial" w:hAnsi="Arial" w:cs="Arial"/>
+        </w:rPr>
+        <w:t>endif %}</w:t>
+      </w:r>
+      <w:proofErr w:type="gramEnd"/>
     </w:p>
     <w:p>
       <w:pPr>
@@ -3713,7 +4851,14 @@
         <w:rPr>
           <w:rFonts w:ascii="Arial" w:hAnsi="Arial" w:cs="Arial"/>
         </w:rPr>
-        <w:t>{%p endif %</w:t>
+        <w:t xml:space="preserve">{%p </w:t>
+      </w:r>
+      <w:proofErr w:type="gramStart"/>
+      <w:r>
+        <w:rPr>
+          <w:rFonts w:ascii="Arial" w:hAnsi="Arial" w:cs="Arial"/>
+        </w:rPr>
+        <w:t>endif %</w:t>
       </w:r>
       <w:r>
         <w:rPr>
@@ -3721,6 +4866,7 @@
         </w:rPr>
         <w:t>}</w:t>
       </w:r>
+      <w:proofErr w:type="gramEnd"/>
     </w:p>
     <w:p>
       <w:pPr>
@@ -3768,7 +4914,7 @@
       </w:r>
     </w:p>
     <w:sectPr>
-      <w:footerReference w:type="default" r:id="rId30"/>
+      <w:footerReference w:type="default" r:id="rId29"/>
       <w:pgSz w:w="12240" w:h="15840"/>
       <w:pgMar w:top="1440" w:right="1440" w:bottom="1440" w:left="1440" w:header="1440" w:footer="1008" w:gutter="0"/>
       <w:pgNumType w:start="2"/>
@@ -3844,9 +4990,9 @@
 <file path=word/numbering.xml><?xml version="1.0" encoding="utf-8"?>
 <w:numbering xmlns:wpc="http://schemas.microsoft.com/office/word/2010/wordprocessingCanvas" xmlns:cx="http://schemas.microsoft.com/office/drawing/2014/chartex" xmlns:cx1="http://schemas.microsoft.com/office/drawing/2015/9/8/chartex" xmlns:cx2="http://schemas.microsoft.com/office/drawing/2015/10/21/chartex" xmlns:cx3="http://schemas.microsoft.com/office/drawing/2016/5/9/chartex" xmlns:cx4="http://schemas.microsoft.com/office/drawing/2016/5/10/chartex" xmlns:cx5="http://schemas.microsoft.com/office/drawing/2016/5/11/chartex" xmlns:cx6="http://schemas.microsoft.com/office/drawing/2016/5/12/chartex" xmlns:cx7="http://schemas.microsoft.com/office/drawing/2016/5/13/chartex" xmlns:cx8="http://schemas.microsoft.com/office/drawing/2016/5/14/chartex" xmlns:mc="http://schemas.openxmlformats.org/markup-compatibility/2006" xmlns:aink="http://schemas.microsoft.com/office/drawing/2016/ink" xmlns:am3d="http://schemas.microsoft.com/office/drawing/2017/model3d" xmlns:o="urn:schemas-microsoft-com:office:office" xmlns:oel="http://schemas.microsoft.com/office/2019/extlst" xmlns:r="http://schemas.openxmlformats.org/officeDocument/2006/relationships" xmlns:m="http://schemas.openxmlformats.org/officeDocument/2006/math" xmlns:v="urn:schemas-microsoft-com:vml" xmlns:wp14="http://schemas.microsoft.com/office/word/2010/wordprocessingDrawing" xmlns:wp="http://schemas.openxmlformats.org/drawingml/2006/wordprocessingDrawing" xmlns:w10="urn:schemas-microsoft-com:office:word" xmlns:w="http://schemas.openxmlformats.org/wordprocessingml/2006/main" xmlns:w14="http://schemas.microsoft.com/office/word/2010/wordml" xmlns:w15="http://schemas.microsoft.com/office/word/2012/wordml" xmlns:w16cex="http://schemas.microsoft.com/office/word/2018/wordml/cex" xmlns:w16cid="http://schemas.microsoft.com/office/word/2016/wordml/cid" xmlns:w16="http://schemas.microsoft.com/office/word/2018/wordml" xmlns:w16du="http://schemas.microsoft.com/office/word/2023/wordml/word16du" xmlns:w16sdtdh="http://schemas.microsoft.com/office/word/2020/wordml/sdtdatahash" xmlns:w16sdtfl="http://schemas.microsoft.com/office/word/2024/wordml/sdtformatlock" xmlns:w16se="http://schemas.microsoft.com/office/word/2015/wordml/symex" xmlns:wpg="http://schemas.microsoft.com/office/word/2010/wordprocessingGroup" xmlns:wpi="http://schemas.microsoft.com/office/word/2010/wordprocessingInk" xmlns:wne="http://schemas.microsoft.com/office/word/2006/wordml" xmlns:wps="http://schemas.microsoft.com/office/word/2010/wordprocessingShape" mc:Ignorable="w14 w15 w16se w16cid w16 w16cex w16sdtdh w16sdtfl w16du wp14">
   <w:abstractNum w:abstractNumId="0" w15:restartNumberingAfterBreak="0">
-    <w:nsid w:val="5F940C4B"/>
+    <w:nsid w:val="3F58430E"/>
     <w:multiLevelType w:val="hybridMultilevel"/>
-    <w:tmpl w:val="97FADF9E"/>
+    <w:tmpl w:val="54387390"/>
     <w:lvl w:ilvl="0" w:tplc="04090001">
       <w:start w:val="1"/>
       <w:numFmt w:val="bullet"/>
@@ -3956,8 +5102,239 @@
       </w:rPr>
     </w:lvl>
   </w:abstractNum>
+  <w:abstractNum w:abstractNumId="1" w15:restartNumberingAfterBreak="0">
+    <w:nsid w:val="4DF4509B"/>
+    <w:multiLevelType w:val="hybridMultilevel"/>
+    <w:tmpl w:val="F86E19E4"/>
+    <w:lvl w:ilvl="0" w:tplc="605ABC54">
+      <w:numFmt w:val="bullet"/>
+      <w:lvlText w:val="•"/>
+      <w:lvlJc w:val="left"/>
+      <w:pPr>
+        <w:ind w:left="4" w:hanging="450"/>
+      </w:pPr>
+      <w:rPr>
+        <w:rFonts w:ascii="Arial" w:eastAsiaTheme="minorHAnsi" w:hAnsi="Arial" w:cs="Arial" w:hint="default"/>
+      </w:rPr>
+    </w:lvl>
+    <w:lvl w:ilvl="1" w:tplc="04090003" w:tentative="1">
+      <w:start w:val="1"/>
+      <w:numFmt w:val="bullet"/>
+      <w:lvlText w:val="o"/>
+      <w:lvlJc w:val="left"/>
+      <w:pPr>
+        <w:ind w:left="634" w:hanging="360"/>
+      </w:pPr>
+      <w:rPr>
+        <w:rFonts w:ascii="Courier New" w:hAnsi="Courier New" w:cs="Courier New" w:hint="default"/>
+      </w:rPr>
+    </w:lvl>
+    <w:lvl w:ilvl="2" w:tplc="04090005" w:tentative="1">
+      <w:start w:val="1"/>
+      <w:numFmt w:val="bullet"/>
+      <w:lvlText w:val=""/>
+      <w:lvlJc w:val="left"/>
+      <w:pPr>
+        <w:ind w:left="1354" w:hanging="360"/>
+      </w:pPr>
+      <w:rPr>
+        <w:rFonts w:ascii="Wingdings" w:hAnsi="Wingdings" w:hint="default"/>
+      </w:rPr>
+    </w:lvl>
+    <w:lvl w:ilvl="3" w:tplc="04090001" w:tentative="1">
+      <w:start w:val="1"/>
+      <w:numFmt w:val="bullet"/>
+      <w:lvlText w:val=""/>
+      <w:lvlJc w:val="left"/>
+      <w:pPr>
+        <w:ind w:left="2074" w:hanging="360"/>
+      </w:pPr>
+      <w:rPr>
+        <w:rFonts w:ascii="Symbol" w:hAnsi="Symbol" w:hint="default"/>
+      </w:rPr>
+    </w:lvl>
+    <w:lvl w:ilvl="4" w:tplc="04090003" w:tentative="1">
+      <w:start w:val="1"/>
+      <w:numFmt w:val="bullet"/>
+      <w:lvlText w:val="o"/>
+      <w:lvlJc w:val="left"/>
+      <w:pPr>
+        <w:ind w:left="2794" w:hanging="360"/>
+      </w:pPr>
+      <w:rPr>
+        <w:rFonts w:ascii="Courier New" w:hAnsi="Courier New" w:cs="Courier New" w:hint="default"/>
+      </w:rPr>
+    </w:lvl>
+    <w:lvl w:ilvl="5" w:tplc="04090005" w:tentative="1">
+      <w:start w:val="1"/>
+      <w:numFmt w:val="bullet"/>
+      <w:lvlText w:val=""/>
+      <w:lvlJc w:val="left"/>
+      <w:pPr>
+        <w:ind w:left="3514" w:hanging="360"/>
+      </w:pPr>
+      <w:rPr>
+        <w:rFonts w:ascii="Wingdings" w:hAnsi="Wingdings" w:hint="default"/>
+      </w:rPr>
+    </w:lvl>
+    <w:lvl w:ilvl="6" w:tplc="04090001" w:tentative="1">
+      <w:start w:val="1"/>
+      <w:numFmt w:val="bullet"/>
+      <w:lvlText w:val=""/>
+      <w:lvlJc w:val="left"/>
+      <w:pPr>
+        <w:ind w:left="4234" w:hanging="360"/>
+      </w:pPr>
+      <w:rPr>
+        <w:rFonts w:ascii="Symbol" w:hAnsi="Symbol" w:hint="default"/>
+      </w:rPr>
+    </w:lvl>
+    <w:lvl w:ilvl="7" w:tplc="04090003" w:tentative="1">
+      <w:start w:val="1"/>
+      <w:numFmt w:val="bullet"/>
+      <w:lvlText w:val="o"/>
+      <w:lvlJc w:val="left"/>
+      <w:pPr>
+        <w:ind w:left="4954" w:hanging="360"/>
+      </w:pPr>
+      <w:rPr>
+        <w:rFonts w:ascii="Courier New" w:hAnsi="Courier New" w:cs="Courier New" w:hint="default"/>
+      </w:rPr>
+    </w:lvl>
+    <w:lvl w:ilvl="8" w:tplc="04090005" w:tentative="1">
+      <w:start w:val="1"/>
+      <w:numFmt w:val="bullet"/>
+      <w:lvlText w:val=""/>
+      <w:lvlJc w:val="left"/>
+      <w:pPr>
+        <w:ind w:left="5674" w:hanging="360"/>
+      </w:pPr>
+      <w:rPr>
+        <w:rFonts w:ascii="Wingdings" w:hAnsi="Wingdings" w:hint="default"/>
+      </w:rPr>
+    </w:lvl>
+  </w:abstractNum>
+  <w:abstractNum w:abstractNumId="2" w15:restartNumberingAfterBreak="0">
+    <w:nsid w:val="5F940C4B"/>
+    <w:multiLevelType w:val="hybridMultilevel"/>
+    <w:tmpl w:val="97FADF9E"/>
+    <w:lvl w:ilvl="0" w:tplc="04090001">
+      <w:start w:val="1"/>
+      <w:numFmt w:val="bullet"/>
+      <w:lvlText w:val=""/>
+      <w:lvlJc w:val="left"/>
+      <w:pPr>
+        <w:ind w:left="274" w:hanging="360"/>
+      </w:pPr>
+      <w:rPr>
+        <w:rFonts w:ascii="Symbol" w:hAnsi="Symbol" w:hint="default"/>
+      </w:rPr>
+    </w:lvl>
+    <w:lvl w:ilvl="1" w:tplc="04090003" w:tentative="1">
+      <w:start w:val="1"/>
+      <w:numFmt w:val="bullet"/>
+      <w:lvlText w:val="o"/>
+      <w:lvlJc w:val="left"/>
+      <w:pPr>
+        <w:ind w:left="994" w:hanging="360"/>
+      </w:pPr>
+      <w:rPr>
+        <w:rFonts w:ascii="Courier New" w:hAnsi="Courier New" w:cs="Courier New" w:hint="default"/>
+      </w:rPr>
+    </w:lvl>
+    <w:lvl w:ilvl="2" w:tplc="04090005" w:tentative="1">
+      <w:start w:val="1"/>
+      <w:numFmt w:val="bullet"/>
+      <w:lvlText w:val=""/>
+      <w:lvlJc w:val="left"/>
+      <w:pPr>
+        <w:ind w:left="1714" w:hanging="360"/>
+      </w:pPr>
+      <w:rPr>
+        <w:rFonts w:ascii="Wingdings" w:hAnsi="Wingdings" w:hint="default"/>
+      </w:rPr>
+    </w:lvl>
+    <w:lvl w:ilvl="3" w:tplc="04090001" w:tentative="1">
+      <w:start w:val="1"/>
+      <w:numFmt w:val="bullet"/>
+      <w:lvlText w:val=""/>
+      <w:lvlJc w:val="left"/>
+      <w:pPr>
+        <w:ind w:left="2434" w:hanging="360"/>
+      </w:pPr>
+      <w:rPr>
+        <w:rFonts w:ascii="Symbol" w:hAnsi="Symbol" w:hint="default"/>
+      </w:rPr>
+    </w:lvl>
+    <w:lvl w:ilvl="4" w:tplc="04090003" w:tentative="1">
+      <w:start w:val="1"/>
+      <w:numFmt w:val="bullet"/>
+      <w:lvlText w:val="o"/>
+      <w:lvlJc w:val="left"/>
+      <w:pPr>
+        <w:ind w:left="3154" w:hanging="360"/>
+      </w:pPr>
+      <w:rPr>
+        <w:rFonts w:ascii="Courier New" w:hAnsi="Courier New" w:cs="Courier New" w:hint="default"/>
+      </w:rPr>
+    </w:lvl>
+    <w:lvl w:ilvl="5" w:tplc="04090005" w:tentative="1">
+      <w:start w:val="1"/>
+      <w:numFmt w:val="bullet"/>
+      <w:lvlText w:val=""/>
+      <w:lvlJc w:val="left"/>
+      <w:pPr>
+        <w:ind w:left="3874" w:hanging="360"/>
+      </w:pPr>
+      <w:rPr>
+        <w:rFonts w:ascii="Wingdings" w:hAnsi="Wingdings" w:hint="default"/>
+      </w:rPr>
+    </w:lvl>
+    <w:lvl w:ilvl="6" w:tplc="04090001" w:tentative="1">
+      <w:start w:val="1"/>
+      <w:numFmt w:val="bullet"/>
+      <w:lvlText w:val=""/>
+      <w:lvlJc w:val="left"/>
+      <w:pPr>
+        <w:ind w:left="4594" w:hanging="360"/>
+      </w:pPr>
+      <w:rPr>
+        <w:rFonts w:ascii="Symbol" w:hAnsi="Symbol" w:hint="default"/>
+      </w:rPr>
+    </w:lvl>
+    <w:lvl w:ilvl="7" w:tplc="04090003" w:tentative="1">
+      <w:start w:val="1"/>
+      <w:numFmt w:val="bullet"/>
+      <w:lvlText w:val="o"/>
+      <w:lvlJc w:val="left"/>
+      <w:pPr>
+        <w:ind w:left="5314" w:hanging="360"/>
+      </w:pPr>
+      <w:rPr>
+        <w:rFonts w:ascii="Courier New" w:hAnsi="Courier New" w:cs="Courier New" w:hint="default"/>
+      </w:rPr>
+    </w:lvl>
+    <w:lvl w:ilvl="8" w:tplc="04090005" w:tentative="1">
+      <w:start w:val="1"/>
+      <w:numFmt w:val="bullet"/>
+      <w:lvlText w:val=""/>
+      <w:lvlJc w:val="left"/>
+      <w:pPr>
+        <w:ind w:left="6034" w:hanging="360"/>
+      </w:pPr>
+      <w:rPr>
+        <w:rFonts w:ascii="Wingdings" w:hAnsi="Wingdings" w:hint="default"/>
+      </w:rPr>
+    </w:lvl>
+  </w:abstractNum>
   <w:num w:numId="1" w16cid:durableId="154421661">
+    <w:abstractNumId w:val="2"/>
+  </w:num>
+  <w:num w:numId="2" w16cid:durableId="784926921">
     <w:abstractNumId w:val="0"/>
+  </w:num>
+  <w:num w:numId="3" w16cid:durableId="1597638023">
+    <w:abstractNumId w:val="1"/>
   </w:num>
 </w:numbering>
 </file>

</xml_diff>

<commit_message>
get reminders page working for paternity and investments
</commit_message>
<xml_diff>
--- a/docassemble/MLHDivorceAndCustody/data/templates/reminders_template.docx
+++ b/docassemble/MLHDivorceAndCustody/data/templates/reminders_template.docx
@@ -476,164 +476,6 @@
     </w:p>
     <w:p>
       <w:pPr>
-        <w:tabs>
-          <w:tab w:val="left" w:leader="dot" w:pos="7200"/>
-        </w:tabs>
-        <w:spacing w:after="0"/>
-        <w:rPr>
-          <w:rFonts w:ascii="Arial" w:hAnsi="Arial" w:cs="Arial"/>
-        </w:rPr>
-      </w:pPr>
-      <w:r>
-        <w:rPr>
-          <w:rFonts w:ascii="Arial" w:hAnsi="Arial" w:cs="Arial"/>
-        </w:rPr>
-        <w:t>{%</w:t>
-      </w:r>
-      <w:r>
-        <w:rPr>
-          <w:rFonts w:ascii="Arial" w:hAnsi="Arial" w:cs="Arial"/>
-        </w:rPr>
-        <w:t>p</w:t>
-      </w:r>
-      <w:r>
-        <w:rPr>
-          <w:rFonts w:ascii="Arial" w:hAnsi="Arial" w:cs="Arial"/>
-        </w:rPr>
-        <w:t xml:space="preserve"> set break = False %}</w:t>
-      </w:r>
-    </w:p>
-    <w:p>
-      <w:pPr>
-        <w:tabs>
-          <w:tab w:val="left" w:leader="dot" w:pos="7200"/>
-        </w:tabs>
-        <w:spacing w:after="0"/>
-        <w:rPr>
-          <w:rFonts w:ascii="Arial" w:hAnsi="Arial" w:cs="Arial"/>
-        </w:rPr>
-      </w:pPr>
-      <w:r>
-        <w:rPr>
-          <w:rFonts w:ascii="Arial" w:hAnsi="Arial" w:cs="Arial"/>
-        </w:rPr>
-        <w:t>{%</w:t>
-      </w:r>
-      <w:r>
-        <w:rPr>
-          <w:rFonts w:ascii="Arial" w:hAnsi="Arial" w:cs="Arial"/>
-        </w:rPr>
-        <w:t>p</w:t>
-      </w:r>
-      <w:r>
-        <w:rPr>
-          <w:rFonts w:ascii="Arial" w:hAnsi="Arial" w:cs="Arial"/>
-        </w:rPr>
-        <w:t xml:space="preserve"> fo</w:t>
-      </w:r>
-      <w:r>
-        <w:rPr>
-          <w:rFonts w:ascii="Arial" w:hAnsi="Arial" w:cs="Arial"/>
-        </w:rPr>
-        <w:t xml:space="preserve">r </w:t>
-      </w:r>
-      <w:r>
-        <w:rPr>
-          <w:rFonts w:ascii="Arial" w:hAnsi="Arial" w:cs="Arial"/>
-        </w:rPr>
-        <w:t>account</w:t>
-      </w:r>
-      <w:r>
-        <w:rPr>
-          <w:rFonts w:ascii="Arial" w:hAnsi="Arial" w:cs="Arial"/>
-        </w:rPr>
-        <w:t xml:space="preserve"> in </w:t>
-      </w:r>
-      <w:r>
-        <w:rPr>
-          <w:rFonts w:ascii="Arial" w:hAnsi="Arial" w:cs="Arial"/>
-        </w:rPr>
-        <w:t>marriage.accounts</w:t>
-      </w:r>
-      <w:r>
-        <w:rPr>
-          <w:rFonts w:ascii="Arial" w:hAnsi="Arial" w:cs="Arial"/>
-        </w:rPr>
-        <w:t xml:space="preserve"> </w:t>
-      </w:r>
-      <w:r>
-        <w:rPr>
-          <w:rFonts w:ascii="Arial" w:hAnsi="Arial" w:cs="Arial"/>
-        </w:rPr>
-        <w:t>%}</w:t>
-      </w:r>
-    </w:p>
-    <w:p>
-      <w:pPr>
-        <w:tabs>
-          <w:tab w:val="left" w:leader="dot" w:pos="7200"/>
-        </w:tabs>
-        <w:spacing w:after="0"/>
-        <w:rPr>
-          <w:rFonts w:ascii="Arial" w:hAnsi="Arial" w:cs="Arial"/>
-        </w:rPr>
-      </w:pPr>
-      <w:r>
-        <w:rPr>
-          <w:rFonts w:ascii="Arial" w:hAnsi="Arial" w:cs="Arial"/>
-        </w:rPr>
-        <w:t>{%</w:t>
-      </w:r>
-      <w:r>
-        <w:rPr>
-          <w:rFonts w:ascii="Arial" w:hAnsi="Arial" w:cs="Arial"/>
-        </w:rPr>
-        <w:t>p</w:t>
-      </w:r>
-      <w:r>
-        <w:rPr>
-          <w:rFonts w:ascii="Arial" w:hAnsi="Arial" w:cs="Arial"/>
-        </w:rPr>
-        <w:t xml:space="preserve"> if not break %}</w:t>
-      </w:r>
-    </w:p>
-    <w:p>
-      <w:pPr>
-        <w:tabs>
-          <w:tab w:val="left" w:leader="dot" w:pos="7200"/>
-        </w:tabs>
-        <w:spacing w:after="0"/>
-        <w:rPr>
-          <w:rFonts w:ascii="Arial" w:hAnsi="Arial" w:cs="Arial"/>
-        </w:rPr>
-      </w:pPr>
-      <w:r>
-        <w:rPr>
-          <w:rFonts w:ascii="Arial" w:hAnsi="Arial" w:cs="Arial"/>
-        </w:rPr>
-        <w:t>{%</w:t>
-      </w:r>
-      <w:r>
-        <w:rPr>
-          <w:rFonts w:ascii="Arial" w:hAnsi="Arial" w:cs="Arial"/>
-        </w:rPr>
-        <w:t>p</w:t>
-      </w:r>
-      <w:r>
-        <w:rPr>
-          <w:rFonts w:ascii="Arial" w:hAnsi="Arial" w:cs="Arial"/>
-        </w:rPr>
-        <w:t xml:space="preserve"> if </w:t>
-      </w:r>
-      <w:r>
-        <w:rPr>
-          <w:rFonts w:ascii="Arial" w:hAnsi="Arial" w:cs="Arial"/>
-        </w:rPr>
-        <w:t>account.kind not in [“Cash”, “Savings”, “Checking”] %}</w:t>
-      </w:r>
-    </w:p>
-    <w:p>
-      <w:pPr>
         <w:pStyle w:val="Heading3"/>
         <w:ind w:left="0"/>
       </w:pPr>
@@ -834,140 +676,6 @@
         <w:rPr>
           <w:rFonts w:ascii="Arial" w:hAnsi="Arial" w:cs="Arial"/>
         </w:rPr>
-        <w:t>{%</w:t>
-      </w:r>
-      <w:r>
-        <w:rPr>
-          <w:rFonts w:ascii="Arial" w:hAnsi="Arial" w:cs="Arial"/>
-        </w:rPr>
-        <w:t>p</w:t>
-      </w:r>
-      <w:r>
-        <w:rPr>
-          <w:rFonts w:ascii="Arial" w:hAnsi="Arial" w:cs="Arial"/>
-        </w:rPr>
-        <w:t xml:space="preserve"> set break = True %}</w:t>
-      </w:r>
-    </w:p>
-    <w:p>
-      <w:pPr>
-        <w:tabs>
-          <w:tab w:val="left" w:leader="dot" w:pos="7200"/>
-        </w:tabs>
-        <w:spacing w:after="0"/>
-        <w:rPr>
-          <w:rFonts w:ascii="Arial" w:hAnsi="Arial" w:cs="Arial"/>
-        </w:rPr>
-      </w:pPr>
-      <w:r>
-        <w:rPr>
-          <w:rFonts w:ascii="Arial" w:hAnsi="Arial" w:cs="Arial"/>
-        </w:rPr>
-        <w:t>{%</w:t>
-      </w:r>
-      <w:r>
-        <w:rPr>
-          <w:rFonts w:ascii="Arial" w:hAnsi="Arial" w:cs="Arial"/>
-        </w:rPr>
-        <w:t>p</w:t>
-      </w:r>
-      <w:r>
-        <w:rPr>
-          <w:rFonts w:ascii="Arial" w:hAnsi="Arial" w:cs="Arial"/>
-        </w:rPr>
-        <w:t xml:space="preserve"> endif %</w:t>
-      </w:r>
-      <w:r>
-        <w:rPr>
-          <w:rFonts w:ascii="Arial" w:hAnsi="Arial" w:cs="Arial"/>
-        </w:rPr>
-        <w:t>}</w:t>
-      </w:r>
-    </w:p>
-    <w:p>
-      <w:pPr>
-        <w:tabs>
-          <w:tab w:val="left" w:leader="dot" w:pos="7200"/>
-        </w:tabs>
-        <w:spacing w:after="0"/>
-        <w:rPr>
-          <w:rFonts w:ascii="Arial" w:hAnsi="Arial" w:cs="Arial"/>
-        </w:rPr>
-      </w:pPr>
-      <w:r>
-        <w:rPr>
-          <w:rFonts w:ascii="Arial" w:hAnsi="Arial" w:cs="Arial"/>
-        </w:rPr>
-        <w:t>{%</w:t>
-      </w:r>
-      <w:r>
-        <w:rPr>
-          <w:rFonts w:ascii="Arial" w:hAnsi="Arial" w:cs="Arial"/>
-        </w:rPr>
-        <w:t>p</w:t>
-      </w:r>
-      <w:r>
-        <w:rPr>
-          <w:rFonts w:ascii="Arial" w:hAnsi="Arial" w:cs="Arial"/>
-        </w:rPr>
-        <w:t xml:space="preserve"> endif %}</w:t>
-      </w:r>
-    </w:p>
-    <w:p>
-      <w:pPr>
-        <w:tabs>
-          <w:tab w:val="left" w:leader="dot" w:pos="7200"/>
-        </w:tabs>
-        <w:spacing w:after="0"/>
-        <w:rPr>
-          <w:rFonts w:ascii="Arial" w:hAnsi="Arial" w:cs="Arial"/>
-        </w:rPr>
-      </w:pPr>
-      <w:r>
-        <w:rPr>
-          <w:rFonts w:ascii="Arial" w:hAnsi="Arial" w:cs="Arial"/>
-        </w:rPr>
-        <w:t>{%</w:t>
-      </w:r>
-      <w:r>
-        <w:rPr>
-          <w:rFonts w:ascii="Arial" w:hAnsi="Arial" w:cs="Arial"/>
-        </w:rPr>
-        <w:t>p</w:t>
-      </w:r>
-      <w:r>
-        <w:rPr>
-          <w:rFonts w:ascii="Arial" w:hAnsi="Arial" w:cs="Arial"/>
-        </w:rPr>
-        <w:t xml:space="preserve"> end</w:t>
-      </w:r>
-      <w:r>
-        <w:rPr>
-          <w:rFonts w:ascii="Arial" w:hAnsi="Arial" w:cs="Arial"/>
-        </w:rPr>
-        <w:t>for</w:t>
-      </w:r>
-      <w:r>
-        <w:rPr>
-          <w:rFonts w:ascii="Arial" w:hAnsi="Arial" w:cs="Arial"/>
-        </w:rPr>
-        <w:t xml:space="preserve"> %}</w:t>
-      </w:r>
-    </w:p>
-    <w:p>
-      <w:pPr>
-        <w:tabs>
-          <w:tab w:val="left" w:leader="dot" w:pos="7200"/>
-        </w:tabs>
-        <w:spacing w:after="0"/>
-        <w:rPr>
-          <w:rFonts w:ascii="Arial" w:hAnsi="Arial" w:cs="Arial"/>
-        </w:rPr>
-      </w:pPr>
-      <w:r>
-        <w:rPr>
-          <w:rFonts w:ascii="Arial" w:hAnsi="Arial" w:cs="Arial"/>
-        </w:rPr>
         <w:t>{%p endif %}</w:t>
       </w:r>
     </w:p>
@@ -983,7 +691,6 @@
         <w:rPr>
           <w:rFonts w:ascii="Arial" w:hAnsi="Arial" w:cs="Arial"/>
         </w:rPr>
-        <w:lastRenderedPageBreak/>
         <w:t xml:space="preserve">{%p </w:t>
       </w:r>
       <w:r>
@@ -1120,7 +827,14 @@
         <w:rPr>
           <w:rFonts w:ascii="Arial" w:hAnsi="Arial" w:cs="Arial"/>
         </w:rPr>
-        <w:t xml:space="preserve">t use these forms or the Michigan Legal Help website to get a temporary restraining order for marital property/assets. </w:t>
+        <w:t xml:space="preserve">t use these forms or the Michigan Legal Help website to get a temporary restraining order for </w:t>
+      </w:r>
+      <w:r>
+        <w:rPr>
+          <w:rFonts w:ascii="Arial" w:hAnsi="Arial" w:cs="Arial"/>
+        </w:rPr>
+        <w:lastRenderedPageBreak/>
+        <w:t xml:space="preserve">marital property/assets. </w:t>
       </w:r>
       <w:r>
         <w:rPr>
@@ -2024,136 +1738,31 @@
         <w:rPr>
           <w:rFonts w:ascii="Arial" w:hAnsi="Arial" w:cs="Arial"/>
         </w:rPr>
-        <w:t>%}</w:t>
-      </w:r>
-    </w:p>
-    <w:p>
-      <w:pPr>
-        <w:tabs>
-          <w:tab w:val="left" w:leader="dot" w:pos="7200"/>
-        </w:tabs>
-        <w:spacing w:after="0"/>
-        <w:rPr>
-          <w:rFonts w:ascii="Arial" w:hAnsi="Arial" w:cs="Arial"/>
-        </w:rPr>
-      </w:pPr>
-      <w:r>
-        <w:rPr>
-          <w:rFonts w:ascii="Arial" w:hAnsi="Arial" w:cs="Arial"/>
-        </w:rPr>
-        <w:t>{%</w:t>
-      </w:r>
-      <w:r>
-        <w:rPr>
-          <w:rFonts w:ascii="Arial" w:hAnsi="Arial" w:cs="Arial"/>
-        </w:rPr>
-        <w:t>p</w:t>
-      </w:r>
-      <w:r>
-        <w:rPr>
-          <w:rFonts w:ascii="Arial" w:hAnsi="Arial" w:cs="Arial"/>
-        </w:rPr>
-        <w:t xml:space="preserve"> set break = False %}</w:t>
-      </w:r>
-    </w:p>
-    <w:p>
-      <w:pPr>
-        <w:tabs>
-          <w:tab w:val="left" w:leader="dot" w:pos="7200"/>
-        </w:tabs>
-        <w:spacing w:after="0"/>
-        <w:rPr>
-          <w:rFonts w:ascii="Arial" w:hAnsi="Arial" w:cs="Arial"/>
-        </w:rPr>
-      </w:pPr>
-      <w:r>
-        <w:rPr>
-          <w:rFonts w:ascii="Arial" w:hAnsi="Arial" w:cs="Arial"/>
-        </w:rPr>
-        <w:lastRenderedPageBreak/>
-        <w:t>{%p fo</w:t>
-      </w:r>
-      <w:r>
-        <w:rPr>
-          <w:rFonts w:ascii="Arial" w:hAnsi="Arial" w:cs="Arial"/>
-        </w:rPr>
-        <w:t xml:space="preserve">r child in </w:t>
-      </w:r>
-      <w:r>
-        <w:rPr>
-          <w:rFonts w:ascii="Arial" w:hAnsi="Arial" w:cs="Arial"/>
-        </w:rPr>
-        <w:t xml:space="preserve">children.filter(legal_parent="both") </w:t>
-      </w:r>
-      <w:r>
-        <w:rPr>
-          <w:rFonts w:ascii="Arial" w:hAnsi="Arial" w:cs="Arial"/>
-        </w:rPr>
-        <w:t>%}</w:t>
-      </w:r>
-    </w:p>
-    <w:p>
-      <w:pPr>
-        <w:tabs>
-          <w:tab w:val="left" w:leader="dot" w:pos="7200"/>
-        </w:tabs>
-        <w:spacing w:after="0"/>
-        <w:rPr>
-          <w:rFonts w:ascii="Arial" w:hAnsi="Arial" w:cs="Arial"/>
-        </w:rPr>
-      </w:pPr>
-      <w:r>
-        <w:rPr>
-          <w:rFonts w:ascii="Arial" w:hAnsi="Arial" w:cs="Arial"/>
-        </w:rPr>
-        <w:t>{%</w:t>
-      </w:r>
-      <w:r>
-        <w:rPr>
-          <w:rFonts w:ascii="Arial" w:hAnsi="Arial" w:cs="Arial"/>
-        </w:rPr>
-        <w:t>p</w:t>
-      </w:r>
-      <w:r>
-        <w:rPr>
-          <w:rFonts w:ascii="Arial" w:hAnsi="Arial" w:cs="Arial"/>
-        </w:rPr>
-        <w:t xml:space="preserve"> if not break %}</w:t>
-      </w:r>
-    </w:p>
-    <w:p>
-      <w:pPr>
-        <w:tabs>
-          <w:tab w:val="left" w:leader="dot" w:pos="7200"/>
-        </w:tabs>
-        <w:spacing w:after="0"/>
-        <w:rPr>
-          <w:rFonts w:ascii="Arial" w:hAnsi="Arial" w:cs="Arial"/>
-        </w:rPr>
-      </w:pPr>
-      <w:r>
-        <w:rPr>
-          <w:rFonts w:ascii="Arial" w:hAnsi="Arial" w:cs="Arial"/>
-        </w:rPr>
-        <w:t>{%</w:t>
-      </w:r>
-      <w:r>
-        <w:rPr>
-          <w:rFonts w:ascii="Arial" w:hAnsi="Arial" w:cs="Arial"/>
-        </w:rPr>
-        <w:t>p</w:t>
-      </w:r>
-      <w:r>
-        <w:rPr>
-          <w:rFonts w:ascii="Arial" w:hAnsi="Arial" w:cs="Arial"/>
-        </w:rPr>
-        <w:t xml:space="preserve"> if ((child.origin == "premarital_with_another" and child.parentage_established in ["affidavit", "court_order"] and child.how_conceived == "sex") or (child.origin == "marital_third_party_conceived" and child.legal_parent == "both")) and child.parentage_plan_to_revoke</w:t>
-      </w:r>
-      <w:r>
-        <w:rPr>
-          <w:rFonts w:ascii="Arial" w:hAnsi="Arial" w:cs="Arial"/>
-        </w:rPr>
-        <w:t xml:space="preserve"> %}</w:t>
+        <w:t xml:space="preserve">and </w:t>
+      </w:r>
+      <w:r>
+        <w:rPr>
+          <w:rFonts w:ascii="Arial" w:hAnsi="Arial" w:cs="Arial"/>
+        </w:rPr>
+        <w:t>children.filter(legal_parent="both")</w:t>
+      </w:r>
+      <w:r>
+        <w:rPr>
+          <w:rFonts w:ascii="Arial" w:hAnsi="Arial" w:cs="Arial"/>
+        </w:rPr>
+        <w:t>.filter(revoke_paternity_reminder=True</w:t>
+      </w:r>
+      <w:r>
+        <w:rPr>
+          <w:rFonts w:ascii="Arial" w:hAnsi="Arial" w:cs="Arial"/>
+        </w:rPr>
+        <w:t>)</w:t>
+      </w:r>
+      <w:r>
+        <w:rPr>
+          <w:rFonts w:ascii="Arial" w:hAnsi="Arial" w:cs="Arial"/>
+        </w:rPr>
+        <w:t xml:space="preserve"> | length &gt; 0 %}</w:t>
       </w:r>
     </w:p>
     <w:p>
@@ -2306,6 +1915,7 @@
         <w:rPr>
           <w:rFonts w:ascii="Arial" w:hAnsi="Arial" w:cs="Arial"/>
         </w:rPr>
+        <w:lastRenderedPageBreak/>
         <w:t xml:space="preserve">If the judge revokes paternity before your divorce is final, you will need to correct the Judgment of Divorce before presenting it to the judge. </w:t>
       </w:r>
     </w:p>
@@ -2593,140 +2203,6 @@
         <w:rPr>
           <w:rFonts w:ascii="Arial" w:hAnsi="Arial" w:cs="Arial"/>
         </w:rPr>
-        <w:t xml:space="preserve"> set break = True %}</w:t>
-      </w:r>
-    </w:p>
-    <w:p>
-      <w:pPr>
-        <w:tabs>
-          <w:tab w:val="left" w:leader="dot" w:pos="7200"/>
-        </w:tabs>
-        <w:spacing w:after="0"/>
-        <w:rPr>
-          <w:rFonts w:ascii="Arial" w:hAnsi="Arial" w:cs="Arial"/>
-        </w:rPr>
-      </w:pPr>
-      <w:r>
-        <w:rPr>
-          <w:rFonts w:ascii="Arial" w:hAnsi="Arial" w:cs="Arial"/>
-        </w:rPr>
-        <w:t>{%</w:t>
-      </w:r>
-      <w:r>
-        <w:rPr>
-          <w:rFonts w:ascii="Arial" w:hAnsi="Arial" w:cs="Arial"/>
-        </w:rPr>
-        <w:t>p</w:t>
-      </w:r>
-      <w:r>
-        <w:rPr>
-          <w:rFonts w:ascii="Arial" w:hAnsi="Arial" w:cs="Arial"/>
-        </w:rPr>
-        <w:t xml:space="preserve"> endif %</w:t>
-      </w:r>
-      <w:r>
-        <w:rPr>
-          <w:rFonts w:ascii="Arial" w:hAnsi="Arial" w:cs="Arial"/>
-        </w:rPr>
-        <w:t>}</w:t>
-      </w:r>
-    </w:p>
-    <w:p>
-      <w:pPr>
-        <w:tabs>
-          <w:tab w:val="left" w:leader="dot" w:pos="7200"/>
-        </w:tabs>
-        <w:spacing w:after="0"/>
-        <w:rPr>
-          <w:rFonts w:ascii="Arial" w:hAnsi="Arial" w:cs="Arial"/>
-        </w:rPr>
-      </w:pPr>
-      <w:r>
-        <w:rPr>
-          <w:rFonts w:ascii="Arial" w:hAnsi="Arial" w:cs="Arial"/>
-        </w:rPr>
-        <w:t>{%</w:t>
-      </w:r>
-      <w:r>
-        <w:rPr>
-          <w:rFonts w:ascii="Arial" w:hAnsi="Arial" w:cs="Arial"/>
-        </w:rPr>
-        <w:t>p</w:t>
-      </w:r>
-      <w:r>
-        <w:rPr>
-          <w:rFonts w:ascii="Arial" w:hAnsi="Arial" w:cs="Arial"/>
-        </w:rPr>
-        <w:t xml:space="preserve"> endif %}</w:t>
-      </w:r>
-    </w:p>
-    <w:p>
-      <w:pPr>
-        <w:tabs>
-          <w:tab w:val="left" w:leader="dot" w:pos="7200"/>
-        </w:tabs>
-        <w:spacing w:after="0"/>
-        <w:rPr>
-          <w:rFonts w:ascii="Arial" w:hAnsi="Arial" w:cs="Arial"/>
-        </w:rPr>
-      </w:pPr>
-      <w:r>
-        <w:rPr>
-          <w:rFonts w:ascii="Arial" w:hAnsi="Arial" w:cs="Arial"/>
-        </w:rPr>
-        <w:t>{%</w:t>
-      </w:r>
-      <w:r>
-        <w:rPr>
-          <w:rFonts w:ascii="Arial" w:hAnsi="Arial" w:cs="Arial"/>
-        </w:rPr>
-        <w:t>p</w:t>
-      </w:r>
-      <w:r>
-        <w:rPr>
-          <w:rFonts w:ascii="Arial" w:hAnsi="Arial" w:cs="Arial"/>
-        </w:rPr>
-        <w:t xml:space="preserve"> end</w:t>
-      </w:r>
-      <w:r>
-        <w:rPr>
-          <w:rFonts w:ascii="Arial" w:hAnsi="Arial" w:cs="Arial"/>
-        </w:rPr>
-        <w:t>for</w:t>
-      </w:r>
-      <w:r>
-        <w:rPr>
-          <w:rFonts w:ascii="Arial" w:hAnsi="Arial" w:cs="Arial"/>
-        </w:rPr>
-        <w:t xml:space="preserve"> %}</w:t>
-      </w:r>
-    </w:p>
-    <w:p>
-      <w:pPr>
-        <w:tabs>
-          <w:tab w:val="left" w:leader="dot" w:pos="7200"/>
-        </w:tabs>
-        <w:spacing w:after="0"/>
-        <w:rPr>
-          <w:rFonts w:ascii="Arial" w:hAnsi="Arial" w:cs="Arial"/>
-        </w:rPr>
-      </w:pPr>
-      <w:r>
-        <w:rPr>
-          <w:rFonts w:ascii="Arial" w:hAnsi="Arial" w:cs="Arial"/>
-        </w:rPr>
-        <w:t>{%</w:t>
-      </w:r>
-      <w:r>
-        <w:rPr>
-          <w:rFonts w:ascii="Arial" w:hAnsi="Arial" w:cs="Arial"/>
-        </w:rPr>
-        <w:t>p</w:t>
-      </w:r>
-      <w:r>
-        <w:rPr>
-          <w:rFonts w:ascii="Arial" w:hAnsi="Arial" w:cs="Arial"/>
-        </w:rPr>
         <w:t xml:space="preserve"> endif %}</w:t>
       </w:r>
     </w:p>
@@ -3151,7 +2627,6 @@
         <w:rPr>
           <w:rFonts w:ascii="Arial" w:hAnsi="Arial" w:cs="Arial"/>
         </w:rPr>
-        <w:lastRenderedPageBreak/>
         <w:t>If a child has been born</w:t>
       </w:r>
       <w:r>
@@ -3465,6 +2940,7 @@
         <w:ind w:left="0"/>
       </w:pPr>
       <w:r>
+        <w:lastRenderedPageBreak/>
         <w:t>Financial Information Form</w:t>
       </w:r>
       <w:r>
@@ -4014,7 +3490,6 @@
         <w:rPr>
           <w:rFonts w:ascii="Arial" w:hAnsi="Arial" w:cs="Arial"/>
         </w:rPr>
-        <w:lastRenderedPageBreak/>
         <w:t>{%p endif %}</w:t>
       </w:r>
     </w:p>

</xml_diff>

<commit_message>
Add 180 day limit to reminders, closes #105
</commit_message>
<xml_diff>
--- a/docassemble/MLHDivorceAndCustody/data/templates/reminders_template.docx
+++ b/docassemble/MLHDivorceAndCustody/data/templates/reminders_template.docx
@@ -137,16 +137,26 @@
         <w:rPr>
           <w:rFonts w:ascii="Arial" w:hAnsi="Arial" w:cs="Arial"/>
         </w:rPr>
-        <w:t xml:space="preserve">if </w:t>
-      </w:r>
-      <w:proofErr w:type="spellStart"/>
-      <w:r>
-        <w:rPr>
-          <w:rFonts w:ascii="Arial" w:hAnsi="Arial" w:cs="Arial"/>
-        </w:rPr>
-        <w:t>tool_ID</w:t>
-      </w:r>
-      <w:proofErr w:type="spellEnd"/>
+        <w:t xml:space="preserve">if tool_ID </w:t>
+      </w:r>
+      <w:r>
+        <w:rPr>
+          <w:rFonts w:ascii="Arial" w:hAnsi="Arial" w:cs="Arial"/>
+        </w:rPr>
+        <w:t>in [</w:t>
+      </w:r>
+      <w:r>
+        <w:rPr>
+          <w:rFonts w:ascii="Arial" w:hAnsi="Arial" w:cs="Arial"/>
+        </w:rPr>
+        <w:t>“divorce_complaint”</w:t>
+      </w:r>
+      <w:r>
+        <w:rPr>
+          <w:rFonts w:ascii="Arial" w:hAnsi="Arial" w:cs="Arial"/>
+        </w:rPr>
+        <w:t>, “JOD_only”]</w:t>
+      </w:r>
       <w:r>
         <w:rPr>
           <w:rFonts w:ascii="Arial" w:hAnsi="Arial" w:cs="Arial"/>
@@ -157,76 +167,14 @@
         <w:rPr>
           <w:rFonts w:ascii="Arial" w:hAnsi="Arial" w:cs="Arial"/>
         </w:rPr>
-        <w:t>in [</w:t>
-      </w:r>
-      <w:r>
-        <w:rPr>
-          <w:rFonts w:ascii="Arial" w:hAnsi="Arial" w:cs="Arial"/>
-        </w:rPr>
-        <w:t>“</w:t>
-      </w:r>
-      <w:proofErr w:type="spellStart"/>
-      <w:r>
-        <w:rPr>
-          <w:rFonts w:ascii="Arial" w:hAnsi="Arial" w:cs="Arial"/>
-        </w:rPr>
-        <w:t>divorce_complaint</w:t>
-      </w:r>
-      <w:proofErr w:type="spellEnd"/>
-      <w:r>
-        <w:rPr>
-          <w:rFonts w:ascii="Arial" w:hAnsi="Arial" w:cs="Arial"/>
-        </w:rPr>
-        <w:t>”</w:t>
-      </w:r>
-      <w:r>
-        <w:rPr>
-          <w:rFonts w:ascii="Arial" w:hAnsi="Arial" w:cs="Arial"/>
-        </w:rPr>
-        <w:t>, “</w:t>
-      </w:r>
-      <w:proofErr w:type="spellStart"/>
-      <w:r>
-        <w:rPr>
-          <w:rFonts w:ascii="Arial" w:hAnsi="Arial" w:cs="Arial"/>
-        </w:rPr>
-        <w:t>JOD_only</w:t>
-      </w:r>
-      <w:proofErr w:type="spellEnd"/>
-      <w:r>
-        <w:rPr>
-          <w:rFonts w:ascii="Arial" w:hAnsi="Arial" w:cs="Arial"/>
-        </w:rPr>
-        <w:t>”]</w:t>
-      </w:r>
-      <w:r>
-        <w:rPr>
-          <w:rFonts w:ascii="Arial" w:hAnsi="Arial" w:cs="Arial"/>
-        </w:rPr>
-        <w:t xml:space="preserve"> </w:t>
-      </w:r>
-      <w:r>
-        <w:rPr>
-          <w:rFonts w:ascii="Arial" w:hAnsi="Arial" w:cs="Arial"/>
-        </w:rPr>
         <w:t xml:space="preserve">and </w:t>
       </w:r>
-      <w:proofErr w:type="spellStart"/>
-      <w:proofErr w:type="gramStart"/>
-      <w:r>
-        <w:rPr>
-          <w:rFonts w:ascii="Arial" w:hAnsi="Arial" w:cs="Arial"/>
-        </w:rPr>
-        <w:t>marriage.have</w:t>
-      </w:r>
-      <w:proofErr w:type="gramEnd"/>
-      <w:r>
-        <w:rPr>
-          <w:rFonts w:ascii="Arial" w:hAnsi="Arial" w:cs="Arial"/>
-        </w:rPr>
-        <w:t>_pension_retirement</w:t>
-      </w:r>
-      <w:proofErr w:type="spellEnd"/>
+      <w:r>
+        <w:rPr>
+          <w:rFonts w:ascii="Arial" w:hAnsi="Arial" w:cs="Arial"/>
+        </w:rPr>
+        <w:t>marriage.have_pension_retirement</w:t>
+      </w:r>
       <w:r>
         <w:rPr>
           <w:rFonts w:ascii="Arial" w:hAnsi="Arial" w:cs="Arial"/>
@@ -237,24 +185,8 @@
         <w:rPr>
           <w:rFonts w:ascii="Arial" w:hAnsi="Arial" w:cs="Arial"/>
         </w:rPr>
-        <w:t xml:space="preserve">not </w:t>
-      </w:r>
-      <w:proofErr w:type="spellStart"/>
-      <w:proofErr w:type="gramStart"/>
-      <w:r>
-        <w:rPr>
-          <w:rFonts w:ascii="Arial" w:hAnsi="Arial" w:cs="Arial"/>
-        </w:rPr>
-        <w:t>marriage.pension</w:t>
-      </w:r>
-      <w:proofErr w:type="gramEnd"/>
-      <w:r>
-        <w:rPr>
-          <w:rFonts w:ascii="Arial" w:hAnsi="Arial" w:cs="Arial"/>
-        </w:rPr>
-        <w:t>_retirement_accounts_keep_own</w:t>
-      </w:r>
-      <w:proofErr w:type="spellEnd"/>
+        <w:t>not marriage.pension_retirement_accounts_keep_own</w:t>
+      </w:r>
       <w:r>
         <w:rPr>
           <w:rFonts w:ascii="Arial" w:hAnsi="Arial" w:cs="Arial"/>
@@ -474,16 +406,8 @@
         <w:rPr>
           <w:rFonts w:ascii="Arial" w:hAnsi="Arial" w:cs="Arial"/>
         </w:rPr>
-        <w:t xml:space="preserve">{%p </w:t>
-      </w:r>
-      <w:proofErr w:type="gramStart"/>
-      <w:r>
-        <w:rPr>
-          <w:rFonts w:ascii="Arial" w:hAnsi="Arial" w:cs="Arial"/>
-        </w:rPr>
-        <w:t>endif %}</w:t>
-      </w:r>
-      <w:proofErr w:type="gramEnd"/>
+        <w:t>{%p endif %}</w:t>
+      </w:r>
     </w:p>
     <w:p>
       <w:pPr>
@@ -505,49 +429,7 @@
         <w:rPr>
           <w:rFonts w:ascii="Arial" w:hAnsi="Arial" w:cs="Arial"/>
         </w:rPr>
-        <w:t xml:space="preserve">if </w:t>
-      </w:r>
-      <w:proofErr w:type="spellStart"/>
-      <w:r>
-        <w:rPr>
-          <w:rFonts w:ascii="Arial" w:hAnsi="Arial" w:cs="Arial"/>
-        </w:rPr>
-        <w:t>tool_ID</w:t>
-      </w:r>
-      <w:proofErr w:type="spellEnd"/>
-      <w:r>
-        <w:rPr>
-          <w:rFonts w:ascii="Arial" w:hAnsi="Arial" w:cs="Arial"/>
-        </w:rPr>
-        <w:t xml:space="preserve"> in [“</w:t>
-      </w:r>
-      <w:proofErr w:type="spellStart"/>
-      <w:r>
-        <w:rPr>
-          <w:rFonts w:ascii="Arial" w:hAnsi="Arial" w:cs="Arial"/>
-        </w:rPr>
-        <w:t>divorce_complaint</w:t>
-      </w:r>
-      <w:proofErr w:type="spellEnd"/>
-      <w:r>
-        <w:rPr>
-          <w:rFonts w:ascii="Arial" w:hAnsi="Arial" w:cs="Arial"/>
-        </w:rPr>
-        <w:t>”, “</w:t>
-      </w:r>
-      <w:proofErr w:type="spellStart"/>
-      <w:r>
-        <w:rPr>
-          <w:rFonts w:ascii="Arial" w:hAnsi="Arial" w:cs="Arial"/>
-        </w:rPr>
-        <w:t>JOD_only</w:t>
-      </w:r>
-      <w:proofErr w:type="spellEnd"/>
-      <w:r>
-        <w:rPr>
-          <w:rFonts w:ascii="Arial" w:hAnsi="Arial" w:cs="Arial"/>
-        </w:rPr>
-        <w:t>”]</w:t>
+        <w:t>if tool_ID in [“divorce_complaint”, “JOD_only”]</w:t>
       </w:r>
       <w:r>
         <w:rPr>
@@ -561,69 +443,41 @@
         </w:rPr>
         <w:t xml:space="preserve">and </w:t>
       </w:r>
-      <w:proofErr w:type="spellStart"/>
-      <w:proofErr w:type="gramStart"/>
-      <w:r>
-        <w:rPr>
-          <w:rFonts w:ascii="Arial" w:hAnsi="Arial" w:cs="Arial"/>
-        </w:rPr>
-        <w:t>marriage.personal</w:t>
-      </w:r>
-      <w:proofErr w:type="gramEnd"/>
-      <w:r>
-        <w:rPr>
-          <w:rFonts w:ascii="Arial" w:hAnsi="Arial" w:cs="Arial"/>
-        </w:rPr>
-        <w:t>_property_need_items</w:t>
-      </w:r>
-      <w:proofErr w:type="spellEnd"/>
+      <w:r>
+        <w:rPr>
+          <w:rFonts w:ascii="Arial" w:hAnsi="Arial" w:cs="Arial"/>
+        </w:rPr>
+        <w:t>marriage.personal_property_need_items</w:t>
+      </w:r>
       <w:r>
         <w:rPr>
           <w:rFonts w:ascii="Arial" w:hAnsi="Arial" w:cs="Arial"/>
         </w:rPr>
         <w:t xml:space="preserve"> and </w:t>
       </w:r>
-      <w:proofErr w:type="spellStart"/>
-      <w:proofErr w:type="gramStart"/>
       <w:r>
         <w:rPr>
           <w:rFonts w:ascii="Arial" w:hAnsi="Arial" w:cs="Arial"/>
         </w:rPr>
         <w:t>marriage.accounts</w:t>
       </w:r>
-      <w:proofErr w:type="gramEnd"/>
-      <w:r>
-        <w:rPr>
-          <w:rFonts w:ascii="Arial" w:hAnsi="Arial" w:cs="Arial"/>
-        </w:rPr>
-        <w:t>.filter</w:t>
-      </w:r>
-      <w:proofErr w:type="spellEnd"/>
-      <w:r>
-        <w:rPr>
-          <w:rFonts w:ascii="Arial" w:hAnsi="Arial" w:cs="Arial"/>
-        </w:rPr>
-        <w:t>(</w:t>
-      </w:r>
-      <w:proofErr w:type="spellStart"/>
+      <w:r>
+        <w:rPr>
+          <w:rFonts w:ascii="Arial" w:hAnsi="Arial" w:cs="Arial"/>
+        </w:rPr>
+        <w:t>.filter(</w:t>
+      </w:r>
       <w:r>
         <w:rPr>
           <w:rFonts w:ascii="Arial" w:hAnsi="Arial" w:cs="Arial"/>
         </w:rPr>
         <w:t>trigger_investment_reminder</w:t>
       </w:r>
-      <w:proofErr w:type="spellEnd"/>
-      <w:r>
-        <w:rPr>
-          <w:rFonts w:ascii="Arial" w:hAnsi="Arial" w:cs="Arial"/>
-        </w:rPr>
-        <w:t xml:space="preserve">=True) </w:t>
-      </w:r>
-      <w:r>
-        <w:rPr>
-          <w:rFonts w:ascii="Arial" w:hAnsi="Arial" w:cs="Arial"/>
-        </w:rPr>
-        <w:t xml:space="preserve">| length &gt; 0 </w:t>
+      <w:r>
+        <w:rPr>
+          <w:rFonts w:ascii="Arial" w:hAnsi="Arial" w:cs="Arial"/>
+        </w:rPr>
+        <w:t xml:space="preserve">=True) | length &gt; 0 </w:t>
       </w:r>
       <w:r>
         <w:rPr>
@@ -653,21 +507,7 @@
         <w:rPr>
           <w:rFonts w:ascii="Arial" w:hAnsi="Arial" w:cs="Arial"/>
         </w:rPr>
-        <w:t xml:space="preserve">Your Judgment of Divorce states how you want your investments to be divided. But there may be problems with </w:t>
-      </w:r>
-      <w:proofErr w:type="gramStart"/>
-      <w:r>
-        <w:rPr>
-          <w:rFonts w:ascii="Arial" w:hAnsi="Arial" w:cs="Arial"/>
-        </w:rPr>
-        <w:t>actually dividing</w:t>
-      </w:r>
-      <w:proofErr w:type="gramEnd"/>
-      <w:r>
-        <w:rPr>
-          <w:rFonts w:ascii="Arial" w:hAnsi="Arial" w:cs="Arial"/>
-        </w:rPr>
-        <w:t xml:space="preserve"> these assets after the Judgment is final. Dividing investments is not simple. </w:t>
+        <w:t xml:space="preserve">Your Judgment of Divorce states how you want your investments to be divided. But there may be problems with actually dividing these assets after the Judgment is final. Dividing investments is not simple. </w:t>
       </w:r>
     </w:p>
     <w:p>
@@ -729,21 +569,7 @@
         <w:rPr>
           <w:rFonts w:ascii="Arial" w:hAnsi="Arial" w:cs="Arial"/>
         </w:rPr>
-        <w:t xml:space="preserve">There are more steps that need to be </w:t>
-      </w:r>
-      <w:proofErr w:type="gramStart"/>
-      <w:r>
-        <w:rPr>
-          <w:rFonts w:ascii="Arial" w:hAnsi="Arial" w:cs="Arial"/>
-        </w:rPr>
-        <w:t>followed after</w:t>
-      </w:r>
-      <w:proofErr w:type="gramEnd"/>
-      <w:r>
-        <w:rPr>
-          <w:rFonts w:ascii="Arial" w:hAnsi="Arial" w:cs="Arial"/>
-        </w:rPr>
-        <w:t xml:space="preserve"> the Judgment of Divorce is final. The Michigan Legal Help website can’t help you with this.</w:t>
+        <w:t>There are more steps that need to be followed after the Judgment of Divorce is final. The Michigan Legal Help website can’t help you with this.</w:t>
       </w:r>
     </w:p>
     <w:p>
@@ -862,84 +688,34 @@
         <w:rPr>
           <w:rFonts w:ascii="Arial" w:hAnsi="Arial" w:cs="Arial"/>
         </w:rPr>
+        <w:t>{%p endif %}</w:t>
+      </w:r>
+    </w:p>
+    <w:p>
+      <w:pPr>
+        <w:spacing w:after="0" w:line="240" w:lineRule="auto"/>
+        <w:ind w:right="-547"/>
+        <w:rPr>
+          <w:rFonts w:ascii="Arial" w:hAnsi="Arial" w:cs="Arial"/>
+        </w:rPr>
+      </w:pPr>
+      <w:r>
+        <w:rPr>
+          <w:rFonts w:ascii="Arial" w:hAnsi="Arial" w:cs="Arial"/>
+        </w:rPr>
         <w:t xml:space="preserve">{%p </w:t>
       </w:r>
-      <w:proofErr w:type="gramStart"/>
-      <w:r>
-        <w:rPr>
-          <w:rFonts w:ascii="Arial" w:hAnsi="Arial" w:cs="Arial"/>
-        </w:rPr>
-        <w:t>endif %}</w:t>
-      </w:r>
-      <w:proofErr w:type="gramEnd"/>
-    </w:p>
-    <w:p>
-      <w:pPr>
-        <w:spacing w:after="0" w:line="240" w:lineRule="auto"/>
-        <w:ind w:right="-547"/>
-        <w:rPr>
-          <w:rFonts w:ascii="Arial" w:hAnsi="Arial" w:cs="Arial"/>
-        </w:rPr>
-      </w:pPr>
-      <w:r>
-        <w:rPr>
-          <w:rFonts w:ascii="Arial" w:hAnsi="Arial" w:cs="Arial"/>
-        </w:rPr>
-        <w:t xml:space="preserve">{%p </w:t>
-      </w:r>
-      <w:r>
-        <w:rPr>
-          <w:rFonts w:ascii="Arial" w:hAnsi="Arial" w:cs="Arial"/>
-        </w:rPr>
-        <w:t xml:space="preserve">if </w:t>
-      </w:r>
-      <w:proofErr w:type="spellStart"/>
-      <w:r>
-        <w:rPr>
-          <w:rFonts w:ascii="Arial" w:hAnsi="Arial" w:cs="Arial"/>
-        </w:rPr>
-        <w:t>tool_ID</w:t>
-      </w:r>
-      <w:proofErr w:type="spellEnd"/>
-      <w:r>
-        <w:rPr>
-          <w:rFonts w:ascii="Arial" w:hAnsi="Arial" w:cs="Arial"/>
-        </w:rPr>
-        <w:t xml:space="preserve"> in [“</w:t>
-      </w:r>
-      <w:proofErr w:type="spellStart"/>
-      <w:r>
-        <w:rPr>
-          <w:rFonts w:ascii="Arial" w:hAnsi="Arial" w:cs="Arial"/>
-        </w:rPr>
-        <w:t>divorce_complaint</w:t>
-      </w:r>
-      <w:proofErr w:type="spellEnd"/>
-      <w:r>
-        <w:rPr>
-          <w:rFonts w:ascii="Arial" w:hAnsi="Arial" w:cs="Arial"/>
-        </w:rPr>
-        <w:t>”</w:t>
-      </w:r>
-      <w:r>
-        <w:rPr>
-          <w:rFonts w:ascii="Arial" w:hAnsi="Arial" w:cs="Arial"/>
-        </w:rPr>
-        <w:t>, “</w:t>
-      </w:r>
-      <w:proofErr w:type="spellStart"/>
-      <w:r>
-        <w:rPr>
-          <w:rFonts w:ascii="Arial" w:hAnsi="Arial" w:cs="Arial"/>
-        </w:rPr>
-        <w:t>divorce_answer</w:t>
-      </w:r>
-      <w:proofErr w:type="spellEnd"/>
-      <w:r>
-        <w:rPr>
-          <w:rFonts w:ascii="Arial" w:hAnsi="Arial" w:cs="Arial"/>
-        </w:rPr>
-        <w:t>”</w:t>
+      <w:r>
+        <w:rPr>
+          <w:rFonts w:ascii="Arial" w:hAnsi="Arial" w:cs="Arial"/>
+        </w:rPr>
+        <w:t>if tool_ID in [“divorce_complaint”</w:t>
+      </w:r>
+      <w:r>
+        <w:rPr>
+          <w:rFonts w:ascii="Arial" w:hAnsi="Arial" w:cs="Arial"/>
+        </w:rPr>
+        <w:t>, “divorce_answer”</w:t>
       </w:r>
       <w:r>
         <w:rPr>
@@ -959,14 +735,12 @@
         </w:rPr>
         <w:t xml:space="preserve">and </w:t>
       </w:r>
-      <w:proofErr w:type="spellStart"/>
       <w:r>
         <w:rPr>
           <w:rFonts w:ascii="Arial" w:hAnsi="Arial" w:cs="Arial"/>
         </w:rPr>
         <w:t>need_temporary_order</w:t>
       </w:r>
-      <w:proofErr w:type="spellEnd"/>
       <w:r>
         <w:rPr>
           <w:rFonts w:ascii="Arial" w:hAnsi="Arial" w:cs="Arial"/>
@@ -1151,78 +925,28 @@
         <w:rPr>
           <w:rFonts w:ascii="Arial" w:hAnsi="Arial" w:cs="Arial"/>
         </w:rPr>
+        <w:t>{%p endif %}</w:t>
+      </w:r>
+    </w:p>
+    <w:p>
+      <w:pPr>
+        <w:spacing w:after="0" w:line="240" w:lineRule="auto"/>
+        <w:ind w:right="-547"/>
+        <w:rPr>
+          <w:rFonts w:ascii="Arial" w:hAnsi="Arial" w:cs="Arial"/>
+        </w:rPr>
+      </w:pPr>
+      <w:r>
+        <w:rPr>
+          <w:rFonts w:ascii="Arial" w:hAnsi="Arial" w:cs="Arial"/>
+        </w:rPr>
         <w:t xml:space="preserve">{%p </w:t>
       </w:r>
-      <w:proofErr w:type="gramStart"/>
-      <w:r>
-        <w:rPr>
-          <w:rFonts w:ascii="Arial" w:hAnsi="Arial" w:cs="Arial"/>
-        </w:rPr>
-        <w:t>endif %}</w:t>
-      </w:r>
-      <w:proofErr w:type="gramEnd"/>
-    </w:p>
-    <w:p>
-      <w:pPr>
-        <w:spacing w:after="0" w:line="240" w:lineRule="auto"/>
-        <w:ind w:right="-547"/>
-        <w:rPr>
-          <w:rFonts w:ascii="Arial" w:hAnsi="Arial" w:cs="Arial"/>
-        </w:rPr>
-      </w:pPr>
-      <w:r>
-        <w:rPr>
-          <w:rFonts w:ascii="Arial" w:hAnsi="Arial" w:cs="Arial"/>
-        </w:rPr>
-        <w:t xml:space="preserve">{%p </w:t>
-      </w:r>
-      <w:r>
-        <w:rPr>
-          <w:rFonts w:ascii="Arial" w:hAnsi="Arial" w:cs="Arial"/>
-        </w:rPr>
-        <w:t xml:space="preserve">if </w:t>
-      </w:r>
-      <w:proofErr w:type="spellStart"/>
-      <w:r>
-        <w:rPr>
-          <w:rFonts w:ascii="Arial" w:hAnsi="Arial" w:cs="Arial"/>
-        </w:rPr>
-        <w:t>tool_ID</w:t>
-      </w:r>
-      <w:proofErr w:type="spellEnd"/>
-      <w:r>
-        <w:rPr>
-          <w:rFonts w:ascii="Arial" w:hAnsi="Arial" w:cs="Arial"/>
-        </w:rPr>
-        <w:t xml:space="preserve"> in [“</w:t>
-      </w:r>
-      <w:proofErr w:type="spellStart"/>
-      <w:r>
-        <w:rPr>
-          <w:rFonts w:ascii="Arial" w:hAnsi="Arial" w:cs="Arial"/>
-        </w:rPr>
-        <w:t>divorce_complaint</w:t>
-      </w:r>
-      <w:proofErr w:type="spellEnd"/>
-      <w:r>
-        <w:rPr>
-          <w:rFonts w:ascii="Arial" w:hAnsi="Arial" w:cs="Arial"/>
-        </w:rPr>
-        <w:t>”, “</w:t>
-      </w:r>
-      <w:proofErr w:type="spellStart"/>
-      <w:r>
-        <w:rPr>
-          <w:rFonts w:ascii="Arial" w:hAnsi="Arial" w:cs="Arial"/>
-        </w:rPr>
-        <w:t>divorce_answer</w:t>
-      </w:r>
-      <w:proofErr w:type="spellEnd"/>
-      <w:r>
-        <w:rPr>
-          <w:rFonts w:ascii="Arial" w:hAnsi="Arial" w:cs="Arial"/>
-        </w:rPr>
-        <w:t>”]</w:t>
+      <w:r>
+        <w:rPr>
+          <w:rFonts w:ascii="Arial" w:hAnsi="Arial" w:cs="Arial"/>
+        </w:rPr>
+        <w:t>if tool_ID in [“divorce_complaint”, “divorce_answer”]</w:t>
       </w:r>
       <w:r>
         <w:rPr>
@@ -1236,28 +960,18 @@
         </w:rPr>
         <w:t xml:space="preserve">and </w:t>
       </w:r>
-      <w:proofErr w:type="spellStart"/>
-      <w:r>
-        <w:rPr>
-          <w:rFonts w:ascii="Arial" w:hAnsi="Arial" w:cs="Arial"/>
-        </w:rPr>
-        <w:t>there_are_marital_children</w:t>
-      </w:r>
-      <w:proofErr w:type="spellEnd"/>
-      <w:r>
-        <w:rPr>
-          <w:rFonts w:ascii="Arial" w:hAnsi="Arial" w:cs="Arial"/>
-        </w:rPr>
-        <w:t xml:space="preserve"> and </w:t>
-      </w:r>
-      <w:proofErr w:type="spellStart"/>
+      <w:r>
+        <w:rPr>
+          <w:rFonts w:ascii="Arial" w:hAnsi="Arial" w:cs="Arial"/>
+        </w:rPr>
+        <w:t xml:space="preserve">there_are_marital_children and </w:t>
+      </w:r>
       <w:r>
         <w:rPr>
           <w:rFonts w:ascii="Arial" w:hAnsi="Arial" w:cs="Arial"/>
         </w:rPr>
         <w:t>need_temporary_order_kids</w:t>
       </w:r>
-      <w:proofErr w:type="spellEnd"/>
       <w:r>
         <w:rPr>
           <w:rFonts w:ascii="Arial" w:hAnsi="Arial" w:cs="Arial"/>
@@ -1416,78 +1130,28 @@
         <w:rPr>
           <w:rFonts w:ascii="Arial" w:hAnsi="Arial" w:cs="Arial"/>
         </w:rPr>
+        <w:t>{%p endif %}</w:t>
+      </w:r>
+    </w:p>
+    <w:p>
+      <w:pPr>
+        <w:spacing w:after="0" w:line="240" w:lineRule="auto"/>
+        <w:ind w:right="-547"/>
+        <w:rPr>
+          <w:rFonts w:ascii="Arial" w:hAnsi="Arial" w:cs="Arial"/>
+        </w:rPr>
+      </w:pPr>
+      <w:r>
+        <w:rPr>
+          <w:rFonts w:ascii="Arial" w:hAnsi="Arial" w:cs="Arial"/>
+        </w:rPr>
         <w:t xml:space="preserve">{%p </w:t>
       </w:r>
-      <w:proofErr w:type="gramStart"/>
-      <w:r>
-        <w:rPr>
-          <w:rFonts w:ascii="Arial" w:hAnsi="Arial" w:cs="Arial"/>
-        </w:rPr>
-        <w:t>endif %}</w:t>
-      </w:r>
-      <w:proofErr w:type="gramEnd"/>
-    </w:p>
-    <w:p>
-      <w:pPr>
-        <w:spacing w:after="0" w:line="240" w:lineRule="auto"/>
-        <w:ind w:right="-547"/>
-        <w:rPr>
-          <w:rFonts w:ascii="Arial" w:hAnsi="Arial" w:cs="Arial"/>
-        </w:rPr>
-      </w:pPr>
-      <w:r>
-        <w:rPr>
-          <w:rFonts w:ascii="Arial" w:hAnsi="Arial" w:cs="Arial"/>
-        </w:rPr>
-        <w:t xml:space="preserve">{%p </w:t>
-      </w:r>
-      <w:r>
-        <w:rPr>
-          <w:rFonts w:ascii="Arial" w:hAnsi="Arial" w:cs="Arial"/>
-        </w:rPr>
-        <w:t xml:space="preserve">if </w:t>
-      </w:r>
-      <w:proofErr w:type="spellStart"/>
-      <w:r>
-        <w:rPr>
-          <w:rFonts w:ascii="Arial" w:hAnsi="Arial" w:cs="Arial"/>
-        </w:rPr>
-        <w:t>tool_ID</w:t>
-      </w:r>
-      <w:proofErr w:type="spellEnd"/>
-      <w:r>
-        <w:rPr>
-          <w:rFonts w:ascii="Arial" w:hAnsi="Arial" w:cs="Arial"/>
-        </w:rPr>
-        <w:t xml:space="preserve"> in [“</w:t>
-      </w:r>
-      <w:proofErr w:type="spellStart"/>
-      <w:r>
-        <w:rPr>
-          <w:rFonts w:ascii="Arial" w:hAnsi="Arial" w:cs="Arial"/>
-        </w:rPr>
-        <w:t>divorce_complaint</w:t>
-      </w:r>
-      <w:proofErr w:type="spellEnd"/>
-      <w:r>
-        <w:rPr>
-          <w:rFonts w:ascii="Arial" w:hAnsi="Arial" w:cs="Arial"/>
-        </w:rPr>
-        <w:t>”, “</w:t>
-      </w:r>
-      <w:proofErr w:type="spellStart"/>
-      <w:r>
-        <w:rPr>
-          <w:rFonts w:ascii="Arial" w:hAnsi="Arial" w:cs="Arial"/>
-        </w:rPr>
-        <w:t>divorce_answer</w:t>
-      </w:r>
-      <w:proofErr w:type="spellEnd"/>
-      <w:r>
-        <w:rPr>
-          <w:rFonts w:ascii="Arial" w:hAnsi="Arial" w:cs="Arial"/>
-        </w:rPr>
-        <w:t>”]</w:t>
+      <w:r>
+        <w:rPr>
+          <w:rFonts w:ascii="Arial" w:hAnsi="Arial" w:cs="Arial"/>
+        </w:rPr>
+        <w:t>if tool_ID in [“divorce_complaint”, “divorce_answer”]</w:t>
       </w:r>
       <w:r>
         <w:rPr>
@@ -1501,14 +1165,12 @@
         </w:rPr>
         <w:t xml:space="preserve">and </w:t>
       </w:r>
-      <w:proofErr w:type="spellStart"/>
       <w:r>
         <w:rPr>
           <w:rFonts w:ascii="Arial" w:hAnsi="Arial" w:cs="Arial"/>
         </w:rPr>
         <w:t>user_wants_temporary_spousal_support</w:t>
       </w:r>
-      <w:proofErr w:type="spellEnd"/>
       <w:r>
         <w:rPr>
           <w:rFonts w:ascii="Arial" w:hAnsi="Arial" w:cs="Arial"/>
@@ -1564,21 +1226,7 @@
         <w:rPr>
           <w:rFonts w:ascii="Arial" w:hAnsi="Arial" w:cs="Arial"/>
         </w:rPr>
-        <w:t xml:space="preserve">need spousal support for the </w:t>
-      </w:r>
-      <w:proofErr w:type="gramStart"/>
-      <w:r>
-        <w:rPr>
-          <w:rFonts w:ascii="Arial" w:hAnsi="Arial" w:cs="Arial"/>
-        </w:rPr>
-        <w:t>period of time</w:t>
-      </w:r>
-      <w:proofErr w:type="gramEnd"/>
-      <w:r>
-        <w:rPr>
-          <w:rFonts w:ascii="Arial" w:hAnsi="Arial" w:cs="Arial"/>
-        </w:rPr>
-        <w:t xml:space="preserve"> </w:t>
+        <w:t xml:space="preserve">need spousal support for the period of time </w:t>
       </w:r>
       <w:r>
         <w:rPr>
@@ -1872,21 +1520,7 @@
         <w:rPr>
           <w:rFonts w:ascii="Arial" w:hAnsi="Arial" w:cs="Arial"/>
         </w:rPr>
-        <w:t xml:space="preserve"> form. In your </w:t>
-      </w:r>
-      <w:proofErr w:type="gramStart"/>
-      <w:r>
-        <w:rPr>
-          <w:rFonts w:ascii="Arial" w:hAnsi="Arial" w:cs="Arial"/>
-        </w:rPr>
-        <w:t>motion</w:t>
-      </w:r>
-      <w:proofErr w:type="gramEnd"/>
-      <w:r>
-        <w:rPr>
-          <w:rFonts w:ascii="Arial" w:hAnsi="Arial" w:cs="Arial"/>
-        </w:rPr>
-        <w:t xml:space="preserve">, you will need to include facts showing that you need spousal support, and that the other party is able to pay. To learn more, read </w:t>
+        <w:t xml:space="preserve"> form. In your motion, you will need to include facts showing that you need spousal support, and that the other party is able to pay. To learn more, read </w:t>
       </w:r>
       <w:hyperlink r:id="rId15" w:history="1">
         <w:r>
@@ -2065,78 +1699,28 @@
         <w:rPr>
           <w:rFonts w:ascii="Arial" w:hAnsi="Arial" w:cs="Arial"/>
         </w:rPr>
+        <w:t>{%p endif %}</w:t>
+      </w:r>
+    </w:p>
+    <w:p>
+      <w:pPr>
+        <w:spacing w:after="0" w:line="240" w:lineRule="auto"/>
+        <w:ind w:right="-547"/>
+        <w:rPr>
+          <w:rFonts w:ascii="Arial" w:hAnsi="Arial" w:cs="Arial"/>
+        </w:rPr>
+      </w:pPr>
+      <w:r>
+        <w:rPr>
+          <w:rFonts w:ascii="Arial" w:hAnsi="Arial" w:cs="Arial"/>
+        </w:rPr>
         <w:t xml:space="preserve">{%p </w:t>
       </w:r>
-      <w:proofErr w:type="gramStart"/>
-      <w:r>
-        <w:rPr>
-          <w:rFonts w:ascii="Arial" w:hAnsi="Arial" w:cs="Arial"/>
-        </w:rPr>
-        <w:t>endif %}</w:t>
-      </w:r>
-      <w:proofErr w:type="gramEnd"/>
-    </w:p>
-    <w:p>
-      <w:pPr>
-        <w:spacing w:after="0" w:line="240" w:lineRule="auto"/>
-        <w:ind w:right="-547"/>
-        <w:rPr>
-          <w:rFonts w:ascii="Arial" w:hAnsi="Arial" w:cs="Arial"/>
-        </w:rPr>
-      </w:pPr>
-      <w:r>
-        <w:rPr>
-          <w:rFonts w:ascii="Arial" w:hAnsi="Arial" w:cs="Arial"/>
-        </w:rPr>
-        <w:t xml:space="preserve">{%p </w:t>
-      </w:r>
-      <w:r>
-        <w:rPr>
-          <w:rFonts w:ascii="Arial" w:hAnsi="Arial" w:cs="Arial"/>
-        </w:rPr>
-        <w:t xml:space="preserve">if </w:t>
-      </w:r>
-      <w:proofErr w:type="spellStart"/>
-      <w:r>
-        <w:rPr>
-          <w:rFonts w:ascii="Arial" w:hAnsi="Arial" w:cs="Arial"/>
-        </w:rPr>
-        <w:t>tool_ID</w:t>
-      </w:r>
-      <w:proofErr w:type="spellEnd"/>
-      <w:r>
-        <w:rPr>
-          <w:rFonts w:ascii="Arial" w:hAnsi="Arial" w:cs="Arial"/>
-        </w:rPr>
-        <w:t xml:space="preserve"> in [“</w:t>
-      </w:r>
-      <w:proofErr w:type="spellStart"/>
-      <w:r>
-        <w:rPr>
-          <w:rFonts w:ascii="Arial" w:hAnsi="Arial" w:cs="Arial"/>
-        </w:rPr>
-        <w:t>divorce_complaint</w:t>
-      </w:r>
-      <w:proofErr w:type="spellEnd"/>
-      <w:r>
-        <w:rPr>
-          <w:rFonts w:ascii="Arial" w:hAnsi="Arial" w:cs="Arial"/>
-        </w:rPr>
-        <w:t>”, “</w:t>
-      </w:r>
-      <w:proofErr w:type="spellStart"/>
-      <w:r>
-        <w:rPr>
-          <w:rFonts w:ascii="Arial" w:hAnsi="Arial" w:cs="Arial"/>
-        </w:rPr>
-        <w:t>divorce_answer</w:t>
-      </w:r>
-      <w:proofErr w:type="spellEnd"/>
-      <w:r>
-        <w:rPr>
-          <w:rFonts w:ascii="Arial" w:hAnsi="Arial" w:cs="Arial"/>
-        </w:rPr>
-        <w:t>”]</w:t>
+      <w:r>
+        <w:rPr>
+          <w:rFonts w:ascii="Arial" w:hAnsi="Arial" w:cs="Arial"/>
+        </w:rPr>
+        <w:t>if tool_ID in [“divorce_complaint”, “divorce_answer”]</w:t>
       </w:r>
       <w:r>
         <w:rPr>
@@ -2150,14 +1734,12 @@
         </w:rPr>
         <w:t xml:space="preserve">and </w:t>
       </w:r>
-      <w:proofErr w:type="spellStart"/>
       <w:r>
         <w:rPr>
           <w:rFonts w:ascii="Arial" w:hAnsi="Arial" w:cs="Arial"/>
         </w:rPr>
         <w:t>there_are_marital_children</w:t>
       </w:r>
-      <w:proofErr w:type="spellEnd"/>
       <w:r>
         <w:rPr>
           <w:rFonts w:ascii="Arial" w:hAnsi="Arial" w:cs="Arial"/>
@@ -2170,39 +1752,17 @@
         </w:rPr>
         <w:t xml:space="preserve">and </w:t>
       </w:r>
-      <w:proofErr w:type="gramStart"/>
-      <w:r>
-        <w:rPr>
-          <w:rFonts w:ascii="Arial" w:hAnsi="Arial" w:cs="Arial"/>
-        </w:rPr>
-        <w:t>children.filter</w:t>
-      </w:r>
-      <w:proofErr w:type="gramEnd"/>
-      <w:r>
-        <w:rPr>
-          <w:rFonts w:ascii="Arial" w:hAnsi="Arial" w:cs="Arial"/>
-        </w:rPr>
-        <w:t>(legal_parent="both"</w:t>
-      </w:r>
-      <w:proofErr w:type="gramStart"/>
-      <w:r>
-        <w:rPr>
-          <w:rFonts w:ascii="Arial" w:hAnsi="Arial" w:cs="Arial"/>
-        </w:rPr>
-        <w:t>)</w:t>
-      </w:r>
-      <w:r>
-        <w:rPr>
-          <w:rFonts w:ascii="Arial" w:hAnsi="Arial" w:cs="Arial"/>
-        </w:rPr>
-        <w:t>.filter</w:t>
-      </w:r>
-      <w:proofErr w:type="gramEnd"/>
-      <w:r>
-        <w:rPr>
-          <w:rFonts w:ascii="Arial" w:hAnsi="Arial" w:cs="Arial"/>
-        </w:rPr>
-        <w:t>(revoke_paternity_reminder=True</w:t>
+      <w:r>
+        <w:rPr>
+          <w:rFonts w:ascii="Arial" w:hAnsi="Arial" w:cs="Arial"/>
+        </w:rPr>
+        <w:t>children.filter(legal_parent="both")</w:t>
+      </w:r>
+      <w:r>
+        <w:rPr>
+          <w:rFonts w:ascii="Arial" w:hAnsi="Arial" w:cs="Arial"/>
+        </w:rPr>
+        <w:t>.filter(revoke_paternity_reminder=True</w:t>
       </w:r>
       <w:r>
         <w:rPr>
@@ -2434,14 +1994,13 @@
         <w:rPr>
           <w:rFonts w:ascii="Arial" w:hAnsi="Arial" w:cs="Arial"/>
         </w:rPr>
-        <w:t>If it has been over [</w:t>
-      </w:r>
-      <w:r>
-        <w:rPr>
-          <w:rFonts w:ascii="Arial" w:hAnsi="Arial" w:cs="Arial"/>
-          <w:highlight w:val="yellow"/>
-        </w:rPr>
-        <w:t>NEED TIME HERE],</w:t>
+        <w:t>If it has been over</w:t>
+      </w:r>
+      <w:r>
+        <w:rPr>
+          <w:rFonts w:ascii="Arial" w:hAnsi="Arial" w:cs="Arial"/>
+        </w:rPr>
+        <w:t xml:space="preserve"> 180 days,</w:t>
       </w:r>
       <w:r>
         <w:rPr>
@@ -2655,104 +2214,58 @@
         <w:rPr>
           <w:rFonts w:ascii="Arial" w:hAnsi="Arial" w:cs="Arial"/>
         </w:rPr>
+        <w:t xml:space="preserve"> endif %}</w:t>
+      </w:r>
+    </w:p>
+    <w:p>
+      <w:pPr>
+        <w:spacing w:after="0" w:line="240" w:lineRule="auto"/>
+        <w:ind w:right="-547"/>
+        <w:rPr>
+          <w:rFonts w:ascii="Arial" w:hAnsi="Arial" w:cs="Arial"/>
+        </w:rPr>
+      </w:pPr>
+      <w:r>
+        <w:rPr>
+          <w:rFonts w:ascii="Arial" w:hAnsi="Arial" w:cs="Arial"/>
+        </w:rPr>
+        <w:t xml:space="preserve">{%p </w:t>
+      </w:r>
+      <w:r>
+        <w:rPr>
+          <w:rFonts w:ascii="Arial" w:hAnsi="Arial" w:cs="Arial"/>
+        </w:rPr>
+        <w:t>if tool_ID in [“divorce_complaint”, “</w:t>
+      </w:r>
+      <w:r>
+        <w:rPr>
+          <w:rFonts w:ascii="Arial" w:hAnsi="Arial" w:cs="Arial"/>
+        </w:rPr>
+        <w:t>JOD_only</w:t>
+      </w:r>
+      <w:r>
+        <w:rPr>
+          <w:rFonts w:ascii="Arial" w:hAnsi="Arial" w:cs="Arial"/>
+        </w:rPr>
+        <w:t>”]</w:t>
+      </w:r>
+      <w:r>
+        <w:rPr>
+          <w:rFonts w:ascii="Arial" w:hAnsi="Arial" w:cs="Arial"/>
+        </w:rPr>
         <w:t xml:space="preserve"> </w:t>
       </w:r>
-      <w:proofErr w:type="gramStart"/>
-      <w:r>
-        <w:rPr>
-          <w:rFonts w:ascii="Arial" w:hAnsi="Arial" w:cs="Arial"/>
-        </w:rPr>
-        <w:t>endif %}</w:t>
-      </w:r>
-      <w:proofErr w:type="gramEnd"/>
-    </w:p>
-    <w:p>
-      <w:pPr>
-        <w:spacing w:after="0" w:line="240" w:lineRule="auto"/>
-        <w:ind w:right="-547"/>
-        <w:rPr>
-          <w:rFonts w:ascii="Arial" w:hAnsi="Arial" w:cs="Arial"/>
-        </w:rPr>
-      </w:pPr>
-      <w:r>
-        <w:rPr>
-          <w:rFonts w:ascii="Arial" w:hAnsi="Arial" w:cs="Arial"/>
-        </w:rPr>
-        <w:t xml:space="preserve">{%p </w:t>
-      </w:r>
-      <w:r>
-        <w:rPr>
-          <w:rFonts w:ascii="Arial" w:hAnsi="Arial" w:cs="Arial"/>
-        </w:rPr>
-        <w:t xml:space="preserve">if </w:t>
-      </w:r>
-      <w:proofErr w:type="spellStart"/>
-      <w:r>
-        <w:rPr>
-          <w:rFonts w:ascii="Arial" w:hAnsi="Arial" w:cs="Arial"/>
-        </w:rPr>
-        <w:t>tool_ID</w:t>
-      </w:r>
-      <w:proofErr w:type="spellEnd"/>
-      <w:r>
-        <w:rPr>
-          <w:rFonts w:ascii="Arial" w:hAnsi="Arial" w:cs="Arial"/>
-        </w:rPr>
-        <w:t xml:space="preserve"> in [“</w:t>
-      </w:r>
-      <w:proofErr w:type="spellStart"/>
-      <w:r>
-        <w:rPr>
-          <w:rFonts w:ascii="Arial" w:hAnsi="Arial" w:cs="Arial"/>
-        </w:rPr>
-        <w:t>divorce_complaint</w:t>
-      </w:r>
-      <w:proofErr w:type="spellEnd"/>
-      <w:r>
-        <w:rPr>
-          <w:rFonts w:ascii="Arial" w:hAnsi="Arial" w:cs="Arial"/>
-        </w:rPr>
-        <w:t>”, “</w:t>
-      </w:r>
-      <w:proofErr w:type="spellStart"/>
-      <w:r>
-        <w:rPr>
-          <w:rFonts w:ascii="Arial" w:hAnsi="Arial" w:cs="Arial"/>
-        </w:rPr>
-        <w:t>JOD_only</w:t>
-      </w:r>
-      <w:proofErr w:type="spellEnd"/>
-      <w:r>
-        <w:rPr>
-          <w:rFonts w:ascii="Arial" w:hAnsi="Arial" w:cs="Arial"/>
-        </w:rPr>
-        <w:t>”]</w:t>
-      </w:r>
-      <w:r>
-        <w:rPr>
-          <w:rFonts w:ascii="Arial" w:hAnsi="Arial" w:cs="Arial"/>
-        </w:rPr>
-        <w:t xml:space="preserve"> </w:t>
-      </w:r>
       <w:r>
         <w:rPr>
           <w:rFonts w:ascii="Arial" w:hAnsi="Arial" w:cs="Arial"/>
         </w:rPr>
         <w:t xml:space="preserve">and </w:t>
       </w:r>
-      <w:proofErr w:type="spellStart"/>
-      <w:r>
-        <w:rPr>
-          <w:rFonts w:ascii="Arial" w:hAnsi="Arial" w:cs="Arial"/>
-        </w:rPr>
-        <w:t>there_are_marital_children</w:t>
-      </w:r>
-      <w:proofErr w:type="spellEnd"/>
-      <w:r>
-        <w:rPr>
-          <w:rFonts w:ascii="Arial" w:hAnsi="Arial" w:cs="Arial"/>
-        </w:rPr>
-        <w:t xml:space="preserve"> and </w:t>
+      <w:r>
+        <w:rPr>
+          <w:rFonts w:ascii="Arial" w:hAnsi="Arial" w:cs="Arial"/>
+        </w:rPr>
+        <w:t xml:space="preserve">there_are_marital_children and </w:t>
       </w:r>
       <w:r>
         <w:rPr>
@@ -2760,14 +2273,12 @@
         </w:rPr>
         <w:t xml:space="preserve">not </w:t>
       </w:r>
-      <w:proofErr w:type="spellStart"/>
       <w:r>
         <w:rPr>
           <w:rFonts w:ascii="Arial" w:hAnsi="Arial" w:cs="Arial"/>
         </w:rPr>
         <w:t>MI_has_jurisdiction_all_kids</w:t>
       </w:r>
-      <w:proofErr w:type="spellEnd"/>
       <w:r>
         <w:rPr>
           <w:rFonts w:ascii="Arial" w:hAnsi="Arial" w:cs="Arial"/>
@@ -2977,78 +2488,28 @@
         <w:rPr>
           <w:rFonts w:ascii="Arial" w:hAnsi="Arial" w:cs="Arial"/>
         </w:rPr>
+        <w:t>{%p endif %}</w:t>
+      </w:r>
+    </w:p>
+    <w:p>
+      <w:pPr>
+        <w:spacing w:after="0" w:line="240" w:lineRule="auto"/>
+        <w:ind w:right="-547"/>
+        <w:rPr>
+          <w:rFonts w:ascii="Arial" w:hAnsi="Arial" w:cs="Arial"/>
+        </w:rPr>
+      </w:pPr>
+      <w:r>
+        <w:rPr>
+          <w:rFonts w:ascii="Arial" w:hAnsi="Arial" w:cs="Arial"/>
+        </w:rPr>
         <w:t xml:space="preserve">{%p </w:t>
       </w:r>
-      <w:proofErr w:type="gramStart"/>
-      <w:r>
-        <w:rPr>
-          <w:rFonts w:ascii="Arial" w:hAnsi="Arial" w:cs="Arial"/>
-        </w:rPr>
-        <w:t>endif %}</w:t>
-      </w:r>
-      <w:proofErr w:type="gramEnd"/>
-    </w:p>
-    <w:p>
-      <w:pPr>
-        <w:spacing w:after="0" w:line="240" w:lineRule="auto"/>
-        <w:ind w:right="-547"/>
-        <w:rPr>
-          <w:rFonts w:ascii="Arial" w:hAnsi="Arial" w:cs="Arial"/>
-        </w:rPr>
-      </w:pPr>
-      <w:r>
-        <w:rPr>
-          <w:rFonts w:ascii="Arial" w:hAnsi="Arial" w:cs="Arial"/>
-        </w:rPr>
-        <w:t xml:space="preserve">{%p </w:t>
-      </w:r>
-      <w:r>
-        <w:rPr>
-          <w:rFonts w:ascii="Arial" w:hAnsi="Arial" w:cs="Arial"/>
-        </w:rPr>
-        <w:t xml:space="preserve">if </w:t>
-      </w:r>
-      <w:proofErr w:type="spellStart"/>
-      <w:r>
-        <w:rPr>
-          <w:rFonts w:ascii="Arial" w:hAnsi="Arial" w:cs="Arial"/>
-        </w:rPr>
-        <w:t>tool_ID</w:t>
-      </w:r>
-      <w:proofErr w:type="spellEnd"/>
-      <w:r>
-        <w:rPr>
-          <w:rFonts w:ascii="Arial" w:hAnsi="Arial" w:cs="Arial"/>
-        </w:rPr>
-        <w:t xml:space="preserve"> in [“</w:t>
-      </w:r>
-      <w:proofErr w:type="spellStart"/>
-      <w:r>
-        <w:rPr>
-          <w:rFonts w:ascii="Arial" w:hAnsi="Arial" w:cs="Arial"/>
-        </w:rPr>
-        <w:t>divorce_complaint</w:t>
-      </w:r>
-      <w:proofErr w:type="spellEnd"/>
-      <w:r>
-        <w:rPr>
-          <w:rFonts w:ascii="Arial" w:hAnsi="Arial" w:cs="Arial"/>
-        </w:rPr>
-        <w:t>”, “</w:t>
-      </w:r>
-      <w:proofErr w:type="spellStart"/>
-      <w:r>
-        <w:rPr>
-          <w:rFonts w:ascii="Arial" w:hAnsi="Arial" w:cs="Arial"/>
-        </w:rPr>
-        <w:t>JOD_only</w:t>
-      </w:r>
-      <w:proofErr w:type="spellEnd"/>
-      <w:r>
-        <w:rPr>
-          <w:rFonts w:ascii="Arial" w:hAnsi="Arial" w:cs="Arial"/>
-        </w:rPr>
-        <w:t>”]</w:t>
+      <w:r>
+        <w:rPr>
+          <w:rFonts w:ascii="Arial" w:hAnsi="Arial" w:cs="Arial"/>
+        </w:rPr>
+        <w:t>if tool_ID in [“divorce_complaint”, “JOD_only”]</w:t>
       </w:r>
       <w:r>
         <w:rPr>
@@ -3068,56 +2529,24 @@
         </w:rPr>
         <w:t>(</w:t>
       </w:r>
-      <w:proofErr w:type="gramStart"/>
-      <w:r>
-        <w:rPr>
-          <w:rFonts w:ascii="Arial" w:hAnsi="Arial" w:cs="Arial"/>
-        </w:rPr>
-        <w:t>users[</w:t>
-      </w:r>
-      <w:proofErr w:type="gramEnd"/>
-      <w:r>
-        <w:rPr>
-          <w:rFonts w:ascii="Arial" w:hAnsi="Arial" w:cs="Arial"/>
-        </w:rPr>
-        <w:t>0</w:t>
-      </w:r>
-      <w:proofErr w:type="gramStart"/>
-      <w:r>
-        <w:rPr>
-          <w:rFonts w:ascii="Arial" w:hAnsi="Arial" w:cs="Arial"/>
-        </w:rPr>
-        <w:t>].pregnant</w:t>
-      </w:r>
-      <w:proofErr w:type="gramEnd"/>
-      <w:r>
-        <w:rPr>
-          <w:rFonts w:ascii="Arial" w:hAnsi="Arial" w:cs="Arial"/>
-        </w:rPr>
-        <w:t xml:space="preserve"> or </w:t>
-      </w:r>
-      <w:proofErr w:type="spellStart"/>
-      <w:r>
-        <w:rPr>
-          <w:rFonts w:ascii="Arial" w:hAnsi="Arial" w:cs="Arial"/>
-        </w:rPr>
-        <w:t>other_parties</w:t>
-      </w:r>
-      <w:proofErr w:type="spellEnd"/>
-      <w:r>
-        <w:rPr>
-          <w:rFonts w:ascii="Arial" w:hAnsi="Arial" w:cs="Arial"/>
-        </w:rPr>
-        <w:t>[0</w:t>
-      </w:r>
-      <w:proofErr w:type="gramStart"/>
-      <w:r>
-        <w:rPr>
-          <w:rFonts w:ascii="Arial" w:hAnsi="Arial" w:cs="Arial"/>
-        </w:rPr>
-        <w:t>].pregnant</w:t>
-      </w:r>
-      <w:proofErr w:type="gramEnd"/>
+      <w:r>
+        <w:rPr>
+          <w:rFonts w:ascii="Arial" w:hAnsi="Arial" w:cs="Arial"/>
+        </w:rPr>
+        <w:t>users[0].pregnant</w:t>
+      </w:r>
+      <w:r>
+        <w:rPr>
+          <w:rFonts w:ascii="Arial" w:hAnsi="Arial" w:cs="Arial"/>
+        </w:rPr>
+        <w:t xml:space="preserve"> or other_parties</w:t>
+      </w:r>
+      <w:r>
+        <w:rPr>
+          <w:rFonts w:ascii="Arial" w:hAnsi="Arial" w:cs="Arial"/>
+        </w:rPr>
+        <w:t>[0].pregnant</w:t>
+      </w:r>
       <w:r>
         <w:rPr>
           <w:rFonts w:ascii="Arial" w:hAnsi="Arial" w:cs="Arial"/>
@@ -3275,21 +2704,7 @@
         <w:rPr>
           <w:rFonts w:ascii="Arial" w:hAnsi="Arial" w:cs="Arial"/>
         </w:rPr>
-        <w:t xml:space="preserve">your </w:t>
-      </w:r>
-      <w:proofErr w:type="gramStart"/>
-      <w:r>
-        <w:rPr>
-          <w:rFonts w:ascii="Arial" w:hAnsi="Arial" w:cs="Arial"/>
-        </w:rPr>
-        <w:t>Judgment</w:t>
-      </w:r>
-      <w:proofErr w:type="gramEnd"/>
-      <w:r>
-        <w:rPr>
-          <w:rFonts w:ascii="Arial" w:hAnsi="Arial" w:cs="Arial"/>
-        </w:rPr>
-        <w:t xml:space="preserve"> can be signed by the judge.</w:t>
+        <w:t>your Judgment can be signed by the judge.</w:t>
       </w:r>
     </w:p>
     <w:p>
@@ -3331,14 +2746,13 @@
         <w:rPr>
           <w:rFonts w:ascii="Arial" w:hAnsi="Arial" w:cs="Arial"/>
         </w:rPr>
-        <w:t xml:space="preserve"> and log in. Find your finished divorce forms and select them. If it has been over [</w:t>
-      </w:r>
-      <w:r>
-        <w:rPr>
-          <w:rFonts w:ascii="Arial" w:hAnsi="Arial" w:cs="Arial"/>
-          <w:highlight w:val="yellow"/>
-        </w:rPr>
-        <w:t>NEED TIME HERE],</w:t>
+        <w:t xml:space="preserve"> and log in. Find your finished divorce forms and select them. If it has been ove</w:t>
+      </w:r>
+      <w:r>
+        <w:rPr>
+          <w:rFonts w:ascii="Arial" w:hAnsi="Arial" w:cs="Arial"/>
+        </w:rPr>
+        <w:t>r 180 days,</w:t>
       </w:r>
       <w:r>
         <w:rPr>
@@ -3488,50 +2902,28 @@
         <w:rPr>
           <w:rFonts w:ascii="Arial" w:hAnsi="Arial" w:cs="Arial"/>
         </w:rPr>
+        <w:t>{%p endif %}</w:t>
+      </w:r>
+    </w:p>
+    <w:p>
+      <w:pPr>
+        <w:spacing w:after="0" w:line="240" w:lineRule="auto"/>
+        <w:ind w:right="-547"/>
+        <w:rPr>
+          <w:rFonts w:ascii="Arial" w:hAnsi="Arial" w:cs="Arial"/>
+        </w:rPr>
+      </w:pPr>
+      <w:r>
+        <w:rPr>
+          <w:rFonts w:ascii="Arial" w:hAnsi="Arial" w:cs="Arial"/>
+        </w:rPr>
         <w:t xml:space="preserve">{%p </w:t>
       </w:r>
-      <w:proofErr w:type="gramStart"/>
-      <w:r>
-        <w:rPr>
-          <w:rFonts w:ascii="Arial" w:hAnsi="Arial" w:cs="Arial"/>
-        </w:rPr>
-        <w:t>endif %}</w:t>
-      </w:r>
-      <w:proofErr w:type="gramEnd"/>
-    </w:p>
-    <w:p>
-      <w:pPr>
-        <w:spacing w:after="0" w:line="240" w:lineRule="auto"/>
-        <w:ind w:right="-547"/>
-        <w:rPr>
-          <w:rFonts w:ascii="Arial" w:hAnsi="Arial" w:cs="Arial"/>
-        </w:rPr>
-      </w:pPr>
-      <w:r>
-        <w:rPr>
-          <w:rFonts w:ascii="Arial" w:hAnsi="Arial" w:cs="Arial"/>
-        </w:rPr>
-        <w:t xml:space="preserve">{%p </w:t>
-      </w:r>
-      <w:r>
-        <w:rPr>
-          <w:rFonts w:ascii="Arial" w:hAnsi="Arial" w:cs="Arial"/>
-        </w:rPr>
-        <w:t xml:space="preserve">if </w:t>
-      </w:r>
-      <w:proofErr w:type="spellStart"/>
-      <w:r>
-        <w:rPr>
-          <w:rFonts w:ascii="Arial" w:hAnsi="Arial" w:cs="Arial"/>
-        </w:rPr>
-        <w:t>tool_ID</w:t>
-      </w:r>
-      <w:proofErr w:type="spellEnd"/>
-      <w:r>
-        <w:rPr>
-          <w:rFonts w:ascii="Arial" w:hAnsi="Arial" w:cs="Arial"/>
-        </w:rPr>
-        <w:t xml:space="preserve"> </w:t>
+      <w:r>
+        <w:rPr>
+          <w:rFonts w:ascii="Arial" w:hAnsi="Arial" w:cs="Arial"/>
+        </w:rPr>
+        <w:t xml:space="preserve">if tool_ID </w:t>
       </w:r>
       <w:r>
         <w:rPr>
@@ -3543,21 +2935,7 @@
         <w:rPr>
           <w:rFonts w:ascii="Arial" w:hAnsi="Arial" w:cs="Arial"/>
         </w:rPr>
-        <w:t>“</w:t>
-      </w:r>
-      <w:proofErr w:type="spellStart"/>
-      <w:r>
-        <w:rPr>
-          <w:rFonts w:ascii="Arial" w:hAnsi="Arial" w:cs="Arial"/>
-        </w:rPr>
-        <w:t>divorce_complaint</w:t>
-      </w:r>
-      <w:proofErr w:type="spellEnd"/>
-      <w:r>
-        <w:rPr>
-          <w:rFonts w:ascii="Arial" w:hAnsi="Arial" w:cs="Arial"/>
-        </w:rPr>
-        <w:t>”</w:t>
+        <w:t>“divorce_complaint”</w:t>
       </w:r>
       <w:r>
         <w:rPr>
@@ -3655,30 +3033,14 @@
         <w:rPr>
           <w:rFonts w:ascii="Arial" w:hAnsi="Arial" w:cs="Arial"/>
         </w:rPr>
-        <w:t xml:space="preserve">if </w:t>
-      </w:r>
-      <w:proofErr w:type="spellStart"/>
-      <w:r>
-        <w:rPr>
-          <w:rFonts w:ascii="Arial" w:hAnsi="Arial" w:cs="Arial"/>
-        </w:rPr>
-        <w:t>there_are_marital_</w:t>
-      </w:r>
-      <w:proofErr w:type="gramStart"/>
-      <w:r>
-        <w:rPr>
-          <w:rFonts w:ascii="Arial" w:hAnsi="Arial" w:cs="Arial"/>
-        </w:rPr>
-        <w:t>children</w:t>
-      </w:r>
-      <w:proofErr w:type="spellEnd"/>
+        <w:t>if there_are_marital_children</w:t>
+      </w:r>
       <w:r>
         <w:rPr>
           <w:rFonts w:ascii="Arial" w:hAnsi="Arial" w:cs="Arial"/>
         </w:rPr>
         <w:t xml:space="preserve"> %}</w:t>
       </w:r>
-      <w:proofErr w:type="gramEnd"/>
     </w:p>
     <w:p>
       <w:pPr>
@@ -3733,21 +3095,7 @@
         <w:rPr>
           <w:rFonts w:ascii="Arial" w:hAnsi="Arial" w:cs="Arial"/>
         </w:rPr>
-        <w:t xml:space="preserve"> </w:t>
-      </w:r>
-      <w:proofErr w:type="gramStart"/>
-      <w:r>
-        <w:rPr>
-          <w:rFonts w:ascii="Arial" w:hAnsi="Arial" w:cs="Arial"/>
-        </w:rPr>
-        <w:t>Judgment, and</w:t>
-      </w:r>
-      <w:proofErr w:type="gramEnd"/>
-      <w:r>
-        <w:rPr>
-          <w:rFonts w:ascii="Arial" w:hAnsi="Arial" w:cs="Arial"/>
-        </w:rPr>
-        <w:t xml:space="preserve"> read Step 8.</w:t>
+        <w:t xml:space="preserve"> Judgment, and read Step 8.</w:t>
       </w:r>
     </w:p>
     <w:p>
@@ -3773,7 +3121,6 @@
         </w:rPr>
         <w:t xml:space="preserve">{%p </w:t>
       </w:r>
-      <w:proofErr w:type="gramStart"/>
       <w:r>
         <w:rPr>
           <w:rFonts w:ascii="Arial" w:hAnsi="Arial" w:cs="Arial"/>
@@ -3786,7 +3133,6 @@
         </w:rPr>
         <w:t xml:space="preserve"> %}</w:t>
       </w:r>
-      <w:proofErr w:type="gramEnd"/>
     </w:p>
     <w:p>
       <w:pPr>
@@ -3841,21 +3187,7 @@
         <w:rPr>
           <w:rFonts w:ascii="Arial" w:hAnsi="Arial" w:cs="Arial"/>
         </w:rPr>
-        <w:t xml:space="preserve"> </w:t>
-      </w:r>
-      <w:proofErr w:type="gramStart"/>
-      <w:r>
-        <w:rPr>
-          <w:rFonts w:ascii="Arial" w:hAnsi="Arial" w:cs="Arial"/>
-        </w:rPr>
-        <w:t>Judgment, and</w:t>
-      </w:r>
-      <w:proofErr w:type="gramEnd"/>
-      <w:r>
-        <w:rPr>
-          <w:rFonts w:ascii="Arial" w:hAnsi="Arial" w:cs="Arial"/>
-        </w:rPr>
-        <w:t xml:space="preserve"> read Step 8.</w:t>
+        <w:t xml:space="preserve"> Judgment, and read Step 8.</w:t>
       </w:r>
     </w:p>
     <w:p>
@@ -3881,16 +3213,8 @@
         <w:rPr>
           <w:rFonts w:ascii="Arial" w:hAnsi="Arial" w:cs="Arial"/>
         </w:rPr>
-        <w:t xml:space="preserve">{%p </w:t>
-      </w:r>
-      <w:proofErr w:type="gramStart"/>
-      <w:r>
-        <w:rPr>
-          <w:rFonts w:ascii="Arial" w:hAnsi="Arial" w:cs="Arial"/>
-        </w:rPr>
-        <w:t>endif %}</w:t>
-      </w:r>
-      <w:proofErr w:type="gramEnd"/>
+        <w:t>{%p endif %}</w:t>
+      </w:r>
     </w:p>
     <w:p>
       <w:pPr>
@@ -3906,64 +3230,28 @@
         <w:rPr>
           <w:rFonts w:ascii="Arial" w:hAnsi="Arial" w:cs="Arial"/>
         </w:rPr>
+        <w:t>{%p endif %}</w:t>
+      </w:r>
+    </w:p>
+    <w:p>
+      <w:pPr>
+        <w:spacing w:after="0" w:line="240" w:lineRule="auto"/>
+        <w:ind w:right="-547"/>
+        <w:rPr>
+          <w:rFonts w:ascii="Arial" w:hAnsi="Arial" w:cs="Arial"/>
+        </w:rPr>
+      </w:pPr>
+      <w:r>
+        <w:rPr>
+          <w:rFonts w:ascii="Arial" w:hAnsi="Arial" w:cs="Arial"/>
+        </w:rPr>
         <w:t xml:space="preserve">{%p </w:t>
       </w:r>
-      <w:proofErr w:type="gramStart"/>
-      <w:r>
-        <w:rPr>
-          <w:rFonts w:ascii="Arial" w:hAnsi="Arial" w:cs="Arial"/>
-        </w:rPr>
-        <w:t>endif %}</w:t>
-      </w:r>
-      <w:proofErr w:type="gramEnd"/>
-    </w:p>
-    <w:p>
-      <w:pPr>
-        <w:spacing w:after="0" w:line="240" w:lineRule="auto"/>
-        <w:ind w:right="-547"/>
-        <w:rPr>
-          <w:rFonts w:ascii="Arial" w:hAnsi="Arial" w:cs="Arial"/>
-        </w:rPr>
-      </w:pPr>
-      <w:r>
-        <w:rPr>
-          <w:rFonts w:ascii="Arial" w:hAnsi="Arial" w:cs="Arial"/>
-        </w:rPr>
-        <w:t xml:space="preserve">{%p </w:t>
-      </w:r>
-      <w:r>
-        <w:rPr>
-          <w:rFonts w:ascii="Arial" w:hAnsi="Arial" w:cs="Arial"/>
-        </w:rPr>
-        <w:t xml:space="preserve">if </w:t>
-      </w:r>
-      <w:proofErr w:type="spellStart"/>
-      <w:r>
-        <w:rPr>
-          <w:rFonts w:ascii="Arial" w:hAnsi="Arial" w:cs="Arial"/>
-        </w:rPr>
-        <w:t>tool_ID</w:t>
-      </w:r>
-      <w:proofErr w:type="spellEnd"/>
-      <w:r>
-        <w:rPr>
-          <w:rFonts w:ascii="Arial" w:hAnsi="Arial" w:cs="Arial"/>
-        </w:rPr>
-        <w:t xml:space="preserve"> == “</w:t>
-      </w:r>
-      <w:proofErr w:type="spellStart"/>
-      <w:r>
-        <w:rPr>
-          <w:rFonts w:ascii="Arial" w:hAnsi="Arial" w:cs="Arial"/>
-        </w:rPr>
-        <w:t>divorce_answer</w:t>
-      </w:r>
-      <w:proofErr w:type="spellEnd"/>
-      <w:r>
-        <w:rPr>
-          <w:rFonts w:ascii="Arial" w:hAnsi="Arial" w:cs="Arial"/>
-        </w:rPr>
-        <w:t>”</w:t>
+      <w:r>
+        <w:rPr>
+          <w:rFonts w:ascii="Arial" w:hAnsi="Arial" w:cs="Arial"/>
+        </w:rPr>
+        <w:t>if tool_ID == “divorce_answer”</w:t>
       </w:r>
       <w:r>
         <w:rPr>
@@ -4060,30 +3348,14 @@
         <w:rPr>
           <w:rFonts w:ascii="Arial" w:hAnsi="Arial" w:cs="Arial"/>
         </w:rPr>
-        <w:t xml:space="preserve">if </w:t>
-      </w:r>
-      <w:proofErr w:type="spellStart"/>
-      <w:r>
-        <w:rPr>
-          <w:rFonts w:ascii="Arial" w:hAnsi="Arial" w:cs="Arial"/>
-        </w:rPr>
-        <w:t>there_are_marital_</w:t>
-      </w:r>
-      <w:proofErr w:type="gramStart"/>
-      <w:r>
-        <w:rPr>
-          <w:rFonts w:ascii="Arial" w:hAnsi="Arial" w:cs="Arial"/>
-        </w:rPr>
-        <w:t>children</w:t>
-      </w:r>
-      <w:proofErr w:type="spellEnd"/>
+        <w:t>if there_are_marital_children</w:t>
+      </w:r>
       <w:r>
         <w:rPr>
           <w:rFonts w:ascii="Arial" w:hAnsi="Arial" w:cs="Arial"/>
         </w:rPr>
         <w:t xml:space="preserve"> %}</w:t>
       </w:r>
-      <w:proofErr w:type="gramEnd"/>
     </w:p>
     <w:p>
       <w:pPr>
@@ -4150,7 +3422,6 @@
         </w:rPr>
         <w:t xml:space="preserve">{%p </w:t>
       </w:r>
-      <w:proofErr w:type="gramStart"/>
       <w:r>
         <w:rPr>
           <w:rFonts w:ascii="Arial" w:hAnsi="Arial" w:cs="Arial"/>
@@ -4163,7 +3434,6 @@
         </w:rPr>
         <w:t xml:space="preserve"> %}</w:t>
       </w:r>
-      <w:proofErr w:type="gramEnd"/>
     </w:p>
     <w:p>
       <w:pPr>
@@ -4230,16 +3500,8 @@
         <w:rPr>
           <w:rFonts w:ascii="Arial" w:hAnsi="Arial" w:cs="Arial"/>
         </w:rPr>
-        <w:t xml:space="preserve">{%p </w:t>
-      </w:r>
-      <w:proofErr w:type="gramStart"/>
-      <w:r>
-        <w:rPr>
-          <w:rFonts w:ascii="Arial" w:hAnsi="Arial" w:cs="Arial"/>
-        </w:rPr>
-        <w:t>endif %}</w:t>
-      </w:r>
-      <w:proofErr w:type="gramEnd"/>
+        <w:t>{%p endif %}</w:t>
+      </w:r>
     </w:p>
     <w:p>
       <w:pPr>
@@ -4255,14 +3517,7 @@
         <w:rPr>
           <w:rFonts w:ascii="Arial" w:hAnsi="Arial" w:cs="Arial"/>
         </w:rPr>
-        <w:t xml:space="preserve">{%p </w:t>
-      </w:r>
-      <w:proofErr w:type="gramStart"/>
-      <w:r>
-        <w:rPr>
-          <w:rFonts w:ascii="Arial" w:hAnsi="Arial" w:cs="Arial"/>
-        </w:rPr>
-        <w:t>endif %</w:t>
+        <w:t>{%p endif %</w:t>
       </w:r>
       <w:r>
         <w:rPr>
@@ -4270,7 +3525,6 @@
         </w:rPr>
         <w:t>}</w:t>
       </w:r>
-      <w:proofErr w:type="gramEnd"/>
     </w:p>
     <w:sectPr>
       <w:footerReference w:type="default" r:id="rId29"/>

</xml_diff>